<commit_message>
Publishing v1.1 of productdocument
</commit_message>
<xml_diff>
--- a/Productdocument/Productdocument-v1.0.docx
+++ b/Productdocument/Productdocument-v1.0.docx
@@ -14,7 +14,6 @@
       </w:pPr>
       <w:bookmarkStart w:id="0" w:name="_Toc337649584"/>
       <w:bookmarkStart w:id="1" w:name="_Toc337663904"/>
-      <w:bookmarkStart w:id="2" w:name="_GoBack"/>
       <w:r>
         <w:rPr>
           <w:rFonts w:ascii="Arial" w:hAnsi="Arial" w:cs="Arial"/>
@@ -124,7 +123,7 @@
           <w:szCs w:val="36"/>
         </w:rPr>
         <w:pict>
-          <v:rect id="Rectangle 2" o:spid="_x0000_s1026" style="position:absolute;left:0;text-align:left;margin-left:-309.4pt;margin-top:423.9pt;width:792.05pt;height:29.25pt;rotation:-90;z-index:-251658240;visibility:visible;mso-width-percent:300;mso-height-percent:1000;mso-position-horizontal-relative:page;mso-position-vertical-relative:page;mso-width-percent:300;mso-height-percent:1000;v-text-anchor:middle" o:gfxdata="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" o:allowincell="f" fillcolor="white [3212]" strokecolor="white [3212]" strokeweight="1pt">
+          <v:rect id="Rectangle 2" o:spid="_x0000_s1026" style="position:absolute;left:0;text-align:left;margin-left:-309.4pt;margin-top:423.9pt;width:792.05pt;height:29.25pt;rotation:-90;z-index:-251657728;visibility:visible;mso-width-percent:300;mso-height-percent:1000;mso-position-horizontal-relative:page;mso-position-vertical-relative:page;mso-width-percent:300;mso-height-percent:1000;v-text-anchor:middle" o:gfxdata="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" o:allowincell="f" fillcolor="white [3212]" strokecolor="white [3212]" strokeweight="1pt">
             <v:fill opacity="52428f"/>
             <v:shadow on="t" type="perspective" color="#4f81bd [3204]" opacity=".5" origin="-.5,-.5" offset="-41pt,-49pt" matrix=".75,,,.75"/>
             <v:textbox style="layout-flow:vertical;mso-layout-flow-alt:bottom-to-top;mso-next-textbox:#Rectangle 2;mso-fit-shape-to-text:t" inset="1in,7.2pt,,7.2pt">
@@ -181,7 +180,7 @@
           <w:szCs w:val="48"/>
         </w:rPr>
         <w:drawing>
-          <wp:anchor distT="0" distB="0" distL="114300" distR="114300" simplePos="0" relativeHeight="251657216" behindDoc="1" locked="0" layoutInCell="1" allowOverlap="1">
+          <wp:anchor distT="0" distB="0" distL="114300" distR="114300" simplePos="0" relativeHeight="251656704" behindDoc="1" locked="0" layoutInCell="1" allowOverlap="1">
             <wp:simplePos x="0" y="0"/>
             <wp:positionH relativeFrom="column">
               <wp:posOffset>-83717</wp:posOffset>
@@ -346,7 +345,7 @@
           <w:szCs w:val="28"/>
         </w:rPr>
       </w:pPr>
-      <w:bookmarkStart w:id="3" w:name="_Toc337663907"/>
+      <w:bookmarkStart w:id="2" w:name="_Toc337663907"/>
     </w:p>
     <w:p>
       <w:pPr>
@@ -408,7 +407,7 @@
         </w:rPr>
       </w:pPr>
     </w:p>
-    <w:bookmarkEnd w:id="3"/>
+    <w:bookmarkEnd w:id="2"/>
     <w:p>
       <w:pPr>
         <w:ind w:right="300"/>
@@ -1111,6 +1110,220 @@
                 <w:rFonts w:ascii="Arial" w:hAnsi="Arial" w:cs="Arial"/>
               </w:rPr>
             </w:pPr>
+            <w:r>
+              <w:rPr>
+                <w:rFonts w:ascii="Arial" w:hAnsi="Arial" w:cs="Arial"/>
+              </w:rPr>
+              <w:t>18-1-2020</w:t>
+            </w:r>
+          </w:p>
+        </w:tc>
+        <w:tc>
+          <w:tcPr>
+            <w:tcW w:w="992" w:type="dxa"/>
+          </w:tcPr>
+          <w:p>
+            <w:pPr>
+              <w:tabs>
+                <w:tab w:val="left" w:pos="-1440"/>
+                <w:tab w:val="left" w:pos="-720"/>
+                <w:tab w:val="left" w:pos="0"/>
+                <w:tab w:val="left" w:pos="720"/>
+                <w:tab w:val="left" w:pos="1360"/>
+                <w:tab w:val="left" w:pos="1944"/>
+                <w:tab w:val="left" w:pos="2527"/>
+                <w:tab w:val="left" w:pos="3110"/>
+                <w:tab w:val="left" w:pos="3693"/>
+                <w:tab w:val="left" w:pos="4276"/>
+                <w:tab w:val="left" w:pos="4860"/>
+                <w:tab w:val="left" w:pos="5443"/>
+                <w:tab w:val="left" w:pos="6026"/>
+                <w:tab w:val="left" w:pos="6609"/>
+                <w:tab w:val="left" w:pos="7192"/>
+                <w:tab w:val="left" w:pos="7776"/>
+                <w:tab w:val="left" w:pos="8359"/>
+                <w:tab w:val="left" w:pos="8942"/>
+                <w:tab w:val="left" w:pos="9525"/>
+                <w:tab w:val="left" w:pos="10108"/>
+                <w:tab w:val="left" w:pos="10692"/>
+                <w:tab w:val="left" w:pos="11275"/>
+                <w:tab w:val="left" w:pos="11858"/>
+                <w:tab w:val="left" w:pos="12441"/>
+                <w:tab w:val="left" w:pos="13024"/>
+                <w:tab w:val="left" w:pos="13608"/>
+                <w:tab w:val="left" w:pos="14191"/>
+                <w:tab w:val="left" w:pos="14774"/>
+                <w:tab w:val="left" w:pos="15357"/>
+                <w:tab w:val="left" w:pos="15940"/>
+              </w:tabs>
+              <w:suppressAutoHyphens/>
+              <w:rPr>
+                <w:rFonts w:ascii="Arial" w:hAnsi="Arial" w:cs="Arial"/>
+              </w:rPr>
+            </w:pPr>
+            <w:r>
+              <w:rPr>
+                <w:rFonts w:ascii="Arial" w:hAnsi="Arial" w:cs="Arial"/>
+              </w:rPr>
+              <w:t>1.1v</w:t>
+            </w:r>
+          </w:p>
+        </w:tc>
+        <w:tc>
+          <w:tcPr>
+            <w:tcW w:w="1985" w:type="dxa"/>
+          </w:tcPr>
+          <w:p>
+            <w:pPr>
+              <w:tabs>
+                <w:tab w:val="left" w:pos="-1440"/>
+                <w:tab w:val="left" w:pos="-720"/>
+                <w:tab w:val="left" w:pos="0"/>
+                <w:tab w:val="left" w:pos="720"/>
+                <w:tab w:val="left" w:pos="1360"/>
+                <w:tab w:val="left" w:pos="1944"/>
+                <w:tab w:val="left" w:pos="2527"/>
+                <w:tab w:val="left" w:pos="3110"/>
+                <w:tab w:val="left" w:pos="3693"/>
+                <w:tab w:val="left" w:pos="4276"/>
+                <w:tab w:val="left" w:pos="4860"/>
+                <w:tab w:val="left" w:pos="5443"/>
+                <w:tab w:val="left" w:pos="6026"/>
+                <w:tab w:val="left" w:pos="6609"/>
+                <w:tab w:val="left" w:pos="7192"/>
+                <w:tab w:val="left" w:pos="7776"/>
+                <w:tab w:val="left" w:pos="8359"/>
+                <w:tab w:val="left" w:pos="8942"/>
+                <w:tab w:val="left" w:pos="9525"/>
+                <w:tab w:val="left" w:pos="10108"/>
+                <w:tab w:val="left" w:pos="10692"/>
+                <w:tab w:val="left" w:pos="11275"/>
+                <w:tab w:val="left" w:pos="11858"/>
+                <w:tab w:val="left" w:pos="12441"/>
+                <w:tab w:val="left" w:pos="13024"/>
+                <w:tab w:val="left" w:pos="13608"/>
+                <w:tab w:val="left" w:pos="14191"/>
+                <w:tab w:val="left" w:pos="14774"/>
+                <w:tab w:val="left" w:pos="15357"/>
+                <w:tab w:val="left" w:pos="15940"/>
+              </w:tabs>
+              <w:suppressAutoHyphens/>
+              <w:rPr>
+                <w:rFonts w:ascii="Arial" w:hAnsi="Arial" w:cs="Arial"/>
+              </w:rPr>
+            </w:pPr>
+            <w:r>
+              <w:rPr>
+                <w:rFonts w:ascii="Arial" w:hAnsi="Arial" w:cs="Arial"/>
+              </w:rPr>
+              <w:t>Youri Claes</w:t>
+            </w:r>
+          </w:p>
+        </w:tc>
+        <w:tc>
+          <w:tcPr>
+            <w:tcW w:w="4739" w:type="dxa"/>
+          </w:tcPr>
+          <w:p>
+            <w:pPr>
+              <w:tabs>
+                <w:tab w:val="left" w:pos="-1440"/>
+                <w:tab w:val="left" w:pos="-720"/>
+                <w:tab w:val="left" w:pos="0"/>
+                <w:tab w:val="left" w:pos="720"/>
+                <w:tab w:val="left" w:pos="1360"/>
+                <w:tab w:val="left" w:pos="1944"/>
+                <w:tab w:val="left" w:pos="2527"/>
+                <w:tab w:val="left" w:pos="3110"/>
+                <w:tab w:val="left" w:pos="3693"/>
+                <w:tab w:val="left" w:pos="4276"/>
+                <w:tab w:val="left" w:pos="4860"/>
+                <w:tab w:val="left" w:pos="5443"/>
+                <w:tab w:val="left" w:pos="6026"/>
+                <w:tab w:val="left" w:pos="6609"/>
+                <w:tab w:val="left" w:pos="7192"/>
+                <w:tab w:val="left" w:pos="7776"/>
+                <w:tab w:val="left" w:pos="8359"/>
+                <w:tab w:val="left" w:pos="8942"/>
+                <w:tab w:val="left" w:pos="9525"/>
+                <w:tab w:val="left" w:pos="10108"/>
+                <w:tab w:val="left" w:pos="10692"/>
+                <w:tab w:val="left" w:pos="11275"/>
+                <w:tab w:val="left" w:pos="11858"/>
+                <w:tab w:val="left" w:pos="12441"/>
+                <w:tab w:val="left" w:pos="13024"/>
+                <w:tab w:val="left" w:pos="13608"/>
+                <w:tab w:val="left" w:pos="14191"/>
+                <w:tab w:val="left" w:pos="14774"/>
+                <w:tab w:val="left" w:pos="15357"/>
+                <w:tab w:val="left" w:pos="15940"/>
+              </w:tabs>
+              <w:suppressAutoHyphens/>
+              <w:rPr>
+                <w:rFonts w:ascii="Arial" w:hAnsi="Arial" w:cs="Arial"/>
+              </w:rPr>
+            </w:pPr>
+            <w:r>
+              <w:rPr>
+                <w:rFonts w:ascii="Arial" w:hAnsi="Arial" w:cs="Arial"/>
+              </w:rPr>
+              <w:t>Geheel ingevuld.</w:t>
+            </w:r>
+            <w:bookmarkStart w:id="3" w:name="_GoBack"/>
+            <w:bookmarkEnd w:id="3"/>
+            <w:r>
+              <w:rPr>
+                <w:rFonts w:ascii="Arial" w:hAnsi="Arial" w:cs="Arial"/>
+              </w:rPr>
+              <w:t xml:space="preserve"> Vraag, waar moet ik nog meer de nadruk opleggen?</w:t>
+            </w:r>
+          </w:p>
+        </w:tc>
+      </w:tr>
+      <w:tr>
+        <w:tc>
+          <w:tcPr>
+            <w:tcW w:w="1526" w:type="dxa"/>
+          </w:tcPr>
+          <w:p>
+            <w:pPr>
+              <w:tabs>
+                <w:tab w:val="left" w:pos="-1440"/>
+                <w:tab w:val="left" w:pos="-720"/>
+                <w:tab w:val="left" w:pos="0"/>
+                <w:tab w:val="left" w:pos="720"/>
+                <w:tab w:val="left" w:pos="1360"/>
+                <w:tab w:val="left" w:pos="1944"/>
+                <w:tab w:val="left" w:pos="2527"/>
+                <w:tab w:val="left" w:pos="3110"/>
+                <w:tab w:val="left" w:pos="3693"/>
+                <w:tab w:val="left" w:pos="4276"/>
+                <w:tab w:val="left" w:pos="4860"/>
+                <w:tab w:val="left" w:pos="5443"/>
+                <w:tab w:val="left" w:pos="6026"/>
+                <w:tab w:val="left" w:pos="6609"/>
+                <w:tab w:val="left" w:pos="7192"/>
+                <w:tab w:val="left" w:pos="7776"/>
+                <w:tab w:val="left" w:pos="8359"/>
+                <w:tab w:val="left" w:pos="8942"/>
+                <w:tab w:val="left" w:pos="9525"/>
+                <w:tab w:val="left" w:pos="10108"/>
+                <w:tab w:val="left" w:pos="10692"/>
+                <w:tab w:val="left" w:pos="11275"/>
+                <w:tab w:val="left" w:pos="11858"/>
+                <w:tab w:val="left" w:pos="12441"/>
+                <w:tab w:val="left" w:pos="13024"/>
+                <w:tab w:val="left" w:pos="13608"/>
+                <w:tab w:val="left" w:pos="14191"/>
+                <w:tab w:val="left" w:pos="14774"/>
+                <w:tab w:val="left" w:pos="15357"/>
+                <w:tab w:val="left" w:pos="15940"/>
+              </w:tabs>
+              <w:suppressAutoHyphens/>
+              <w:rPr>
+                <w:rFonts w:ascii="Arial" w:hAnsi="Arial" w:cs="Arial"/>
+              </w:rPr>
+            </w:pPr>
           </w:p>
         </w:tc>
         <w:tc>
@@ -1795,188 +2008,6 @@
           </w:p>
         </w:tc>
       </w:tr>
-      <w:tr>
-        <w:tc>
-          <w:tcPr>
-            <w:tcW w:w="1526" w:type="dxa"/>
-          </w:tcPr>
-          <w:p>
-            <w:pPr>
-              <w:tabs>
-                <w:tab w:val="left" w:pos="-1440"/>
-                <w:tab w:val="left" w:pos="-720"/>
-                <w:tab w:val="left" w:pos="0"/>
-                <w:tab w:val="left" w:pos="720"/>
-                <w:tab w:val="left" w:pos="1360"/>
-                <w:tab w:val="left" w:pos="1944"/>
-                <w:tab w:val="left" w:pos="2527"/>
-                <w:tab w:val="left" w:pos="3110"/>
-                <w:tab w:val="left" w:pos="3693"/>
-                <w:tab w:val="left" w:pos="4276"/>
-                <w:tab w:val="left" w:pos="4860"/>
-                <w:tab w:val="left" w:pos="5443"/>
-                <w:tab w:val="left" w:pos="6026"/>
-                <w:tab w:val="left" w:pos="6609"/>
-                <w:tab w:val="left" w:pos="7192"/>
-                <w:tab w:val="left" w:pos="7776"/>
-                <w:tab w:val="left" w:pos="8359"/>
-                <w:tab w:val="left" w:pos="8942"/>
-                <w:tab w:val="left" w:pos="9525"/>
-                <w:tab w:val="left" w:pos="10108"/>
-                <w:tab w:val="left" w:pos="10692"/>
-                <w:tab w:val="left" w:pos="11275"/>
-                <w:tab w:val="left" w:pos="11858"/>
-                <w:tab w:val="left" w:pos="12441"/>
-                <w:tab w:val="left" w:pos="13024"/>
-                <w:tab w:val="left" w:pos="13608"/>
-                <w:tab w:val="left" w:pos="14191"/>
-                <w:tab w:val="left" w:pos="14774"/>
-                <w:tab w:val="left" w:pos="15357"/>
-                <w:tab w:val="left" w:pos="15940"/>
-              </w:tabs>
-              <w:suppressAutoHyphens/>
-              <w:rPr>
-                <w:rFonts w:ascii="Arial" w:hAnsi="Arial" w:cs="Arial"/>
-              </w:rPr>
-            </w:pPr>
-          </w:p>
-        </w:tc>
-        <w:tc>
-          <w:tcPr>
-            <w:tcW w:w="992" w:type="dxa"/>
-          </w:tcPr>
-          <w:p>
-            <w:pPr>
-              <w:tabs>
-                <w:tab w:val="left" w:pos="-1440"/>
-                <w:tab w:val="left" w:pos="-720"/>
-                <w:tab w:val="left" w:pos="0"/>
-                <w:tab w:val="left" w:pos="720"/>
-                <w:tab w:val="left" w:pos="1360"/>
-                <w:tab w:val="left" w:pos="1944"/>
-                <w:tab w:val="left" w:pos="2527"/>
-                <w:tab w:val="left" w:pos="3110"/>
-                <w:tab w:val="left" w:pos="3693"/>
-                <w:tab w:val="left" w:pos="4276"/>
-                <w:tab w:val="left" w:pos="4860"/>
-                <w:tab w:val="left" w:pos="5443"/>
-                <w:tab w:val="left" w:pos="6026"/>
-                <w:tab w:val="left" w:pos="6609"/>
-                <w:tab w:val="left" w:pos="7192"/>
-                <w:tab w:val="left" w:pos="7776"/>
-                <w:tab w:val="left" w:pos="8359"/>
-                <w:tab w:val="left" w:pos="8942"/>
-                <w:tab w:val="left" w:pos="9525"/>
-                <w:tab w:val="left" w:pos="10108"/>
-                <w:tab w:val="left" w:pos="10692"/>
-                <w:tab w:val="left" w:pos="11275"/>
-                <w:tab w:val="left" w:pos="11858"/>
-                <w:tab w:val="left" w:pos="12441"/>
-                <w:tab w:val="left" w:pos="13024"/>
-                <w:tab w:val="left" w:pos="13608"/>
-                <w:tab w:val="left" w:pos="14191"/>
-                <w:tab w:val="left" w:pos="14774"/>
-                <w:tab w:val="left" w:pos="15357"/>
-                <w:tab w:val="left" w:pos="15940"/>
-              </w:tabs>
-              <w:suppressAutoHyphens/>
-              <w:rPr>
-                <w:rFonts w:ascii="Arial" w:hAnsi="Arial" w:cs="Arial"/>
-              </w:rPr>
-            </w:pPr>
-          </w:p>
-        </w:tc>
-        <w:tc>
-          <w:tcPr>
-            <w:tcW w:w="1985" w:type="dxa"/>
-          </w:tcPr>
-          <w:p>
-            <w:pPr>
-              <w:tabs>
-                <w:tab w:val="left" w:pos="-1440"/>
-                <w:tab w:val="left" w:pos="-720"/>
-                <w:tab w:val="left" w:pos="0"/>
-                <w:tab w:val="left" w:pos="720"/>
-                <w:tab w:val="left" w:pos="1360"/>
-                <w:tab w:val="left" w:pos="1944"/>
-                <w:tab w:val="left" w:pos="2527"/>
-                <w:tab w:val="left" w:pos="3110"/>
-                <w:tab w:val="left" w:pos="3693"/>
-                <w:tab w:val="left" w:pos="4276"/>
-                <w:tab w:val="left" w:pos="4860"/>
-                <w:tab w:val="left" w:pos="5443"/>
-                <w:tab w:val="left" w:pos="6026"/>
-                <w:tab w:val="left" w:pos="6609"/>
-                <w:tab w:val="left" w:pos="7192"/>
-                <w:tab w:val="left" w:pos="7776"/>
-                <w:tab w:val="left" w:pos="8359"/>
-                <w:tab w:val="left" w:pos="8942"/>
-                <w:tab w:val="left" w:pos="9525"/>
-                <w:tab w:val="left" w:pos="10108"/>
-                <w:tab w:val="left" w:pos="10692"/>
-                <w:tab w:val="left" w:pos="11275"/>
-                <w:tab w:val="left" w:pos="11858"/>
-                <w:tab w:val="left" w:pos="12441"/>
-                <w:tab w:val="left" w:pos="13024"/>
-                <w:tab w:val="left" w:pos="13608"/>
-                <w:tab w:val="left" w:pos="14191"/>
-                <w:tab w:val="left" w:pos="14774"/>
-                <w:tab w:val="left" w:pos="15357"/>
-                <w:tab w:val="left" w:pos="15940"/>
-              </w:tabs>
-              <w:suppressAutoHyphens/>
-              <w:rPr>
-                <w:rFonts w:ascii="Arial" w:hAnsi="Arial" w:cs="Arial"/>
-              </w:rPr>
-            </w:pPr>
-          </w:p>
-        </w:tc>
-        <w:tc>
-          <w:tcPr>
-            <w:tcW w:w="4739" w:type="dxa"/>
-          </w:tcPr>
-          <w:p>
-            <w:pPr>
-              <w:tabs>
-                <w:tab w:val="left" w:pos="-1440"/>
-                <w:tab w:val="left" w:pos="-720"/>
-                <w:tab w:val="left" w:pos="0"/>
-                <w:tab w:val="left" w:pos="720"/>
-                <w:tab w:val="left" w:pos="1360"/>
-                <w:tab w:val="left" w:pos="1944"/>
-                <w:tab w:val="left" w:pos="2527"/>
-                <w:tab w:val="left" w:pos="3110"/>
-                <w:tab w:val="left" w:pos="3693"/>
-                <w:tab w:val="left" w:pos="4276"/>
-                <w:tab w:val="left" w:pos="4860"/>
-                <w:tab w:val="left" w:pos="5443"/>
-                <w:tab w:val="left" w:pos="6026"/>
-                <w:tab w:val="left" w:pos="6609"/>
-                <w:tab w:val="left" w:pos="7192"/>
-                <w:tab w:val="left" w:pos="7776"/>
-                <w:tab w:val="left" w:pos="8359"/>
-                <w:tab w:val="left" w:pos="8942"/>
-                <w:tab w:val="left" w:pos="9525"/>
-                <w:tab w:val="left" w:pos="10108"/>
-                <w:tab w:val="left" w:pos="10692"/>
-                <w:tab w:val="left" w:pos="11275"/>
-                <w:tab w:val="left" w:pos="11858"/>
-                <w:tab w:val="left" w:pos="12441"/>
-                <w:tab w:val="left" w:pos="13024"/>
-                <w:tab w:val="left" w:pos="13608"/>
-                <w:tab w:val="left" w:pos="14191"/>
-                <w:tab w:val="left" w:pos="14774"/>
-                <w:tab w:val="left" w:pos="15357"/>
-                <w:tab w:val="left" w:pos="15940"/>
-              </w:tabs>
-              <w:suppressAutoHyphens/>
-              <w:rPr>
-                <w:rFonts w:ascii="Arial" w:hAnsi="Arial" w:cs="Arial"/>
-              </w:rPr>
-            </w:pPr>
-          </w:p>
-        </w:tc>
-      </w:tr>
     </w:tbl>
     <w:p>
       <w:pPr>
@@ -2194,219 +2225,6 @@
         <w:t>Samenvatting</w:t>
       </w:r>
       <w:bookmarkEnd w:id="4"/>
-    </w:p>
-    <w:p>
-      <w:pPr>
-        <w:tabs>
-          <w:tab w:val="left" w:pos="-1440"/>
-          <w:tab w:val="left" w:pos="-720"/>
-          <w:tab w:val="left" w:pos="0"/>
-          <w:tab w:val="left" w:pos="720"/>
-          <w:tab w:val="left" w:pos="1360"/>
-          <w:tab w:val="left" w:pos="1944"/>
-          <w:tab w:val="left" w:pos="2527"/>
-          <w:tab w:val="left" w:pos="3110"/>
-          <w:tab w:val="left" w:pos="3693"/>
-          <w:tab w:val="left" w:pos="4276"/>
-          <w:tab w:val="left" w:pos="4860"/>
-          <w:tab w:val="left" w:pos="5443"/>
-          <w:tab w:val="left" w:pos="6026"/>
-          <w:tab w:val="left" w:pos="6609"/>
-          <w:tab w:val="left" w:pos="7192"/>
-          <w:tab w:val="left" w:pos="7776"/>
-          <w:tab w:val="left" w:pos="8359"/>
-          <w:tab w:val="left" w:pos="8942"/>
-          <w:tab w:val="left" w:pos="9525"/>
-          <w:tab w:val="left" w:pos="10108"/>
-          <w:tab w:val="left" w:pos="10692"/>
-          <w:tab w:val="left" w:pos="11275"/>
-          <w:tab w:val="left" w:pos="11858"/>
-          <w:tab w:val="left" w:pos="12441"/>
-          <w:tab w:val="left" w:pos="13024"/>
-          <w:tab w:val="left" w:pos="13608"/>
-          <w:tab w:val="left" w:pos="14191"/>
-          <w:tab w:val="left" w:pos="14774"/>
-          <w:tab w:val="left" w:pos="15357"/>
-          <w:tab w:val="left" w:pos="15940"/>
-        </w:tabs>
-        <w:suppressAutoHyphens/>
-        <w:rPr>
-          <w:rFonts w:ascii="Arial" w:hAnsi="Arial" w:cs="Arial"/>
-          <w:sz w:val="22"/>
-          <w:szCs w:val="22"/>
-        </w:rPr>
-      </w:pPr>
-    </w:p>
-    <w:p>
-      <w:pPr>
-        <w:tabs>
-          <w:tab w:val="left" w:pos="-1440"/>
-          <w:tab w:val="left" w:pos="-720"/>
-          <w:tab w:val="left" w:pos="0"/>
-          <w:tab w:val="left" w:pos="720"/>
-          <w:tab w:val="left" w:pos="1360"/>
-          <w:tab w:val="left" w:pos="1944"/>
-          <w:tab w:val="left" w:pos="2527"/>
-          <w:tab w:val="left" w:pos="3110"/>
-          <w:tab w:val="left" w:pos="3693"/>
-          <w:tab w:val="left" w:pos="4276"/>
-          <w:tab w:val="left" w:pos="4860"/>
-          <w:tab w:val="left" w:pos="5443"/>
-          <w:tab w:val="left" w:pos="6026"/>
-          <w:tab w:val="left" w:pos="6609"/>
-          <w:tab w:val="left" w:pos="7192"/>
-          <w:tab w:val="left" w:pos="7776"/>
-          <w:tab w:val="left" w:pos="8359"/>
-          <w:tab w:val="left" w:pos="8942"/>
-          <w:tab w:val="left" w:pos="9525"/>
-          <w:tab w:val="left" w:pos="10108"/>
-          <w:tab w:val="left" w:pos="10692"/>
-          <w:tab w:val="left" w:pos="11275"/>
-          <w:tab w:val="left" w:pos="11858"/>
-          <w:tab w:val="left" w:pos="12441"/>
-          <w:tab w:val="left" w:pos="13024"/>
-          <w:tab w:val="left" w:pos="13608"/>
-          <w:tab w:val="left" w:pos="14191"/>
-          <w:tab w:val="left" w:pos="14774"/>
-          <w:tab w:val="left" w:pos="15357"/>
-          <w:tab w:val="left" w:pos="15940"/>
-        </w:tabs>
-        <w:suppressAutoHyphens/>
-        <w:rPr>
-          <w:rFonts w:ascii="Arial" w:hAnsi="Arial" w:cs="Arial"/>
-          <w:sz w:val="22"/>
-          <w:szCs w:val="22"/>
-        </w:rPr>
-      </w:pPr>
-      <w:r>
-        <w:rPr>
-          <w:rFonts w:ascii="Arial" w:hAnsi="Arial" w:cs="Arial"/>
-          <w:sz w:val="22"/>
-          <w:szCs w:val="22"/>
-        </w:rPr>
-        <w:t>&lt;</w:t>
-      </w:r>
-      <w:r>
-        <w:rPr>
-          <w:rFonts w:ascii="Arial" w:hAnsi="Arial" w:cs="Arial"/>
-          <w:sz w:val="22"/>
-          <w:szCs w:val="22"/>
-        </w:rPr>
-        <w:t xml:space="preserve">Zakelijke </w:t>
-      </w:r>
-      <w:r>
-        <w:rPr>
-          <w:rFonts w:ascii="Arial" w:hAnsi="Arial" w:cs="Arial"/>
-          <w:sz w:val="22"/>
-          <w:szCs w:val="22"/>
-        </w:rPr>
-        <w:t xml:space="preserve">samengevatte </w:t>
-      </w:r>
-      <w:r>
-        <w:rPr>
-          <w:rFonts w:ascii="Arial" w:hAnsi="Arial" w:cs="Arial"/>
-          <w:sz w:val="22"/>
-          <w:szCs w:val="22"/>
-        </w:rPr>
-        <w:t xml:space="preserve">beschrijving </w:t>
-      </w:r>
-      <w:r>
-        <w:rPr>
-          <w:rFonts w:ascii="Arial" w:hAnsi="Arial" w:cs="Arial"/>
-          <w:sz w:val="22"/>
-          <w:szCs w:val="22"/>
-        </w:rPr>
-        <w:t xml:space="preserve">van het </w:t>
-      </w:r>
-      <w:r>
-        <w:rPr>
-          <w:rFonts w:ascii="Arial" w:hAnsi="Arial" w:cs="Arial"/>
-          <w:sz w:val="22"/>
-          <w:szCs w:val="22"/>
-        </w:rPr>
-        <w:t xml:space="preserve">project, </w:t>
-      </w:r>
-      <w:r>
-        <w:rPr>
-          <w:rFonts w:ascii="Arial" w:hAnsi="Arial" w:cs="Arial"/>
-          <w:color w:val="FF0000"/>
-          <w:sz w:val="22"/>
-          <w:szCs w:val="22"/>
-        </w:rPr>
-        <w:t>eisen</w:t>
-      </w:r>
-      <w:r>
-        <w:rPr>
-          <w:rFonts w:ascii="Arial" w:hAnsi="Arial" w:cs="Arial"/>
-          <w:sz w:val="22"/>
-          <w:szCs w:val="22"/>
-        </w:rPr>
-        <w:t>, wat is gerealiseerd, resultaat testen, belangrijkste aanbevelingen, vermijd de ik-stijl</w:t>
-      </w:r>
-      <w:r>
-        <w:rPr>
-          <w:rFonts w:ascii="Arial" w:hAnsi="Arial" w:cs="Arial"/>
-          <w:sz w:val="22"/>
-          <w:szCs w:val="22"/>
-        </w:rPr>
-        <w:t xml:space="preserve">, </w:t>
-      </w:r>
-      <w:r>
-        <w:rPr>
-          <w:rFonts w:ascii="Arial" w:hAnsi="Arial" w:cs="Arial"/>
-          <w:sz w:val="22"/>
-          <w:szCs w:val="22"/>
-        </w:rPr>
-        <w:t xml:space="preserve">moet op zichzelf leesbaar zijn </w:t>
-      </w:r>
-      <w:r>
-        <w:rPr>
-          <w:rFonts w:ascii="Arial" w:hAnsi="Arial" w:cs="Arial"/>
-          <w:sz w:val="22"/>
-          <w:szCs w:val="22"/>
-        </w:rPr>
-        <w:t xml:space="preserve">zonder kennis van het project, niet verwijzen </w:t>
-      </w:r>
-      <w:r>
-        <w:rPr>
-          <w:rFonts w:ascii="Arial" w:hAnsi="Arial" w:cs="Arial"/>
-          <w:sz w:val="22"/>
-          <w:szCs w:val="22"/>
-        </w:rPr>
-        <w:t xml:space="preserve">naar </w:t>
-      </w:r>
-      <w:r>
-        <w:rPr>
-          <w:rFonts w:ascii="Arial" w:hAnsi="Arial" w:cs="Arial"/>
-          <w:sz w:val="22"/>
-          <w:szCs w:val="22"/>
-        </w:rPr>
-        <w:t>onderdelen in dit document</w:t>
-      </w:r>
-      <w:r>
-        <w:rPr>
-          <w:rFonts w:ascii="Arial" w:hAnsi="Arial" w:cs="Arial"/>
-          <w:sz w:val="22"/>
-          <w:szCs w:val="22"/>
-        </w:rPr>
-        <w:t xml:space="preserve">, gebruik </w:t>
-      </w:r>
-      <w:r>
-        <w:rPr>
-          <w:rFonts w:ascii="Arial" w:hAnsi="Arial" w:cs="Arial"/>
-          <w:sz w:val="22"/>
-          <w:szCs w:val="22"/>
-        </w:rPr>
-        <w:t>alinea's, opsommingen</w:t>
-      </w:r>
-      <w:r>
-        <w:rPr>
-          <w:rFonts w:ascii="Arial" w:hAnsi="Arial" w:cs="Arial"/>
-          <w:sz w:val="22"/>
-          <w:szCs w:val="22"/>
-        </w:rPr>
-        <w:t>&gt;</w:t>
-      </w:r>
     </w:p>
     <w:p>
       <w:pPr>
@@ -6231,7 +6049,7 @@
           <w:szCs w:val="22"/>
         </w:rPr>
         <w:drawing>
-          <wp:anchor distT="0" distB="0" distL="114300" distR="114300" simplePos="0" relativeHeight="251659264" behindDoc="1" locked="0" layoutInCell="1" allowOverlap="1">
+          <wp:anchor distT="0" distB="0" distL="114300" distR="114300" simplePos="0" relativeHeight="251657728" behindDoc="1" locked="0" layoutInCell="1" allowOverlap="1">
             <wp:simplePos x="0" y="0"/>
             <wp:positionH relativeFrom="column">
               <wp:posOffset>0</wp:posOffset>
@@ -6444,8 +6262,8 @@
           <w:rFonts w:ascii="Arial" w:hAnsi="Arial" w:cs="Arial"/>
         </w:rPr>
       </w:pPr>
-      <w:bookmarkStart w:id="13" w:name="_Ref354909823"/>
-      <w:bookmarkStart w:id="14" w:name="_Toc29999831"/>
+      <w:bookmarkStart w:id="13" w:name="_Toc29999831"/>
+      <w:bookmarkStart w:id="14" w:name="_Ref354909823"/>
       <w:r>
         <w:rPr>
           <w:rFonts w:ascii="Arial" w:hAnsi="Arial" w:cs="Arial"/>
@@ -6453,7 +6271,7 @@
         <w:lastRenderedPageBreak/>
         <w:t>Functionele eisen</w:t>
       </w:r>
-      <w:bookmarkEnd w:id="14"/>
+      <w:bookmarkEnd w:id="13"/>
     </w:p>
     <w:p/>
     <w:p>
@@ -6988,7 +6806,7 @@
         </w:rPr>
       </w:pPr>
     </w:p>
-    <w:bookmarkEnd w:id="13"/>
+    <w:bookmarkEnd w:id="14"/>
     <w:p>
       <w:pPr>
         <w:widowControl/>
@@ -7072,6 +6890,12 @@
         </w:rPr>
         <w:t>Cola Vending Machine</w:t>
       </w:r>
+      <w:r>
+        <w:rPr>
+          <w:rFonts w:ascii="Arial" w:hAnsi="Arial" w:cs="Arial"/>
+        </w:rPr>
+        <w:t xml:space="preserve"> en het ontwerp van de systemen</w:t>
+      </w:r>
     </w:p>
     <w:p>
       <w:pPr>
@@ -7102,33 +6926,16 @@
     </w:p>
     <w:p/>
     <w:p>
-      <w:r>
-        <w:t>…..</w:t>
-      </w:r>
-    </w:p>
-    <w:p>
-      <w:pPr>
-        <w:rPr>
-          <w:rFonts w:ascii="Arial" w:hAnsi="Arial" w:cs="Arial"/>
-        </w:rPr>
-      </w:pPr>
-      <w:r>
-        <w:rPr>
-          <w:rFonts w:ascii="Arial" w:hAnsi="Arial" w:cs="Arial"/>
-        </w:rPr>
-        <w:t>&lt;overzicht subsystemen</w:t>
-      </w:r>
-      <w:r>
-        <w:rPr>
-          <w:rFonts w:ascii="Arial" w:hAnsi="Arial" w:cs="Arial"/>
-        </w:rPr>
-        <w:t xml:space="preserve"> in lijstvorm</w:t>
-      </w:r>
-      <w:r>
-        <w:rPr>
-          <w:rFonts w:ascii="Arial" w:hAnsi="Arial" w:cs="Arial"/>
-        </w:rPr>
-        <w:t>&gt;</w:t>
+      <w:pPr>
+        <w:rPr>
+          <w:rFonts w:ascii="Arial" w:hAnsi="Arial" w:cs="Arial"/>
+        </w:rPr>
+      </w:pPr>
+      <w:r>
+        <w:rPr>
+          <w:rFonts w:ascii="Arial" w:hAnsi="Arial" w:cs="Arial"/>
+        </w:rPr>
+        <w:t>Subsystemen in CVM-5</w:t>
       </w:r>
     </w:p>
     <w:p>
@@ -7153,7 +6960,7 @@
         <w:rPr>
           <w:rFonts w:ascii="Arial" w:hAnsi="Arial" w:cs="Arial"/>
         </w:rPr>
-        <w:t>…</w:t>
+        <w:t>AppendToDisplayBuffers</w:t>
       </w:r>
     </w:p>
     <w:p>
@@ -7171,61 +6978,171 @@
         <w:rPr>
           <w:rFonts w:ascii="Arial" w:hAnsi="Arial" w:cs="Arial"/>
         </w:rPr>
-        <w:t>…</w:t>
-      </w:r>
-    </w:p>
-    <w:p/>
-    <w:p>
-      <w:pPr>
-        <w:rPr>
-          <w:rFonts w:ascii="Arial" w:hAnsi="Arial" w:cs="Arial"/>
-          <w:sz w:val="22"/>
-          <w:szCs w:val="22"/>
-        </w:rPr>
-      </w:pPr>
-    </w:p>
-    <w:p>
-      <w:pPr>
-        <w:rPr>
-          <w:rFonts w:ascii="Arial" w:hAnsi="Arial" w:cs="Arial"/>
-          <w:sz w:val="22"/>
-          <w:szCs w:val="22"/>
-        </w:rPr>
-      </w:pPr>
-      <w:r>
-        <w:rPr>
-          <w:rFonts w:ascii="Arial" w:hAnsi="Arial" w:cs="Arial"/>
-          <w:sz w:val="22"/>
-          <w:szCs w:val="22"/>
-        </w:rPr>
-        <w:t>&lt;UML + figuur titel + nr&gt;</w:t>
-      </w:r>
-    </w:p>
-    <w:p>
-      <w:pPr>
-        <w:rPr>
-          <w:rFonts w:ascii="Arial" w:hAnsi="Arial" w:cs="Arial"/>
-          <w:sz w:val="22"/>
-          <w:szCs w:val="22"/>
-        </w:rPr>
-      </w:pPr>
-    </w:p>
-    <w:p>
-      <w:pPr>
-        <w:rPr>
-          <w:rFonts w:ascii="Arial" w:hAnsi="Arial" w:cs="Arial"/>
-          <w:sz w:val="22"/>
-          <w:szCs w:val="22"/>
-        </w:rPr>
-      </w:pPr>
-      <w:r>
-        <w:rPr>
-          <w:rFonts w:ascii="Arial" w:hAnsi="Arial" w:cs="Arial"/>
-          <w:sz w:val="22"/>
-          <w:szCs w:val="22"/>
-        </w:rPr>
-        <w:t>….</w:t>
-      </w:r>
+        <w:t>WriteToDisplayBuffers</w:t>
+      </w:r>
+    </w:p>
+    <w:p>
+      <w:pPr>
+        <w:pStyle w:val="Lijstalinea"/>
+        <w:numPr>
+          <w:ilvl w:val="0"/>
+          <w:numId w:val="35"/>
+        </w:numPr>
+        <w:rPr>
+          <w:rFonts w:ascii="Arial" w:hAnsi="Arial" w:cs="Arial"/>
+        </w:rPr>
+      </w:pPr>
+      <w:r>
+        <w:rPr>
+          <w:rFonts w:ascii="Arial" w:hAnsi="Arial" w:cs="Arial"/>
+        </w:rPr>
+        <w:t>Initialization</w:t>
+      </w:r>
+    </w:p>
+    <w:p>
+      <w:pPr>
+        <w:pStyle w:val="Lijstalinea"/>
+        <w:numPr>
+          <w:ilvl w:val="0"/>
+          <w:numId w:val="35"/>
+        </w:numPr>
+        <w:rPr>
+          <w:rFonts w:ascii="Arial" w:hAnsi="Arial" w:cs="Arial"/>
+        </w:rPr>
+      </w:pPr>
+      <w:r>
+        <w:rPr>
+          <w:rFonts w:ascii="Arial" w:hAnsi="Arial" w:cs="Arial"/>
+        </w:rPr>
+        <w:t>WriteToScreenbuffer</w:t>
+      </w:r>
+    </w:p>
+    <w:p>
+      <w:pPr>
+        <w:pStyle w:val="Lijstalinea"/>
+        <w:numPr>
+          <w:ilvl w:val="0"/>
+          <w:numId w:val="35"/>
+        </w:numPr>
+        <w:rPr>
+          <w:rFonts w:ascii="Arial" w:hAnsi="Arial" w:cs="Arial"/>
+        </w:rPr>
+      </w:pPr>
+      <w:r>
+        <w:rPr>
+          <w:rFonts w:ascii="Arial" w:hAnsi="Arial" w:cs="Arial"/>
+        </w:rPr>
+        <w:t>UserDrinkSelection</w:t>
+      </w:r>
+    </w:p>
+    <w:p>
+      <w:pPr>
+        <w:pStyle w:val="Lijstalinea"/>
+        <w:numPr>
+          <w:ilvl w:val="0"/>
+          <w:numId w:val="35"/>
+        </w:numPr>
+        <w:rPr>
+          <w:rFonts w:ascii="Arial" w:hAnsi="Arial" w:cs="Arial"/>
+        </w:rPr>
+      </w:pPr>
+      <w:r>
+        <w:rPr>
+          <w:rFonts w:ascii="Arial" w:hAnsi="Arial" w:cs="Arial"/>
+        </w:rPr>
+        <w:t>PayWithDebitCard</w:t>
+      </w:r>
+    </w:p>
+    <w:p>
+      <w:pPr>
+        <w:pStyle w:val="Lijstalinea"/>
+        <w:numPr>
+          <w:ilvl w:val="0"/>
+          <w:numId w:val="35"/>
+        </w:numPr>
+        <w:rPr>
+          <w:rFonts w:ascii="Arial" w:hAnsi="Arial" w:cs="Arial"/>
+        </w:rPr>
+      </w:pPr>
+      <w:r>
+        <w:rPr>
+          <w:rFonts w:ascii="Arial" w:hAnsi="Arial" w:cs="Arial"/>
+        </w:rPr>
+        <w:t>CoinHandelingProcedure</w:t>
+      </w:r>
+    </w:p>
+    <w:p>
+      <w:r>
+        <w:rPr>
+          <w:rFonts w:ascii="Arial" w:hAnsi="Arial" w:cs="Arial"/>
+          <w:noProof/>
+        </w:rPr>
+        <w:drawing>
+          <wp:anchor distT="0" distB="0" distL="114300" distR="114300" simplePos="0" relativeHeight="251655168" behindDoc="1" locked="0" layoutInCell="1" allowOverlap="1">
+            <wp:simplePos x="0" y="0"/>
+            <wp:positionH relativeFrom="column">
+              <wp:posOffset>247650</wp:posOffset>
+            </wp:positionH>
+            <wp:positionV relativeFrom="paragraph">
+              <wp:posOffset>238760</wp:posOffset>
+            </wp:positionV>
+            <wp:extent cx="5724525" cy="1952625"/>
+            <wp:effectExtent l="0" t="0" r="0" b="0"/>
+            <wp:wrapTopAndBottom/>
+            <wp:docPr id="3" name="Afbeelding 3" descr="C:\Users\AL20741\AppData\Local\Microsoft\Windows\INetCache\Content.Word\Cola Vending Machine 5 GUI Edition.png"/>
+            <wp:cNvGraphicFramePr>
+              <a:graphicFrameLocks xmlns:a="http://schemas.openxmlformats.org/drawingml/2006/main" noChangeAspect="1"/>
+            </wp:cNvGraphicFramePr>
+            <a:graphic xmlns:a="http://schemas.openxmlformats.org/drawingml/2006/main">
+              <a:graphicData uri="http://schemas.openxmlformats.org/drawingml/2006/picture">
+                <pic:pic xmlns:pic="http://schemas.openxmlformats.org/drawingml/2006/picture">
+                  <pic:nvPicPr>
+                    <pic:cNvPr id="0" name="Picture 3" descr="C:\Users\AL20741\AppData\Local\Microsoft\Windows\INetCache\Content.Word\Cola Vending Machine 5 GUI Edition.png"/>
+                    <pic:cNvPicPr>
+                      <a:picLocks noChangeAspect="1" noChangeArrowheads="1"/>
+                    </pic:cNvPicPr>
+                  </pic:nvPicPr>
+                  <pic:blipFill>
+                    <a:blip r:embed="rId10" cstate="print">
+                      <a:extLst>
+                        <a:ext uri="{28A0092B-C50C-407E-A947-70E740481C1C}">
+                          <a14:useLocalDpi xmlns:a14="http://schemas.microsoft.com/office/drawing/2010/main" val="0"/>
+                        </a:ext>
+                      </a:extLst>
+                    </a:blip>
+                    <a:srcRect/>
+                    <a:stretch>
+                      <a:fillRect/>
+                    </a:stretch>
+                  </pic:blipFill>
+                  <pic:spPr bwMode="auto">
+                    <a:xfrm>
+                      <a:off x="0" y="0"/>
+                      <a:ext cx="5724525" cy="1952625"/>
+                    </a:xfrm>
+                    <a:prstGeom prst="rect">
+                      <a:avLst/>
+                    </a:prstGeom>
+                    <a:noFill/>
+                    <a:ln>
+                      <a:noFill/>
+                    </a:ln>
+                  </pic:spPr>
+                </pic:pic>
+              </a:graphicData>
+            </a:graphic>
+          </wp:anchor>
+        </w:drawing>
+      </w:r>
+    </w:p>
+    <w:p>
+      <w:pPr>
+        <w:rPr>
+          <w:rFonts w:ascii="Arial" w:hAnsi="Arial" w:cs="Arial"/>
+          <w:sz w:val="22"/>
+          <w:szCs w:val="22"/>
+        </w:rPr>
+      </w:pPr>
     </w:p>
     <w:p>
       <w:pPr>
@@ -7257,50 +7174,77 @@
       </w:r>
       <w:bookmarkEnd w:id="19"/>
     </w:p>
-    <w:p/>
-    <w:p>
-      <w:r>
-        <w:t>…..</w:t>
-      </w:r>
-    </w:p>
-    <w:p/>
-    <w:p>
-      <w:pPr>
-        <w:rPr>
-          <w:rFonts w:ascii="Arial" w:hAnsi="Arial" w:cs="Arial"/>
-          <w:sz w:val="22"/>
-          <w:szCs w:val="22"/>
-        </w:rPr>
-      </w:pPr>
-      <w:r>
-        <w:rPr>
-          <w:rFonts w:ascii="Arial" w:hAnsi="Arial" w:cs="Arial"/>
-          <w:sz w:val="22"/>
-          <w:szCs w:val="22"/>
-        </w:rPr>
-        <w:t>&lt;UML + figuur titel + nr&gt;</w:t>
-      </w:r>
-    </w:p>
-    <w:p/>
-    <w:p>
-      <w:r>
-        <w:t>….</w:t>
-      </w:r>
-    </w:p>
-    <w:p/>
-    <w:p>
-      <w:pPr>
-        <w:rPr>
-          <w:rFonts w:ascii="Arial" w:hAnsi="Arial" w:cs="Arial"/>
-        </w:rPr>
-      </w:pPr>
-    </w:p>
-    <w:p>
-      <w:pPr>
-        <w:rPr>
-          <w:rFonts w:ascii="Arial" w:hAnsi="Arial" w:cs="Arial"/>
-        </w:rPr>
-      </w:pPr>
+    <w:p>
+      <w:r>
+        <w:rPr>
+          <w:rFonts w:ascii="Arial" w:hAnsi="Arial" w:cs="Arial"/>
+          <w:noProof/>
+        </w:rPr>
+        <w:drawing>
+          <wp:anchor distT="0" distB="0" distL="114300" distR="114300" simplePos="0" relativeHeight="251661312" behindDoc="0" locked="0" layoutInCell="1" allowOverlap="1">
+            <wp:simplePos x="0" y="0"/>
+            <wp:positionH relativeFrom="column">
+              <wp:posOffset>0</wp:posOffset>
+            </wp:positionH>
+            <wp:positionV relativeFrom="paragraph">
+              <wp:posOffset>307340</wp:posOffset>
+            </wp:positionV>
+            <wp:extent cx="5731510" cy="1294826"/>
+            <wp:effectExtent l="0" t="0" r="0" b="0"/>
+            <wp:wrapTopAndBottom/>
+            <wp:docPr id="4" name="Afbeelding 4" descr="C:\Users\AL20741\AppData\Local\Microsoft\Windows\INetCache\Content.Word\Windowprocedure Cola Vending Machine 5 GUI Edition.png"/>
+            <wp:cNvGraphicFramePr>
+              <a:graphicFrameLocks xmlns:a="http://schemas.openxmlformats.org/drawingml/2006/main" noChangeAspect="1"/>
+            </wp:cNvGraphicFramePr>
+            <a:graphic xmlns:a="http://schemas.openxmlformats.org/drawingml/2006/main">
+              <a:graphicData uri="http://schemas.openxmlformats.org/drawingml/2006/picture">
+                <pic:pic xmlns:pic="http://schemas.openxmlformats.org/drawingml/2006/picture">
+                  <pic:nvPicPr>
+                    <pic:cNvPr id="0" name="Picture 6" descr="C:\Users\AL20741\AppData\Local\Microsoft\Windows\INetCache\Content.Word\Windowprocedure Cola Vending Machine 5 GUI Edition.png"/>
+                    <pic:cNvPicPr>
+                      <a:picLocks noChangeAspect="1" noChangeArrowheads="1"/>
+                    </pic:cNvPicPr>
+                  </pic:nvPicPr>
+                  <pic:blipFill>
+                    <a:blip r:embed="rId11" cstate="print">
+                      <a:extLst>
+                        <a:ext uri="{28A0092B-C50C-407E-A947-70E740481C1C}">
+                          <a14:useLocalDpi xmlns:a14="http://schemas.microsoft.com/office/drawing/2010/main" val="0"/>
+                        </a:ext>
+                      </a:extLst>
+                    </a:blip>
+                    <a:srcRect/>
+                    <a:stretch>
+                      <a:fillRect/>
+                    </a:stretch>
+                  </pic:blipFill>
+                  <pic:spPr bwMode="auto">
+                    <a:xfrm>
+                      <a:off x="0" y="0"/>
+                      <a:ext cx="5731510" cy="1294826"/>
+                    </a:xfrm>
+                    <a:prstGeom prst="rect">
+                      <a:avLst/>
+                    </a:prstGeom>
+                    <a:noFill/>
+                    <a:ln>
+                      <a:noFill/>
+                    </a:ln>
+                  </pic:spPr>
+                </pic:pic>
+              </a:graphicData>
+            </a:graphic>
+          </wp:anchor>
+        </w:drawing>
+      </w:r>
+    </w:p>
+    <w:p>
+      <w:pPr>
+        <w:pStyle w:val="Duidelijkcitaat"/>
+      </w:pPr>
+      <w:r>
+        <w:t>Note voor Jos “De Statechart is te groot, is goed als die in een apart mapje komt en er dan naar verwijs?”</w:t>
+      </w:r>
     </w:p>
     <w:p>
       <w:pPr>
@@ -7357,13 +7301,7 @@
         <w:rPr>
           <w:rFonts w:ascii="Arial" w:hAnsi="Arial" w:cs="Arial"/>
         </w:rPr>
-        <w:t xml:space="preserve">Dit hoofdstuk bevat </w:t>
-      </w:r>
-      <w:r>
-        <w:rPr>
-          <w:rFonts w:ascii="Arial" w:hAnsi="Arial" w:cs="Arial"/>
-        </w:rPr>
-        <w:t>…</w:t>
+        <w:t>Dit hoofdstuk bevat informatie over hoe het programma gerealiseerd is en aan welke testen die onderworpen is.</w:t>
       </w:r>
     </w:p>
     <w:p>
@@ -7576,6 +7514,462 @@
           <w:rFonts w:ascii="Arial" w:hAnsi="Arial" w:cs="Arial"/>
         </w:rPr>
       </w:pPr>
+      <w:r>
+        <w:rPr>
+          <w:rFonts w:ascii="Arial" w:hAnsi="Arial" w:cs="Arial"/>
+        </w:rPr>
+        <w:t xml:space="preserve">Voor de realisatie van de CVM-5 hebben we gebruik gemaakt van </w:t>
+      </w:r>
+      <w:r>
+        <w:rPr>
+          <w:rFonts w:ascii="Arial" w:hAnsi="Arial" w:cs="Arial"/>
+        </w:rPr>
+        <w:t>Microsoft Visual Studio Professional 2019</w:t>
+      </w:r>
+      <w:r>
+        <w:rPr>
+          <w:rFonts w:ascii="Arial" w:hAnsi="Arial" w:cs="Arial"/>
+        </w:rPr>
+        <w:t>.</w:t>
+      </w:r>
+    </w:p>
+    <w:p>
+      <w:pPr>
+        <w:widowControl/>
+        <w:rPr>
+          <w:rFonts w:ascii="Arial" w:hAnsi="Arial" w:cs="Arial"/>
+        </w:rPr>
+      </w:pPr>
+      <w:r>
+        <w:rPr>
+          <w:rFonts w:ascii="Arial" w:hAnsi="Arial" w:cs="Arial"/>
+        </w:rPr>
+        <w:t xml:space="preserve">Hier bij is er rekening gehouden met niet te lange regels echter zijn er wel uitzonderingen gemaakt, de api die wij gebruikt had een aantal functie die ons vereisten lange regels te maken. </w:t>
+      </w:r>
+    </w:p>
+    <w:p>
+      <w:pPr>
+        <w:widowControl/>
+        <w:rPr>
+          <w:rFonts w:ascii="Arial" w:hAnsi="Arial" w:cs="Arial"/>
+        </w:rPr>
+      </w:pPr>
+      <w:r>
+        <w:rPr>
+          <w:rFonts w:ascii="Arial" w:hAnsi="Arial" w:cs="Arial"/>
+        </w:rPr>
+        <w:t>We hebben volledig kunnen uit werken, naar wat het plan was. Toch hebben we een aantal dingen niet uitgewerkt. We hebben geen weergave voor de pincode tekens gemaakt, ook hebben we geen database achter de pin functionaliteit, we hebben alleen een pincode die het concept laat zien dit kan worden uitgebreid.</w:t>
+      </w:r>
+    </w:p>
+    <w:p>
+      <w:pPr>
+        <w:widowControl/>
+        <w:rPr>
+          <w:rFonts w:ascii="Arial" w:hAnsi="Arial" w:cs="Arial"/>
+        </w:rPr>
+      </w:pPr>
+      <w:r>
+        <w:rPr>
+          <w:rFonts w:ascii="Arial" w:hAnsi="Arial" w:cs="Arial"/>
+        </w:rPr>
+        <w:t>Het UML diagrammen zij gemaakt in plantUML, hiervoor is gebruik gemaakt van een plugin van VS19.</w:t>
+      </w:r>
+    </w:p>
+    <w:p>
+      <w:pPr>
+        <w:widowControl/>
+        <w:rPr>
+          <w:rFonts w:ascii="Arial" w:hAnsi="Arial" w:cs="Arial"/>
+        </w:rPr>
+      </w:pPr>
+      <w:r>
+        <w:rPr>
+          <w:rFonts w:ascii="Arial" w:hAnsi="Arial" w:cs="Arial"/>
+        </w:rPr>
+        <w:t>De code is gedocumenteerd door doxygen.</w:t>
+      </w:r>
+    </w:p>
+    <w:p>
+      <w:pPr>
+        <w:widowControl/>
+        <w:rPr>
+          <w:rFonts w:ascii="Arial" w:hAnsi="Arial" w:cs="Arial"/>
+        </w:rPr>
+      </w:pPr>
+    </w:p>
+    <w:p>
+      <w:pPr>
+        <w:widowControl/>
+        <w:rPr>
+          <w:rFonts w:ascii="Arial" w:hAnsi="Arial" w:cs="Arial"/>
+        </w:rPr>
+      </w:pPr>
+      <w:r>
+        <w:rPr>
+          <w:rFonts w:ascii="Arial" w:hAnsi="Arial" w:cs="Arial"/>
+        </w:rPr>
+        <w:t>Opbouw file structuur:</w:t>
+      </w:r>
+    </w:p>
+    <w:p>
+      <w:pPr>
+        <w:pStyle w:val="Lijstalinea"/>
+        <w:widowControl/>
+        <w:numPr>
+          <w:ilvl w:val="0"/>
+          <w:numId w:val="44"/>
+        </w:numPr>
+        <w:rPr>
+          <w:rFonts w:ascii="Arial" w:hAnsi="Arial" w:cs="Arial"/>
+        </w:rPr>
+      </w:pPr>
+      <w:r>
+        <w:rPr>
+          <w:rFonts w:ascii="Arial" w:hAnsi="Arial" w:cs="Arial"/>
+        </w:rPr>
+        <w:t>ColaVendingMachine-5</w:t>
+      </w:r>
+    </w:p>
+    <w:p>
+      <w:pPr>
+        <w:pStyle w:val="Lijstalinea"/>
+        <w:widowControl/>
+        <w:numPr>
+          <w:ilvl w:val="1"/>
+          <w:numId w:val="43"/>
+        </w:numPr>
+        <w:rPr>
+          <w:rFonts w:ascii="Arial" w:hAnsi="Arial" w:cs="Arial"/>
+        </w:rPr>
+      </w:pPr>
+      <w:r>
+        <w:rPr>
+          <w:rFonts w:ascii="Arial" w:hAnsi="Arial" w:cs="Arial"/>
+        </w:rPr>
+        <w:t>Docs</w:t>
+      </w:r>
+    </w:p>
+    <w:p>
+      <w:pPr>
+        <w:pStyle w:val="Lijstalinea"/>
+        <w:widowControl/>
+        <w:numPr>
+          <w:ilvl w:val="2"/>
+          <w:numId w:val="43"/>
+        </w:numPr>
+        <w:rPr>
+          <w:rFonts w:ascii="Arial" w:hAnsi="Arial" w:cs="Arial"/>
+        </w:rPr>
+      </w:pPr>
+      <w:r>
+        <w:rPr>
+          <w:rFonts w:ascii="Arial" w:hAnsi="Arial" w:cs="Arial"/>
+        </w:rPr>
+        <w:t>html</w:t>
+      </w:r>
+    </w:p>
+    <w:p>
+      <w:pPr>
+        <w:pStyle w:val="Lijstalinea"/>
+        <w:widowControl/>
+        <w:numPr>
+          <w:ilvl w:val="2"/>
+          <w:numId w:val="43"/>
+        </w:numPr>
+        <w:rPr>
+          <w:rFonts w:ascii="Arial" w:hAnsi="Arial" w:cs="Arial"/>
+        </w:rPr>
+      </w:pPr>
+      <w:r>
+        <w:rPr>
+          <w:rFonts w:ascii="Arial" w:hAnsi="Arial" w:cs="Arial"/>
+        </w:rPr>
+        <w:t>Doxyfile</w:t>
+      </w:r>
+    </w:p>
+    <w:p>
+      <w:pPr>
+        <w:pStyle w:val="Lijstalinea"/>
+        <w:widowControl/>
+        <w:numPr>
+          <w:ilvl w:val="2"/>
+          <w:numId w:val="43"/>
+        </w:numPr>
+        <w:rPr>
+          <w:rFonts w:ascii="Arial" w:hAnsi="Arial" w:cs="Arial"/>
+        </w:rPr>
+      </w:pPr>
+      <w:r>
+        <w:rPr>
+          <w:rFonts w:ascii="Arial" w:hAnsi="Arial" w:cs="Arial"/>
+        </w:rPr>
+        <w:t>Icon.png</w:t>
+      </w:r>
+    </w:p>
+    <w:p>
+      <w:pPr>
+        <w:pStyle w:val="Lijstalinea"/>
+        <w:widowControl/>
+        <w:numPr>
+          <w:ilvl w:val="1"/>
+          <w:numId w:val="43"/>
+        </w:numPr>
+        <w:rPr>
+          <w:rFonts w:ascii="Arial" w:hAnsi="Arial" w:cs="Arial"/>
+        </w:rPr>
+      </w:pPr>
+      <w:r>
+        <w:rPr>
+          <w:rFonts w:ascii="Arial" w:hAnsi="Arial" w:cs="Arial"/>
+        </w:rPr>
+        <w:t>Productdocument</w:t>
+      </w:r>
+    </w:p>
+    <w:p>
+      <w:pPr>
+        <w:pStyle w:val="Lijstalinea"/>
+        <w:widowControl/>
+        <w:numPr>
+          <w:ilvl w:val="2"/>
+          <w:numId w:val="43"/>
+        </w:numPr>
+        <w:rPr>
+          <w:rFonts w:ascii="Arial" w:hAnsi="Arial" w:cs="Arial"/>
+        </w:rPr>
+      </w:pPr>
+      <w:r>
+        <w:rPr>
+          <w:rFonts w:ascii="Arial" w:hAnsi="Arial" w:cs="Arial"/>
+        </w:rPr>
+        <w:t>IMG</w:t>
+      </w:r>
+    </w:p>
+    <w:p>
+      <w:pPr>
+        <w:pStyle w:val="Lijstalinea"/>
+        <w:widowControl/>
+        <w:numPr>
+          <w:ilvl w:val="2"/>
+          <w:numId w:val="43"/>
+        </w:numPr>
+        <w:rPr>
+          <w:rFonts w:ascii="Arial" w:hAnsi="Arial" w:cs="Arial"/>
+        </w:rPr>
+      </w:pPr>
+      <w:r>
+        <w:rPr>
+          <w:rFonts w:ascii="Arial" w:hAnsi="Arial" w:cs="Arial"/>
+        </w:rPr>
+        <w:t>Productdocument</w:t>
+      </w:r>
+    </w:p>
+    <w:p>
+      <w:pPr>
+        <w:pStyle w:val="Lijstalinea"/>
+        <w:widowControl/>
+        <w:numPr>
+          <w:ilvl w:val="1"/>
+          <w:numId w:val="43"/>
+        </w:numPr>
+        <w:rPr>
+          <w:rFonts w:ascii="Arial" w:hAnsi="Arial" w:cs="Arial"/>
+        </w:rPr>
+      </w:pPr>
+      <w:r>
+        <w:rPr>
+          <w:rFonts w:ascii="Arial" w:hAnsi="Arial" w:cs="Arial"/>
+        </w:rPr>
+        <w:t>PUML</w:t>
+      </w:r>
+    </w:p>
+    <w:p>
+      <w:pPr>
+        <w:pStyle w:val="Lijstalinea"/>
+        <w:widowControl/>
+        <w:numPr>
+          <w:ilvl w:val="2"/>
+          <w:numId w:val="43"/>
+        </w:numPr>
+        <w:rPr>
+          <w:rFonts w:ascii="Arial" w:hAnsi="Arial" w:cs="Arial"/>
+        </w:rPr>
+      </w:pPr>
+      <w:r>
+        <w:rPr>
+          <w:rFonts w:ascii="Arial" w:hAnsi="Arial" w:cs="Arial"/>
+        </w:rPr>
+        <w:t>PlantUML files</w:t>
+      </w:r>
+    </w:p>
+    <w:p>
+      <w:pPr>
+        <w:pStyle w:val="Lijstalinea"/>
+        <w:widowControl/>
+        <w:numPr>
+          <w:ilvl w:val="1"/>
+          <w:numId w:val="43"/>
+        </w:numPr>
+        <w:rPr>
+          <w:rFonts w:ascii="Arial" w:hAnsi="Arial" w:cs="Arial"/>
+        </w:rPr>
+      </w:pPr>
+      <w:r>
+        <w:rPr>
+          <w:rFonts w:ascii="Arial" w:hAnsi="Arial" w:cs="Arial"/>
+        </w:rPr>
+        <w:t>Source</w:t>
+      </w:r>
+    </w:p>
+    <w:p>
+      <w:pPr>
+        <w:pStyle w:val="Lijstalinea"/>
+        <w:widowControl/>
+        <w:numPr>
+          <w:ilvl w:val="2"/>
+          <w:numId w:val="43"/>
+        </w:numPr>
+        <w:rPr>
+          <w:rFonts w:ascii="Arial" w:hAnsi="Arial" w:cs="Arial"/>
+        </w:rPr>
+      </w:pPr>
+      <w:r>
+        <w:rPr>
+          <w:rFonts w:ascii="Arial" w:hAnsi="Arial" w:cs="Arial"/>
+        </w:rPr>
+        <w:t>ColaVendingmachine</w:t>
+      </w:r>
+    </w:p>
+    <w:p>
+      <w:pPr>
+        <w:pStyle w:val="Lijstalinea"/>
+        <w:widowControl/>
+        <w:numPr>
+          <w:ilvl w:val="3"/>
+          <w:numId w:val="43"/>
+        </w:numPr>
+        <w:rPr>
+          <w:rFonts w:ascii="Arial" w:hAnsi="Arial" w:cs="Arial"/>
+        </w:rPr>
+      </w:pPr>
+      <w:r>
+        <w:rPr>
+          <w:rFonts w:ascii="Arial" w:hAnsi="Arial" w:cs="Arial"/>
+        </w:rPr>
+        <w:t>Sourcefiles</w:t>
+      </w:r>
+    </w:p>
+    <w:p>
+      <w:pPr>
+        <w:pStyle w:val="Lijstalinea"/>
+        <w:widowControl/>
+        <w:numPr>
+          <w:ilvl w:val="2"/>
+          <w:numId w:val="43"/>
+        </w:numPr>
+        <w:rPr>
+          <w:rFonts w:ascii="Arial" w:hAnsi="Arial" w:cs="Arial"/>
+        </w:rPr>
+      </w:pPr>
+      <w:r>
+        <w:rPr>
+          <w:rFonts w:ascii="Arial" w:hAnsi="Arial" w:cs="Arial"/>
+        </w:rPr>
+        <w:t>Debug</w:t>
+      </w:r>
+    </w:p>
+    <w:p>
+      <w:pPr>
+        <w:pStyle w:val="Lijstalinea"/>
+        <w:widowControl/>
+        <w:numPr>
+          <w:ilvl w:val="2"/>
+          <w:numId w:val="43"/>
+        </w:numPr>
+        <w:rPr>
+          <w:rFonts w:ascii="Arial" w:hAnsi="Arial" w:cs="Arial"/>
+        </w:rPr>
+      </w:pPr>
+      <w:r>
+        <w:rPr>
+          <w:rFonts w:ascii="Arial" w:hAnsi="Arial" w:cs="Arial"/>
+        </w:rPr>
+        <w:t>x64</w:t>
+      </w:r>
+    </w:p>
+    <w:p>
+      <w:pPr>
+        <w:pStyle w:val="Lijstalinea"/>
+        <w:widowControl/>
+        <w:numPr>
+          <w:ilvl w:val="2"/>
+          <w:numId w:val="43"/>
+        </w:numPr>
+        <w:rPr>
+          <w:rFonts w:ascii="Arial" w:hAnsi="Arial" w:cs="Arial"/>
+        </w:rPr>
+      </w:pPr>
+      <w:r>
+        <w:rPr>
+          <w:rFonts w:ascii="Arial" w:hAnsi="Arial" w:cs="Arial"/>
+        </w:rPr>
+        <w:t>ColaVendingMachineGui.sln</w:t>
+      </w:r>
+    </w:p>
+    <w:p>
+      <w:pPr>
+        <w:widowControl/>
+        <w:rPr>
+          <w:rFonts w:ascii="Arial" w:hAnsi="Arial" w:cs="Arial"/>
+        </w:rPr>
+      </w:pPr>
+    </w:p>
+    <w:p>
+      <w:pPr>
+        <w:widowControl/>
+        <w:rPr>
+          <w:rFonts w:ascii="Arial" w:hAnsi="Arial" w:cs="Arial"/>
+        </w:rPr>
+      </w:pPr>
+    </w:p>
+    <w:p>
+      <w:pPr>
+        <w:widowControl/>
+        <w:rPr>
+          <w:rFonts w:ascii="Arial" w:hAnsi="Arial" w:cs="Arial"/>
+        </w:rPr>
+      </w:pPr>
+    </w:p>
+    <w:p>
+      <w:pPr>
+        <w:widowControl/>
+        <w:rPr>
+          <w:rFonts w:ascii="Arial" w:hAnsi="Arial" w:cs="Arial"/>
+        </w:rPr>
+      </w:pPr>
+    </w:p>
+    <w:p>
+      <w:pPr>
+        <w:widowControl/>
+        <w:rPr>
+          <w:rFonts w:ascii="Arial" w:hAnsi="Arial" w:cs="Arial"/>
+        </w:rPr>
+      </w:pPr>
+    </w:p>
+    <w:p>
+      <w:pPr>
+        <w:widowControl/>
+        <w:rPr>
+          <w:rFonts w:ascii="Arial" w:hAnsi="Arial" w:cs="Arial"/>
+        </w:rPr>
+      </w:pPr>
+    </w:p>
+    <w:p>
+      <w:pPr>
+        <w:widowControl/>
+        <w:rPr>
+          <w:rFonts w:ascii="Arial" w:hAnsi="Arial" w:cs="Arial"/>
+        </w:rPr>
+      </w:pPr>
     </w:p>
     <w:p>
       <w:pPr>
@@ -7620,43 +8014,19 @@
         <w:rPr>
           <w:rFonts w:ascii="Arial" w:hAnsi="Arial" w:cs="Arial"/>
         </w:rPr>
-        <w:t xml:space="preserve">De volgende testen zijn …. </w:t>
-      </w:r>
-      <w:r>
-        <w:rPr>
-          <w:rFonts w:ascii="Arial" w:hAnsi="Arial" w:cs="Arial"/>
-        </w:rPr>
-        <w:t>&lt;</w:t>
-      </w:r>
-      <w:r>
-        <w:rPr>
-          <w:rFonts w:ascii="Arial" w:hAnsi="Arial" w:cs="Arial"/>
-        </w:rPr>
-        <w:t>Volgorde?</w:t>
-      </w:r>
-      <w:r>
-        <w:rPr>
-          <w:rFonts w:ascii="Arial" w:hAnsi="Arial" w:cs="Arial"/>
-        </w:rPr>
-        <w:t xml:space="preserve"> Voor wie? </w:t>
-      </w:r>
-      <w:r>
-        <w:rPr>
-          <w:rFonts w:ascii="Arial" w:hAnsi="Arial" w:cs="Arial"/>
-        </w:rPr>
-        <w:t>Hoe uitgevoerd?</w:t>
-      </w:r>
-      <w:r>
-        <w:rPr>
-          <w:rFonts w:ascii="Arial" w:hAnsi="Arial" w:cs="Arial"/>
-        </w:rPr>
-        <w:t>&gt;</w:t>
+        <w:t xml:space="preserve">De volgende testen zijn </w:t>
+      </w:r>
+      <w:r>
+        <w:rPr>
+          <w:rFonts w:ascii="Arial" w:hAnsi="Arial" w:cs="Arial"/>
+        </w:rPr>
+        <w:t>Chronologisch uitgevoerd door de developer.</w:t>
       </w:r>
     </w:p>
     <w:tbl>
       <w:tblPr>
         <w:tblStyle w:val="Tabelraster"/>
-        <w:tblpPr w:leftFromText="141" w:rightFromText="141" w:vertAnchor="text" w:horzAnchor="margin" w:tblpXSpec="center" w:tblpY="536"/>
+        <w:tblpPr w:leftFromText="141" w:rightFromText="141" w:vertAnchor="text" w:horzAnchor="margin" w:tblpXSpec="center" w:tblpY="234"/>
         <w:tblW w:w="9889" w:type="dxa"/>
         <w:tblLayout w:type="fixed"/>
         <w:tblLook w:val="04A0" w:firstRow="1" w:lastRow="0" w:firstColumn="1" w:lastColumn="0" w:noHBand="0" w:noVBand="1"/>
@@ -7665,8 +8035,8 @@
         <w:gridCol w:w="675"/>
         <w:gridCol w:w="2586"/>
         <w:gridCol w:w="2707"/>
-        <w:gridCol w:w="695"/>
-        <w:gridCol w:w="3226"/>
+        <w:gridCol w:w="803"/>
+        <w:gridCol w:w="3118"/>
       </w:tblGrid>
       <w:tr>
         <w:trPr>
@@ -7681,14 +8051,14 @@
               <w:rPr>
                 <w:rFonts w:ascii="Arial" w:hAnsi="Arial" w:cs="Arial"/>
                 <w:b/>
-                <w:sz w:val="20"/>
+                <w:sz w:val="18"/>
               </w:rPr>
             </w:pPr>
             <w:r>
               <w:rPr>
                 <w:rFonts w:ascii="Arial" w:hAnsi="Arial" w:cs="Arial"/>
                 <w:b/>
-                <w:sz w:val="20"/>
+                <w:sz w:val="18"/>
               </w:rPr>
               <w:t>Test</w:t>
             </w:r>
@@ -7703,14 +8073,14 @@
               <w:rPr>
                 <w:rFonts w:ascii="Arial" w:hAnsi="Arial" w:cs="Arial"/>
                 <w:b/>
-                <w:sz w:val="20"/>
+                <w:sz w:val="18"/>
               </w:rPr>
             </w:pPr>
             <w:r>
               <w:rPr>
                 <w:rFonts w:ascii="Arial" w:hAnsi="Arial" w:cs="Arial"/>
                 <w:b/>
-                <w:sz w:val="20"/>
+                <w:sz w:val="18"/>
               </w:rPr>
               <w:t>Action/input</w:t>
             </w:r>
@@ -7725,14 +8095,14 @@
               <w:rPr>
                 <w:rFonts w:ascii="Arial" w:hAnsi="Arial" w:cs="Arial"/>
                 <w:b/>
-                <w:sz w:val="20"/>
+                <w:sz w:val="18"/>
               </w:rPr>
             </w:pPr>
             <w:r>
               <w:rPr>
                 <w:rFonts w:ascii="Arial" w:hAnsi="Arial" w:cs="Arial"/>
                 <w:b/>
-                <w:sz w:val="20"/>
+                <w:sz w:val="18"/>
               </w:rPr>
               <w:t>Expected result</w:t>
             </w:r>
@@ -7740,21 +8110,21 @@
         </w:tc>
         <w:tc>
           <w:tcPr>
-            <w:tcW w:w="695" w:type="dxa"/>
+            <w:tcW w:w="803" w:type="dxa"/>
           </w:tcPr>
           <w:p>
             <w:pPr>
               <w:rPr>
                 <w:rFonts w:ascii="Arial" w:hAnsi="Arial" w:cs="Arial"/>
                 <w:b/>
-                <w:sz w:val="20"/>
+                <w:sz w:val="18"/>
               </w:rPr>
             </w:pPr>
             <w:r>
               <w:rPr>
                 <w:rFonts w:ascii="Arial" w:hAnsi="Arial" w:cs="Arial"/>
                 <w:b/>
-                <w:sz w:val="20"/>
+                <w:sz w:val="18"/>
               </w:rPr>
               <w:t>Pass Fail</w:t>
             </w:r>
@@ -7762,14 +8132,14 @@
         </w:tc>
         <w:tc>
           <w:tcPr>
-            <w:tcW w:w="3226" w:type="dxa"/>
+            <w:tcW w:w="3118" w:type="dxa"/>
           </w:tcPr>
           <w:p>
             <w:pPr>
               <w:rPr>
                 <w:rFonts w:ascii="Arial" w:hAnsi="Arial" w:cs="Arial"/>
                 <w:b/>
-                <w:sz w:val="20"/>
+                <w:sz w:val="18"/>
                 <w:lang w:val="en-GB"/>
               </w:rPr>
             </w:pPr>
@@ -7777,7 +8147,7 @@
               <w:rPr>
                 <w:rFonts w:ascii="Arial" w:hAnsi="Arial" w:cs="Arial"/>
                 <w:b/>
-                <w:sz w:val="20"/>
+                <w:sz w:val="18"/>
                 <w:lang w:val="en-GB"/>
               </w:rPr>
               <w:t>Actual result if test has failed</w:t>
@@ -7797,11 +8167,13 @@
             <w:pPr>
               <w:rPr>
                 <w:rFonts w:ascii="Arial" w:hAnsi="Arial" w:cs="Arial"/>
+                <w:sz w:val="18"/>
               </w:rPr>
             </w:pPr>
             <w:r>
               <w:rPr>
                 <w:rFonts w:ascii="Arial" w:hAnsi="Arial" w:cs="Arial"/>
+                <w:sz w:val="18"/>
               </w:rPr>
               <w:t>1.</w:t>
             </w:r>
@@ -7815,13 +8187,37 @@
             <w:pPr>
               <w:rPr>
                 <w:rFonts w:ascii="Arial" w:hAnsi="Arial" w:cs="Arial"/>
+                <w:sz w:val="18"/>
               </w:rPr>
             </w:pPr>
+            <w:r>
+              <w:rPr>
+                <w:rFonts w:ascii="Arial" w:hAnsi="Arial" w:cs="Arial"/>
+                <w:sz w:val="18"/>
+              </w:rPr>
+              <w:t>Monkey Test:</w:t>
+            </w:r>
           </w:p>
           <w:p>
             <w:pPr>
               <w:rPr>
                 <w:rFonts w:ascii="Arial" w:hAnsi="Arial" w:cs="Arial"/>
+                <w:sz w:val="18"/>
+              </w:rPr>
+            </w:pPr>
+            <w:r>
+              <w:rPr>
+                <w:rFonts w:ascii="Arial" w:hAnsi="Arial" w:cs="Arial"/>
+                <w:sz w:val="18"/>
+              </w:rPr>
+              <w:t>Allerlei knoppen drukken en kijken wat gebeurt</w:t>
+            </w:r>
+          </w:p>
+          <w:p>
+            <w:pPr>
+              <w:rPr>
+                <w:rFonts w:ascii="Arial" w:hAnsi="Arial" w:cs="Arial"/>
+                <w:sz w:val="18"/>
               </w:rPr>
             </w:pPr>
           </w:p>
@@ -7834,30 +8230,160 @@
             <w:pPr>
               <w:rPr>
                 <w:rFonts w:ascii="Arial" w:hAnsi="Arial" w:cs="Arial"/>
+                <w:sz w:val="18"/>
+              </w:rPr>
+            </w:pPr>
+            <w:r>
+              <w:rPr>
+                <w:rFonts w:ascii="Arial" w:hAnsi="Arial" w:cs="Arial"/>
+                <w:sz w:val="18"/>
+              </w:rPr>
+              <w:t>Dat er fouten uit naar voren komen</w:t>
+            </w:r>
+          </w:p>
+        </w:tc>
+        <w:tc>
+          <w:tcPr>
+            <w:tcW w:w="803" w:type="dxa"/>
+          </w:tcPr>
+          <w:p>
+            <w:pPr>
+              <w:rPr>
+                <w:rFonts w:ascii="Arial" w:hAnsi="Arial" w:cs="Arial"/>
+                <w:sz w:val="18"/>
+              </w:rPr>
+            </w:pPr>
+            <w:r>
+              <w:rPr>
+                <w:rFonts w:ascii="Arial" w:hAnsi="Arial" w:cs="Arial"/>
+                <w:sz w:val="18"/>
+              </w:rPr>
+              <w:t>FAIL</w:t>
+            </w:r>
+          </w:p>
+        </w:tc>
+        <w:tc>
+          <w:tcPr>
+            <w:tcW w:w="3118" w:type="dxa"/>
+          </w:tcPr>
+          <w:p>
+            <w:pPr>
+              <w:rPr>
+                <w:rFonts w:ascii="Arial" w:hAnsi="Arial" w:cs="Arial"/>
+                <w:sz w:val="18"/>
+              </w:rPr>
+            </w:pPr>
+            <w:r>
+              <w:rPr>
+                <w:rFonts w:ascii="Arial" w:hAnsi="Arial" w:cs="Arial"/>
+                <w:sz w:val="18"/>
+              </w:rPr>
+              <w:t>Programma deed niet wat ik had moeten doen</w:t>
+            </w:r>
+          </w:p>
+        </w:tc>
+      </w:tr>
+      <w:tr>
+        <w:trPr>
+          <w:trHeight w:val="34"/>
+        </w:trPr>
+        <w:tc>
+          <w:tcPr>
+            <w:tcW w:w="675" w:type="dxa"/>
+          </w:tcPr>
+          <w:p>
+            <w:pPr>
+              <w:rPr>
+                <w:rFonts w:ascii="Arial" w:hAnsi="Arial" w:cs="Arial"/>
+                <w:sz w:val="18"/>
+              </w:rPr>
+            </w:pPr>
+            <w:r>
+              <w:rPr>
+                <w:rFonts w:ascii="Arial" w:hAnsi="Arial" w:cs="Arial"/>
+                <w:sz w:val="18"/>
+              </w:rPr>
+              <w:t>2.</w:t>
+            </w:r>
+          </w:p>
+        </w:tc>
+        <w:tc>
+          <w:tcPr>
+            <w:tcW w:w="2586" w:type="dxa"/>
+          </w:tcPr>
+          <w:p>
+            <w:pPr>
+              <w:rPr>
+                <w:rFonts w:ascii="Arial" w:hAnsi="Arial" w:cs="Arial"/>
+                <w:sz w:val="18"/>
+              </w:rPr>
+            </w:pPr>
+            <w:r>
+              <w:rPr>
+                <w:rFonts w:ascii="Arial" w:hAnsi="Arial" w:cs="Arial"/>
+                <w:sz w:val="18"/>
+              </w:rPr>
+              <w:t>Gebruiker laten kijk</w:t>
+            </w:r>
+          </w:p>
+          <w:p>
+            <w:pPr>
+              <w:rPr>
+                <w:rFonts w:ascii="Arial" w:hAnsi="Arial" w:cs="Arial"/>
+                <w:sz w:val="18"/>
               </w:rPr>
             </w:pPr>
           </w:p>
         </w:tc>
         <w:tc>
           <w:tcPr>
-            <w:tcW w:w="695" w:type="dxa"/>
+            <w:tcW w:w="2707" w:type="dxa"/>
           </w:tcPr>
           <w:p>
             <w:pPr>
               <w:rPr>
                 <w:rFonts w:ascii="Arial" w:hAnsi="Arial" w:cs="Arial"/>
+                <w:sz w:val="18"/>
               </w:rPr>
             </w:pPr>
+            <w:r>
+              <w:rPr>
+                <w:rFonts w:ascii="Arial" w:hAnsi="Arial" w:cs="Arial"/>
+                <w:sz w:val="18"/>
+              </w:rPr>
+              <w:t>Dat is gebruiker er zonder fouten mee kan werken</w:t>
+            </w:r>
           </w:p>
         </w:tc>
         <w:tc>
           <w:tcPr>
-            <w:tcW w:w="3226" w:type="dxa"/>
+            <w:tcW w:w="803" w:type="dxa"/>
           </w:tcPr>
           <w:p>
             <w:pPr>
               <w:rPr>
                 <w:rFonts w:ascii="Arial" w:hAnsi="Arial" w:cs="Arial"/>
+                <w:sz w:val="18"/>
+              </w:rPr>
+            </w:pPr>
+            <w:r>
+              <w:rPr>
+                <w:rFonts w:ascii="Arial" w:hAnsi="Arial" w:cs="Arial"/>
+                <w:sz w:val="18"/>
+              </w:rPr>
+              <w:t>PASS</w:t>
+            </w:r>
+          </w:p>
+        </w:tc>
+        <w:tc>
+          <w:tcPr>
+            <w:tcW w:w="3118" w:type="dxa"/>
+          </w:tcPr>
+          <w:p>
+            <w:pPr>
+              <w:rPr>
+                <w:rFonts w:ascii="Arial" w:hAnsi="Arial" w:cs="Arial"/>
+                <w:sz w:val="18"/>
               </w:rPr>
             </w:pPr>
           </w:p>
@@ -7875,13 +8401,15 @@
             <w:pPr>
               <w:rPr>
                 <w:rFonts w:ascii="Arial" w:hAnsi="Arial" w:cs="Arial"/>
+                <w:sz w:val="18"/>
               </w:rPr>
             </w:pPr>
             <w:r>
               <w:rPr>
                 <w:rFonts w:ascii="Arial" w:hAnsi="Arial" w:cs="Arial"/>
-              </w:rPr>
-              <w:t>2.</w:t>
+                <w:sz w:val="18"/>
+              </w:rPr>
+              <w:t>3.</w:t>
             </w:r>
           </w:p>
         </w:tc>
@@ -7893,13 +8421,22 @@
             <w:pPr>
               <w:rPr>
                 <w:rFonts w:ascii="Arial" w:hAnsi="Arial" w:cs="Arial"/>
+                <w:sz w:val="18"/>
               </w:rPr>
             </w:pPr>
+            <w:r>
+              <w:rPr>
+                <w:rFonts w:ascii="Arial" w:hAnsi="Arial" w:cs="Arial"/>
+                <w:sz w:val="18"/>
+              </w:rPr>
+              <w:t xml:space="preserve">Pin functionaliteit Test </w:t>
+            </w:r>
           </w:p>
           <w:p>
             <w:pPr>
               <w:rPr>
                 <w:rFonts w:ascii="Arial" w:hAnsi="Arial" w:cs="Arial"/>
+                <w:sz w:val="18"/>
               </w:rPr>
             </w:pPr>
           </w:p>
@@ -7912,30 +8449,47 @@
             <w:pPr>
               <w:rPr>
                 <w:rFonts w:ascii="Arial" w:hAnsi="Arial" w:cs="Arial"/>
+                <w:sz w:val="18"/>
               </w:rPr>
             </w:pPr>
+            <w:r>
+              <w:rPr>
+                <w:rFonts w:ascii="Arial" w:hAnsi="Arial" w:cs="Arial"/>
+                <w:sz w:val="18"/>
+              </w:rPr>
+              <w:t>Dat pincode geverifieerd word en dat je de pincode kunt wissen</w:t>
+            </w:r>
           </w:p>
         </w:tc>
         <w:tc>
           <w:tcPr>
-            <w:tcW w:w="695" w:type="dxa"/>
+            <w:tcW w:w="803" w:type="dxa"/>
           </w:tcPr>
           <w:p>
             <w:pPr>
               <w:rPr>
                 <w:rFonts w:ascii="Arial" w:hAnsi="Arial" w:cs="Arial"/>
+                <w:sz w:val="18"/>
               </w:rPr>
             </w:pPr>
+            <w:r>
+              <w:rPr>
+                <w:rFonts w:ascii="Arial" w:hAnsi="Arial" w:cs="Arial"/>
+                <w:sz w:val="18"/>
+              </w:rPr>
+              <w:t>PASS</w:t>
+            </w:r>
           </w:p>
         </w:tc>
         <w:tc>
           <w:tcPr>
-            <w:tcW w:w="3226" w:type="dxa"/>
+            <w:tcW w:w="3118" w:type="dxa"/>
           </w:tcPr>
           <w:p>
             <w:pPr>
               <w:rPr>
                 <w:rFonts w:ascii="Arial" w:hAnsi="Arial" w:cs="Arial"/>
+                <w:sz w:val="18"/>
               </w:rPr>
             </w:pPr>
           </w:p>
@@ -7953,13 +8507,15 @@
             <w:pPr>
               <w:rPr>
                 <w:rFonts w:ascii="Arial" w:hAnsi="Arial" w:cs="Arial"/>
+                <w:sz w:val="18"/>
               </w:rPr>
             </w:pPr>
             <w:r>
               <w:rPr>
                 <w:rFonts w:ascii="Arial" w:hAnsi="Arial" w:cs="Arial"/>
-              </w:rPr>
-              <w:t>3.</w:t>
+                <w:sz w:val="18"/>
+              </w:rPr>
+              <w:t>4.</w:t>
             </w:r>
           </w:p>
         </w:tc>
@@ -7971,13 +8527,22 @@
             <w:pPr>
               <w:rPr>
                 <w:rFonts w:ascii="Arial" w:hAnsi="Arial" w:cs="Arial"/>
+                <w:sz w:val="18"/>
               </w:rPr>
             </w:pPr>
+            <w:r>
+              <w:rPr>
+                <w:rFonts w:ascii="Arial" w:hAnsi="Arial" w:cs="Arial"/>
+                <w:sz w:val="18"/>
+              </w:rPr>
+              <w:t>Monkey Test</w:t>
+            </w:r>
           </w:p>
           <w:p>
             <w:pPr>
               <w:rPr>
                 <w:rFonts w:ascii="Arial" w:hAnsi="Arial" w:cs="Arial"/>
+                <w:sz w:val="18"/>
               </w:rPr>
             </w:pPr>
           </w:p>
@@ -7990,30 +8555,160 @@
             <w:pPr>
               <w:rPr>
                 <w:rFonts w:ascii="Arial" w:hAnsi="Arial" w:cs="Arial"/>
+                <w:sz w:val="18"/>
+              </w:rPr>
+            </w:pPr>
+            <w:r>
+              <w:rPr>
+                <w:rFonts w:ascii="Arial" w:hAnsi="Arial" w:cs="Arial"/>
+                <w:sz w:val="18"/>
+              </w:rPr>
+              <w:t>Dat er fouten uit naar voren komen</w:t>
+            </w:r>
+          </w:p>
+        </w:tc>
+        <w:tc>
+          <w:tcPr>
+            <w:tcW w:w="803" w:type="dxa"/>
+          </w:tcPr>
+          <w:p>
+            <w:pPr>
+              <w:rPr>
+                <w:rFonts w:ascii="Arial" w:hAnsi="Arial" w:cs="Arial"/>
+                <w:sz w:val="18"/>
+              </w:rPr>
+            </w:pPr>
+            <w:r>
+              <w:rPr>
+                <w:rFonts w:ascii="Arial" w:hAnsi="Arial" w:cs="Arial"/>
+                <w:sz w:val="18"/>
+              </w:rPr>
+              <w:t>PASS</w:t>
+            </w:r>
+          </w:p>
+        </w:tc>
+        <w:tc>
+          <w:tcPr>
+            <w:tcW w:w="3118" w:type="dxa"/>
+          </w:tcPr>
+          <w:p>
+            <w:pPr>
+              <w:rPr>
+                <w:rFonts w:ascii="Arial" w:hAnsi="Arial" w:cs="Arial"/>
+                <w:sz w:val="18"/>
+              </w:rPr>
+            </w:pPr>
+            <w:r>
+              <w:rPr>
+                <w:rFonts w:ascii="Arial" w:hAnsi="Arial" w:cs="Arial"/>
+                <w:sz w:val="18"/>
+              </w:rPr>
+              <w:t>Geen fouten, had bugs toen gemaakt</w:t>
+            </w:r>
+          </w:p>
+        </w:tc>
+      </w:tr>
+      <w:tr>
+        <w:trPr>
+          <w:trHeight w:val="34"/>
+        </w:trPr>
+        <w:tc>
+          <w:tcPr>
+            <w:tcW w:w="675" w:type="dxa"/>
+          </w:tcPr>
+          <w:p>
+            <w:pPr>
+              <w:rPr>
+                <w:rFonts w:ascii="Arial" w:hAnsi="Arial" w:cs="Arial"/>
+                <w:sz w:val="18"/>
+              </w:rPr>
+            </w:pPr>
+            <w:r>
+              <w:rPr>
+                <w:rFonts w:ascii="Arial" w:hAnsi="Arial" w:cs="Arial"/>
+                <w:sz w:val="18"/>
+              </w:rPr>
+              <w:t>5.</w:t>
+            </w:r>
+          </w:p>
+        </w:tc>
+        <w:tc>
+          <w:tcPr>
+            <w:tcW w:w="2586" w:type="dxa"/>
+          </w:tcPr>
+          <w:p>
+            <w:pPr>
+              <w:rPr>
+                <w:rFonts w:ascii="Arial" w:hAnsi="Arial" w:cs="Arial"/>
+                <w:sz w:val="18"/>
+              </w:rPr>
+            </w:pPr>
+            <w:r>
+              <w:rPr>
+                <w:rFonts w:ascii="Arial" w:hAnsi="Arial" w:cs="Arial"/>
+                <w:sz w:val="18"/>
+              </w:rPr>
+              <w:t>Change Test</w:t>
+            </w:r>
+          </w:p>
+          <w:p>
+            <w:pPr>
+              <w:rPr>
+                <w:rFonts w:ascii="Arial" w:hAnsi="Arial" w:cs="Arial"/>
+                <w:sz w:val="18"/>
               </w:rPr>
             </w:pPr>
           </w:p>
         </w:tc>
         <w:tc>
           <w:tcPr>
-            <w:tcW w:w="695" w:type="dxa"/>
+            <w:tcW w:w="2707" w:type="dxa"/>
           </w:tcPr>
           <w:p>
             <w:pPr>
               <w:rPr>
                 <w:rFonts w:ascii="Arial" w:hAnsi="Arial" w:cs="Arial"/>
+                <w:sz w:val="18"/>
               </w:rPr>
             </w:pPr>
+            <w:r>
+              <w:rPr>
+                <w:rFonts w:ascii="Arial" w:hAnsi="Arial" w:cs="Arial"/>
+                <w:sz w:val="18"/>
+              </w:rPr>
+              <w:t xml:space="preserve">Dat je je wisselgeld terug krijgt en dat je ook kun doneren </w:t>
+            </w:r>
           </w:p>
         </w:tc>
         <w:tc>
           <w:tcPr>
-            <w:tcW w:w="3226" w:type="dxa"/>
+            <w:tcW w:w="803" w:type="dxa"/>
           </w:tcPr>
           <w:p>
             <w:pPr>
               <w:rPr>
                 <w:rFonts w:ascii="Arial" w:hAnsi="Arial" w:cs="Arial"/>
+                <w:sz w:val="18"/>
+              </w:rPr>
+            </w:pPr>
+            <w:r>
+              <w:rPr>
+                <w:rFonts w:ascii="Arial" w:hAnsi="Arial" w:cs="Arial"/>
+                <w:sz w:val="18"/>
+              </w:rPr>
+              <w:t>PASS</w:t>
+            </w:r>
+          </w:p>
+        </w:tc>
+        <w:tc>
+          <w:tcPr>
+            <w:tcW w:w="3118" w:type="dxa"/>
+          </w:tcPr>
+          <w:p>
+            <w:pPr>
+              <w:rPr>
+                <w:rFonts w:ascii="Arial" w:hAnsi="Arial" w:cs="Arial"/>
+                <w:sz w:val="18"/>
               </w:rPr>
             </w:pPr>
           </w:p>
@@ -8031,13 +8726,15 @@
             <w:pPr>
               <w:rPr>
                 <w:rFonts w:ascii="Arial" w:hAnsi="Arial" w:cs="Arial"/>
+                <w:sz w:val="18"/>
               </w:rPr>
             </w:pPr>
             <w:r>
               <w:rPr>
                 <w:rFonts w:ascii="Arial" w:hAnsi="Arial" w:cs="Arial"/>
-              </w:rPr>
-              <w:t>4.</w:t>
+                <w:sz w:val="18"/>
+              </w:rPr>
+              <w:t>6.</w:t>
             </w:r>
           </w:p>
         </w:tc>
@@ -8049,13 +8746,22 @@
             <w:pPr>
               <w:rPr>
                 <w:rFonts w:ascii="Arial" w:hAnsi="Arial" w:cs="Arial"/>
+                <w:sz w:val="18"/>
               </w:rPr>
             </w:pPr>
+            <w:r>
+              <w:rPr>
+                <w:rFonts w:ascii="Arial" w:hAnsi="Arial" w:cs="Arial"/>
+                <w:sz w:val="18"/>
+              </w:rPr>
+              <w:t>Drink Test</w:t>
+            </w:r>
           </w:p>
           <w:p>
             <w:pPr>
               <w:rPr>
                 <w:rFonts w:ascii="Arial" w:hAnsi="Arial" w:cs="Arial"/>
+                <w:sz w:val="18"/>
               </w:rPr>
             </w:pPr>
           </w:p>
@@ -8068,30 +8774,47 @@
             <w:pPr>
               <w:rPr>
                 <w:rFonts w:ascii="Arial" w:hAnsi="Arial" w:cs="Arial"/>
+                <w:sz w:val="18"/>
               </w:rPr>
             </w:pPr>
+            <w:r>
+              <w:rPr>
+                <w:rFonts w:ascii="Arial" w:hAnsi="Arial" w:cs="Arial"/>
+                <w:sz w:val="18"/>
+              </w:rPr>
+              <w:t>Dat je drinken kunt kopen en dat je niet te veel betaalt</w:t>
+            </w:r>
           </w:p>
         </w:tc>
         <w:tc>
           <w:tcPr>
-            <w:tcW w:w="695" w:type="dxa"/>
+            <w:tcW w:w="803" w:type="dxa"/>
           </w:tcPr>
           <w:p>
             <w:pPr>
               <w:rPr>
                 <w:rFonts w:ascii="Arial" w:hAnsi="Arial" w:cs="Arial"/>
+                <w:sz w:val="18"/>
               </w:rPr>
             </w:pPr>
+            <w:r>
+              <w:rPr>
+                <w:rFonts w:ascii="Arial" w:hAnsi="Arial" w:cs="Arial"/>
+                <w:sz w:val="18"/>
+              </w:rPr>
+              <w:t>PASS</w:t>
+            </w:r>
           </w:p>
         </w:tc>
         <w:tc>
           <w:tcPr>
-            <w:tcW w:w="3226" w:type="dxa"/>
+            <w:tcW w:w="3118" w:type="dxa"/>
           </w:tcPr>
           <w:p>
             <w:pPr>
               <w:rPr>
                 <w:rFonts w:ascii="Arial" w:hAnsi="Arial" w:cs="Arial"/>
+                <w:sz w:val="18"/>
               </w:rPr>
             </w:pPr>
           </w:p>
@@ -8109,13 +8832,15 @@
             <w:pPr>
               <w:rPr>
                 <w:rFonts w:ascii="Arial" w:hAnsi="Arial" w:cs="Arial"/>
+                <w:sz w:val="18"/>
               </w:rPr>
             </w:pPr>
             <w:r>
               <w:rPr>
                 <w:rFonts w:ascii="Arial" w:hAnsi="Arial" w:cs="Arial"/>
-              </w:rPr>
-              <w:t>5.</w:t>
+                <w:sz w:val="18"/>
+              </w:rPr>
+              <w:t>7.</w:t>
             </w:r>
           </w:p>
         </w:tc>
@@ -8127,13 +8852,22 @@
             <w:pPr>
               <w:rPr>
                 <w:rFonts w:ascii="Arial" w:hAnsi="Arial" w:cs="Arial"/>
+                <w:sz w:val="18"/>
               </w:rPr>
             </w:pPr>
+            <w:r>
+              <w:rPr>
+                <w:rFonts w:ascii="Arial" w:hAnsi="Arial" w:cs="Arial"/>
+                <w:sz w:val="18"/>
+              </w:rPr>
+              <w:t>Display Test</w:t>
+            </w:r>
           </w:p>
           <w:p>
             <w:pPr>
               <w:rPr>
                 <w:rFonts w:ascii="Arial" w:hAnsi="Arial" w:cs="Arial"/>
+                <w:sz w:val="18"/>
               </w:rPr>
             </w:pPr>
           </w:p>
@@ -8146,174 +8880,47 @@
             <w:pPr>
               <w:rPr>
                 <w:rFonts w:ascii="Arial" w:hAnsi="Arial" w:cs="Arial"/>
+                <w:sz w:val="18"/>
               </w:rPr>
             </w:pPr>
+            <w:r>
+              <w:rPr>
+                <w:rFonts w:ascii="Arial" w:hAnsi="Arial" w:cs="Arial"/>
+                <w:sz w:val="18"/>
+              </w:rPr>
+              <w:t>Dat het display naar behoren werkt</w:t>
+            </w:r>
           </w:p>
         </w:tc>
         <w:tc>
           <w:tcPr>
-            <w:tcW w:w="695" w:type="dxa"/>
+            <w:tcW w:w="803" w:type="dxa"/>
           </w:tcPr>
           <w:p>
             <w:pPr>
               <w:rPr>
                 <w:rFonts w:ascii="Arial" w:hAnsi="Arial" w:cs="Arial"/>
+                <w:sz w:val="18"/>
               </w:rPr>
             </w:pPr>
+            <w:r>
+              <w:rPr>
+                <w:rFonts w:ascii="Arial" w:hAnsi="Arial" w:cs="Arial"/>
+                <w:sz w:val="18"/>
+              </w:rPr>
+              <w:t>PASS</w:t>
+            </w:r>
           </w:p>
         </w:tc>
         <w:tc>
           <w:tcPr>
-            <w:tcW w:w="3226" w:type="dxa"/>
+            <w:tcW w:w="3118" w:type="dxa"/>
           </w:tcPr>
           <w:p>
             <w:pPr>
               <w:rPr>
                 <w:rFonts w:ascii="Arial" w:hAnsi="Arial" w:cs="Arial"/>
-              </w:rPr>
-            </w:pPr>
-          </w:p>
-        </w:tc>
-      </w:tr>
-      <w:tr>
-        <w:trPr>
-          <w:trHeight w:val="34"/>
-        </w:trPr>
-        <w:tc>
-          <w:tcPr>
-            <w:tcW w:w="675" w:type="dxa"/>
-          </w:tcPr>
-          <w:p>
-            <w:pPr>
-              <w:rPr>
-                <w:rFonts w:ascii="Arial" w:hAnsi="Arial" w:cs="Arial"/>
-              </w:rPr>
-            </w:pPr>
-          </w:p>
-        </w:tc>
-        <w:tc>
-          <w:tcPr>
-            <w:tcW w:w="2586" w:type="dxa"/>
-          </w:tcPr>
-          <w:p>
-            <w:pPr>
-              <w:rPr>
-                <w:rFonts w:ascii="Arial" w:hAnsi="Arial" w:cs="Arial"/>
-              </w:rPr>
-            </w:pPr>
-          </w:p>
-          <w:p>
-            <w:pPr>
-              <w:rPr>
-                <w:rFonts w:ascii="Arial" w:hAnsi="Arial" w:cs="Arial"/>
-              </w:rPr>
-            </w:pPr>
-          </w:p>
-        </w:tc>
-        <w:tc>
-          <w:tcPr>
-            <w:tcW w:w="2707" w:type="dxa"/>
-          </w:tcPr>
-          <w:p>
-            <w:pPr>
-              <w:rPr>
-                <w:rFonts w:ascii="Arial" w:hAnsi="Arial" w:cs="Arial"/>
-              </w:rPr>
-            </w:pPr>
-          </w:p>
-        </w:tc>
-        <w:tc>
-          <w:tcPr>
-            <w:tcW w:w="695" w:type="dxa"/>
-          </w:tcPr>
-          <w:p>
-            <w:pPr>
-              <w:rPr>
-                <w:rFonts w:ascii="Arial" w:hAnsi="Arial" w:cs="Arial"/>
-              </w:rPr>
-            </w:pPr>
-          </w:p>
-        </w:tc>
-        <w:tc>
-          <w:tcPr>
-            <w:tcW w:w="3226" w:type="dxa"/>
-          </w:tcPr>
-          <w:p>
-            <w:pPr>
-              <w:rPr>
-                <w:rFonts w:ascii="Arial" w:hAnsi="Arial" w:cs="Arial"/>
-              </w:rPr>
-            </w:pPr>
-          </w:p>
-        </w:tc>
-      </w:tr>
-      <w:tr>
-        <w:trPr>
-          <w:trHeight w:val="34"/>
-        </w:trPr>
-        <w:tc>
-          <w:tcPr>
-            <w:tcW w:w="675" w:type="dxa"/>
-          </w:tcPr>
-          <w:p>
-            <w:pPr>
-              <w:rPr>
-                <w:rFonts w:ascii="Arial" w:hAnsi="Arial" w:cs="Arial"/>
-              </w:rPr>
-            </w:pPr>
-          </w:p>
-        </w:tc>
-        <w:tc>
-          <w:tcPr>
-            <w:tcW w:w="2586" w:type="dxa"/>
-          </w:tcPr>
-          <w:p>
-            <w:pPr>
-              <w:rPr>
-                <w:rFonts w:ascii="Arial" w:hAnsi="Arial" w:cs="Arial"/>
-              </w:rPr>
-            </w:pPr>
-          </w:p>
-          <w:p>
-            <w:pPr>
-              <w:rPr>
-                <w:rFonts w:ascii="Arial" w:hAnsi="Arial" w:cs="Arial"/>
-              </w:rPr>
-            </w:pPr>
-          </w:p>
-        </w:tc>
-        <w:tc>
-          <w:tcPr>
-            <w:tcW w:w="2707" w:type="dxa"/>
-          </w:tcPr>
-          <w:p>
-            <w:pPr>
-              <w:rPr>
-                <w:rFonts w:ascii="Arial" w:hAnsi="Arial" w:cs="Arial"/>
-              </w:rPr>
-            </w:pPr>
-          </w:p>
-        </w:tc>
-        <w:tc>
-          <w:tcPr>
-            <w:tcW w:w="695" w:type="dxa"/>
-          </w:tcPr>
-          <w:p>
-            <w:pPr>
-              <w:rPr>
-                <w:rFonts w:ascii="Arial" w:hAnsi="Arial" w:cs="Arial"/>
-              </w:rPr>
-            </w:pPr>
-          </w:p>
-        </w:tc>
-        <w:tc>
-          <w:tcPr>
-            <w:tcW w:w="3226" w:type="dxa"/>
-          </w:tcPr>
-          <w:p>
-            <w:pPr>
-              <w:rPr>
-                <w:rFonts w:ascii="Arial" w:hAnsi="Arial" w:cs="Arial"/>
+                <w:sz w:val="18"/>
               </w:rPr>
             </w:pPr>
           </w:p>
@@ -8333,106 +8940,25 @@
           <w:rFonts w:ascii="Arial" w:hAnsi="Arial" w:cs="Arial"/>
         </w:rPr>
       </w:pPr>
-    </w:p>
-    <w:p>
-      <w:pPr>
-        <w:rPr>
-          <w:rFonts w:ascii="Arial" w:hAnsi="Arial" w:cs="Arial"/>
-        </w:rPr>
-      </w:pPr>
-      <w:r>
-        <w:rPr>
-          <w:rFonts w:ascii="Arial" w:hAnsi="Arial" w:cs="Arial"/>
-        </w:rPr>
-        <w:t>&lt;Bovenstaande tabel mogelijk in landscape</w:t>
-      </w:r>
-      <w:r>
-        <w:rPr>
-          <w:rFonts w:ascii="Arial" w:hAnsi="Arial" w:cs="Arial"/>
-        </w:rPr>
-        <w:t>, onderzijde naar buiten toe</w:t>
-      </w:r>
-      <w:r>
-        <w:rPr>
-          <w:rFonts w:ascii="Arial" w:hAnsi="Arial" w:cs="Arial"/>
-        </w:rPr>
-        <w:t>&gt;</w:t>
-      </w:r>
-    </w:p>
-    <w:p>
-      <w:pPr>
-        <w:rPr>
-          <w:rFonts w:ascii="Arial" w:hAnsi="Arial" w:cs="Arial"/>
-        </w:rPr>
-      </w:pPr>
-    </w:p>
-    <w:p>
-      <w:pPr>
-        <w:rPr>
-          <w:rFonts w:ascii="Arial" w:hAnsi="Arial" w:cs="Arial"/>
-        </w:rPr>
-      </w:pPr>
-      <w:r>
-        <w:rPr>
-          <w:rFonts w:ascii="Arial" w:hAnsi="Arial" w:cs="Arial"/>
-        </w:rPr>
-        <w:t>&lt;Samenvattende conclusie</w:t>
-      </w:r>
-      <w:r>
-        <w:rPr>
-          <w:rFonts w:ascii="Arial" w:hAnsi="Arial" w:cs="Arial"/>
-        </w:rPr>
-        <w:t>(s)</w:t>
-      </w:r>
-      <w:r>
-        <w:rPr>
-          <w:rFonts w:ascii="Arial" w:hAnsi="Arial" w:cs="Arial"/>
-        </w:rPr>
-        <w:t xml:space="preserve"> over de testen</w:t>
-      </w:r>
-      <w:r>
-        <w:rPr>
-          <w:rFonts w:ascii="Arial" w:hAnsi="Arial" w:cs="Arial"/>
-        </w:rPr>
-        <w:t>, meer testen</w:t>
-      </w:r>
-      <w:r>
-        <w:rPr>
-          <w:rFonts w:ascii="Arial" w:hAnsi="Arial" w:cs="Arial"/>
-        </w:rPr>
-        <w:t xml:space="preserve"> nog te doen</w:t>
-      </w:r>
-      <w:r>
-        <w:rPr>
-          <w:rFonts w:ascii="Arial" w:hAnsi="Arial" w:cs="Arial"/>
-        </w:rPr>
-        <w:t>?</w:t>
-      </w:r>
-      <w:r>
-        <w:rPr>
-          <w:rFonts w:ascii="Arial" w:hAnsi="Arial" w:cs="Arial"/>
-        </w:rPr>
-        <w:t xml:space="preserve"> Waarom niet gedaan?</w:t>
-      </w:r>
-      <w:r>
-        <w:rPr>
-          <w:rFonts w:ascii="Arial" w:hAnsi="Arial" w:cs="Arial"/>
-        </w:rPr>
-        <w:t xml:space="preserve"> </w:t>
-      </w:r>
-      <w:r>
-        <w:rPr>
-          <w:rFonts w:ascii="Arial" w:hAnsi="Arial" w:cs="Arial"/>
-        </w:rPr>
-        <w:t>&gt;</w:t>
-      </w:r>
-    </w:p>
-    <w:p>
-      <w:pPr>
-        <w:rPr>
-          <w:rFonts w:ascii="Arial" w:hAnsi="Arial" w:cs="Arial"/>
-        </w:rPr>
-      </w:pPr>
+      <w:r>
+        <w:rPr>
+          <w:rFonts w:ascii="Arial" w:hAnsi="Arial" w:cs="Arial"/>
+        </w:rPr>
+        <w:t>De testen keken ieders naar een specifiek onderdeel van het programma.</w:t>
+      </w:r>
+    </w:p>
+    <w:p>
+      <w:pPr>
+        <w:rPr>
+          <w:rFonts w:ascii="Arial" w:hAnsi="Arial" w:cs="Arial"/>
+        </w:rPr>
+      </w:pPr>
+      <w:r>
+        <w:rPr>
+          <w:rFonts w:ascii="Arial" w:hAnsi="Arial" w:cs="Arial"/>
+        </w:rPr>
+        <w:t>De monkey testen waren om bugs die je normaal niet ziet te filteren vandaar dat die twee keer gedaan is</w:t>
+      </w:r>
     </w:p>
     <w:p>
       <w:pPr>
@@ -8549,7 +9075,7 @@
         <w:rPr>
           <w:rFonts w:ascii="Arial" w:hAnsi="Arial" w:cs="Arial"/>
         </w:rPr>
-        <w:t>….</w:t>
+        <w:t>het slot van het document het zet dan ook dat laatsten dingen recht betreffende de CVM-5</w:t>
       </w:r>
     </w:p>
     <w:p>
@@ -8629,7 +9155,13 @@
         <w:rPr>
           <w:rFonts w:ascii="Arial" w:hAnsi="Arial" w:cs="Arial"/>
         </w:rPr>
-        <w:t>&lt;moet redelijk op zichzelf leesbaar zijn&gt;</w:t>
+        <w:t xml:space="preserve">We zij erg trots met het eind resultaat. De CVM-5 </w:t>
+      </w:r>
+      <w:r>
+        <w:rPr>
+          <w:rFonts w:ascii="Arial" w:hAnsi="Arial" w:cs="Arial"/>
+        </w:rPr>
+        <w:t>heeft nog ons weten geen fouten en is een erg mooi stukje techniek.</w:t>
       </w:r>
     </w:p>
     <w:p>
@@ -8643,13 +9175,28 @@
           <w:rFonts w:ascii="Arial" w:hAnsi="Arial" w:cs="Arial"/>
         </w:rPr>
       </w:pPr>
-      <w:r>
-        <w:rPr>
-          <w:rFonts w:ascii="Arial" w:hAnsi="Arial" w:cs="Arial"/>
-        </w:rPr>
-        <w:t>….</w:t>
-      </w:r>
-    </w:p>
+    </w:p>
+    <w:p>
+      <w:pPr>
+        <w:pStyle w:val="Kop2"/>
+        <w:tabs>
+          <w:tab w:val="num" w:pos="851"/>
+        </w:tabs>
+        <w:ind w:left="567" w:hanging="567"/>
+        <w:rPr>
+          <w:rFonts w:ascii="Arial" w:hAnsi="Arial" w:cs="Arial"/>
+        </w:rPr>
+      </w:pPr>
+      <w:bookmarkStart w:id="25" w:name="_Toc29999842"/>
+      <w:r>
+        <w:rPr>
+          <w:rFonts w:ascii="Arial" w:hAnsi="Arial" w:cs="Arial"/>
+        </w:rPr>
+        <w:t>Aanbevelingen</w:t>
+      </w:r>
+      <w:bookmarkEnd w:id="25"/>
+    </w:p>
+    <w:p/>
     <w:p>
       <w:pPr>
         <w:pStyle w:val="Koptekst"/>
@@ -8661,112 +9208,13 @@
           <w:rFonts w:ascii="Arial" w:hAnsi="Arial" w:cs="Arial"/>
         </w:rPr>
       </w:pPr>
-    </w:p>
-    <w:p>
-      <w:pPr>
-        <w:pStyle w:val="Koptekst"/>
-        <w:tabs>
-          <w:tab w:val="clear" w:pos="4536"/>
-          <w:tab w:val="clear" w:pos="9072"/>
-        </w:tabs>
-        <w:rPr>
-          <w:rFonts w:ascii="Arial" w:hAnsi="Arial" w:cs="Arial"/>
-        </w:rPr>
-      </w:pPr>
-    </w:p>
-    <w:p>
-      <w:pPr>
-        <w:pStyle w:val="Kop2"/>
-        <w:tabs>
-          <w:tab w:val="num" w:pos="851"/>
-        </w:tabs>
-        <w:ind w:left="567" w:hanging="567"/>
-        <w:rPr>
-          <w:rFonts w:ascii="Arial" w:hAnsi="Arial" w:cs="Arial"/>
-        </w:rPr>
-      </w:pPr>
-      <w:bookmarkStart w:id="25" w:name="_Toc29999842"/>
-      <w:r>
-        <w:rPr>
-          <w:rFonts w:ascii="Arial" w:hAnsi="Arial" w:cs="Arial"/>
-        </w:rPr>
-        <w:t>Aanbevelingen</w:t>
-      </w:r>
-      <w:bookmarkEnd w:id="25"/>
-    </w:p>
-    <w:p/>
-    <w:p>
-      <w:r>
-        <w:t>….</w:t>
-      </w:r>
-    </w:p>
-    <w:p>
-      <w:pPr>
-        <w:pStyle w:val="Koptekst"/>
-        <w:tabs>
-          <w:tab w:val="clear" w:pos="4536"/>
-          <w:tab w:val="clear" w:pos="9072"/>
-        </w:tabs>
-        <w:rPr>
-          <w:rFonts w:ascii="Arial" w:hAnsi="Arial" w:cs="Arial"/>
-        </w:rPr>
-      </w:pPr>
-      <w:r>
-        <w:rPr>
-          <w:rFonts w:ascii="Arial" w:hAnsi="Arial" w:cs="Arial"/>
-        </w:rPr>
-        <w:t>&lt;wat nog te doen?</w:t>
-      </w:r>
-      <w:r>
-        <w:rPr>
-          <w:rFonts w:ascii="Arial" w:hAnsi="Arial" w:cs="Arial"/>
-        </w:rPr>
-        <w:t xml:space="preserve"> </w:t>
-      </w:r>
-      <w:r>
-        <w:rPr>
-          <w:rFonts w:ascii="Arial" w:hAnsi="Arial" w:cs="Arial"/>
-        </w:rPr>
-        <w:t xml:space="preserve">verbeteringen? </w:t>
-      </w:r>
-      <w:r>
-        <w:rPr>
-          <w:rFonts w:ascii="Arial" w:hAnsi="Arial" w:cs="Arial"/>
-        </w:rPr>
-        <w:t xml:space="preserve">Bugs oplossen? </w:t>
-      </w:r>
-      <w:r>
-        <w:rPr>
-          <w:rFonts w:ascii="Arial" w:hAnsi="Arial" w:cs="Arial"/>
-        </w:rPr>
-        <w:t xml:space="preserve">Volgende versie? </w:t>
-      </w:r>
-      <w:r>
-        <w:rPr>
-          <w:rFonts w:ascii="Arial" w:hAnsi="Arial" w:cs="Arial"/>
-        </w:rPr>
-        <w:t>….</w:t>
-      </w:r>
-      <w:r>
-        <w:rPr>
-          <w:rFonts w:ascii="Arial" w:hAnsi="Arial" w:cs="Arial"/>
-        </w:rPr>
-        <w:t>&gt;</w:t>
-      </w:r>
-    </w:p>
-    <w:p>
-      <w:pPr>
-        <w:pStyle w:val="Koptekst"/>
-        <w:tabs>
-          <w:tab w:val="clear" w:pos="4536"/>
-          <w:tab w:val="clear" w:pos="9072"/>
-        </w:tabs>
-        <w:rPr>
-          <w:rFonts w:ascii="Arial" w:hAnsi="Arial" w:cs="Arial"/>
-        </w:rPr>
-      </w:pPr>
-    </w:p>
-    <w:bookmarkEnd w:id="2"/>
+      <w:r>
+        <w:rPr>
+          <w:rFonts w:ascii="Arial" w:hAnsi="Arial" w:cs="Arial"/>
+        </w:rPr>
+        <w:t>De volgende zouden we een andere api gebruiken. Ook zouden we er dan voor zorgen dat je bij deze automaat ook warme dranken kan krijgen en ook wat te eten</w:t>
+      </w:r>
+    </w:p>
     <w:p>
       <w:pPr>
         <w:widowControl/>
@@ -8776,8 +9224,8 @@
       </w:pPr>
     </w:p>
     <w:sectPr>
-      <w:footerReference w:type="even" r:id="rId10"/>
-      <w:footerReference w:type="default" r:id="rId11"/>
+      <w:footerReference w:type="even" r:id="rId12"/>
+      <w:footerReference w:type="default" r:id="rId13"/>
       <w:endnotePr>
         <w:numFmt w:val="decimal"/>
       </w:endnotePr>
@@ -8867,7 +9315,7 @@
         <w:rFonts w:ascii="Arial" w:hAnsi="Arial" w:cs="Arial"/>
         <w:noProof/>
       </w:rPr>
-      <w:t>10</w:t>
+      <w:t>2</w:t>
     </w:r>
     <w:r>
       <w:rPr>
@@ -8936,7 +9384,7 @@
         <w:rFonts w:ascii="Arial" w:hAnsi="Arial" w:cs="Arial"/>
         <w:noProof/>
       </w:rPr>
-      <w:t>9</w:t>
+      <w:t>3</w:t>
     </w:r>
     <w:r>
       <w:rPr>
@@ -9485,6 +9933,92 @@
     </w:lvl>
   </w:abstractNum>
   <w:abstractNum w:abstractNumId="5" w15:restartNumberingAfterBreak="0">
+    <w:nsid w:val="0F4C7BBA"/>
+    <w:multiLevelType w:val="hybridMultilevel"/>
+    <w:tmpl w:val="D38A04F6"/>
+    <w:lvl w:ilvl="0" w:tplc="0413000F">
+      <w:start w:val="1"/>
+      <w:numFmt w:val="decimal"/>
+      <w:lvlText w:val="%1."/>
+      <w:lvlJc w:val="left"/>
+      <w:pPr>
+        <w:ind w:left="1287" w:hanging="360"/>
+      </w:pPr>
+    </w:lvl>
+    <w:lvl w:ilvl="1" w:tplc="04130019" w:tentative="1">
+      <w:start w:val="1"/>
+      <w:numFmt w:val="lowerLetter"/>
+      <w:lvlText w:val="%2."/>
+      <w:lvlJc w:val="left"/>
+      <w:pPr>
+        <w:ind w:left="2007" w:hanging="360"/>
+      </w:pPr>
+    </w:lvl>
+    <w:lvl w:ilvl="2" w:tplc="0413001B" w:tentative="1">
+      <w:start w:val="1"/>
+      <w:numFmt w:val="lowerRoman"/>
+      <w:lvlText w:val="%3."/>
+      <w:lvlJc w:val="right"/>
+      <w:pPr>
+        <w:ind w:left="2727" w:hanging="180"/>
+      </w:pPr>
+    </w:lvl>
+    <w:lvl w:ilvl="3" w:tplc="0413000F" w:tentative="1">
+      <w:start w:val="1"/>
+      <w:numFmt w:val="decimal"/>
+      <w:lvlText w:val="%4."/>
+      <w:lvlJc w:val="left"/>
+      <w:pPr>
+        <w:ind w:left="3447" w:hanging="360"/>
+      </w:pPr>
+    </w:lvl>
+    <w:lvl w:ilvl="4" w:tplc="04130019" w:tentative="1">
+      <w:start w:val="1"/>
+      <w:numFmt w:val="lowerLetter"/>
+      <w:lvlText w:val="%5."/>
+      <w:lvlJc w:val="left"/>
+      <w:pPr>
+        <w:ind w:left="4167" w:hanging="360"/>
+      </w:pPr>
+    </w:lvl>
+    <w:lvl w:ilvl="5" w:tplc="0413001B" w:tentative="1">
+      <w:start w:val="1"/>
+      <w:numFmt w:val="lowerRoman"/>
+      <w:lvlText w:val="%6."/>
+      <w:lvlJc w:val="right"/>
+      <w:pPr>
+        <w:ind w:left="4887" w:hanging="180"/>
+      </w:pPr>
+    </w:lvl>
+    <w:lvl w:ilvl="6" w:tplc="0413000F" w:tentative="1">
+      <w:start w:val="1"/>
+      <w:numFmt w:val="decimal"/>
+      <w:lvlText w:val="%7."/>
+      <w:lvlJc w:val="left"/>
+      <w:pPr>
+        <w:ind w:left="5607" w:hanging="360"/>
+      </w:pPr>
+    </w:lvl>
+    <w:lvl w:ilvl="7" w:tplc="04130019" w:tentative="1">
+      <w:start w:val="1"/>
+      <w:numFmt w:val="lowerLetter"/>
+      <w:lvlText w:val="%8."/>
+      <w:lvlJc w:val="left"/>
+      <w:pPr>
+        <w:ind w:left="6327" w:hanging="360"/>
+      </w:pPr>
+    </w:lvl>
+    <w:lvl w:ilvl="8" w:tplc="0413001B" w:tentative="1">
+      <w:start w:val="1"/>
+      <w:numFmt w:val="lowerRoman"/>
+      <w:lvlText w:val="%9."/>
+      <w:lvlJc w:val="right"/>
+      <w:pPr>
+        <w:ind w:left="7047" w:hanging="180"/>
+      </w:pPr>
+    </w:lvl>
+  </w:abstractNum>
+  <w:abstractNum w:abstractNumId="6" w15:restartNumberingAfterBreak="0">
     <w:nsid w:val="104A0B32"/>
     <w:multiLevelType w:val="hybridMultilevel"/>
     <w:tmpl w:val="26BC47FE"/>
@@ -9570,7 +10104,7 @@
       </w:pPr>
     </w:lvl>
   </w:abstractNum>
-  <w:abstractNum w:abstractNumId="6" w15:restartNumberingAfterBreak="0">
+  <w:abstractNum w:abstractNumId="7" w15:restartNumberingAfterBreak="0">
     <w:nsid w:val="124C1102"/>
     <w:multiLevelType w:val="hybridMultilevel"/>
     <w:tmpl w:val="62F03062"/>
@@ -9656,7 +10190,7 @@
       </w:pPr>
     </w:lvl>
   </w:abstractNum>
-  <w:abstractNum w:abstractNumId="7" w15:restartNumberingAfterBreak="0">
+  <w:abstractNum w:abstractNumId="8" w15:restartNumberingAfterBreak="0">
     <w:nsid w:val="13346E53"/>
     <w:multiLevelType w:val="hybridMultilevel"/>
     <w:tmpl w:val="1660B146"/>
@@ -9742,7 +10276,7 @@
       </w:pPr>
     </w:lvl>
   </w:abstractNum>
-  <w:abstractNum w:abstractNumId="8" w15:restartNumberingAfterBreak="0">
+  <w:abstractNum w:abstractNumId="9" w15:restartNumberingAfterBreak="0">
     <w:nsid w:val="137F25DE"/>
     <w:multiLevelType w:val="hybridMultilevel"/>
     <w:tmpl w:val="F4DAEB86"/>
@@ -9855,7 +10389,7 @@
       </w:rPr>
     </w:lvl>
   </w:abstractNum>
-  <w:abstractNum w:abstractNumId="9" w15:restartNumberingAfterBreak="0">
+  <w:abstractNum w:abstractNumId="10" w15:restartNumberingAfterBreak="0">
     <w:nsid w:val="1A1C5530"/>
     <w:multiLevelType w:val="hybridMultilevel"/>
     <w:tmpl w:val="80D2A010"/>
@@ -9968,7 +10502,7 @@
       </w:rPr>
     </w:lvl>
   </w:abstractNum>
-  <w:abstractNum w:abstractNumId="10" w15:restartNumberingAfterBreak="0">
+  <w:abstractNum w:abstractNumId="11" w15:restartNumberingAfterBreak="0">
     <w:nsid w:val="1D370796"/>
     <w:multiLevelType w:val="hybridMultilevel"/>
     <w:tmpl w:val="8C482F42"/>
@@ -10081,7 +10615,7 @@
       </w:rPr>
     </w:lvl>
   </w:abstractNum>
-  <w:abstractNum w:abstractNumId="11" w15:restartNumberingAfterBreak="0">
+  <w:abstractNum w:abstractNumId="12" w15:restartNumberingAfterBreak="0">
     <w:nsid w:val="249761E1"/>
     <w:multiLevelType w:val="hybridMultilevel"/>
     <w:tmpl w:val="99C494D2"/>
@@ -10170,7 +10704,7 @@
       </w:pPr>
     </w:lvl>
   </w:abstractNum>
-  <w:abstractNum w:abstractNumId="12" w15:restartNumberingAfterBreak="0">
+  <w:abstractNum w:abstractNumId="13" w15:restartNumberingAfterBreak="0">
     <w:nsid w:val="275A5D42"/>
     <w:multiLevelType w:val="hybridMultilevel"/>
     <w:tmpl w:val="751AC2F8"/>
@@ -10284,7 +10818,7 @@
       </w:rPr>
     </w:lvl>
   </w:abstractNum>
-  <w:abstractNum w:abstractNumId="13" w15:restartNumberingAfterBreak="0">
+  <w:abstractNum w:abstractNumId="14" w15:restartNumberingAfterBreak="0">
     <w:nsid w:val="27E948F1"/>
     <w:multiLevelType w:val="hybridMultilevel"/>
     <w:tmpl w:val="0E9E0C2E"/>
@@ -10397,7 +10931,7 @@
       </w:rPr>
     </w:lvl>
   </w:abstractNum>
-  <w:abstractNum w:abstractNumId="14" w15:restartNumberingAfterBreak="0">
+  <w:abstractNum w:abstractNumId="15" w15:restartNumberingAfterBreak="0">
     <w:nsid w:val="27F400F4"/>
     <w:multiLevelType w:val="multilevel"/>
     <w:tmpl w:val="4B464B1E"/>
@@ -10491,7 +11025,7 @@
       </w:pPr>
     </w:lvl>
   </w:abstractNum>
-  <w:abstractNum w:abstractNumId="15" w15:restartNumberingAfterBreak="0">
+  <w:abstractNum w:abstractNumId="16" w15:restartNumberingAfterBreak="0">
     <w:nsid w:val="3388263D"/>
     <w:multiLevelType w:val="hybridMultilevel"/>
     <w:tmpl w:val="32A2B846"/>
@@ -10604,7 +11138,7 @@
       </w:rPr>
     </w:lvl>
   </w:abstractNum>
-  <w:abstractNum w:abstractNumId="16" w15:restartNumberingAfterBreak="0">
+  <w:abstractNum w:abstractNumId="17" w15:restartNumberingAfterBreak="0">
     <w:nsid w:val="369121DC"/>
     <w:multiLevelType w:val="hybridMultilevel"/>
     <w:tmpl w:val="94561F0C"/>
@@ -10717,7 +11251,7 @@
       </w:rPr>
     </w:lvl>
   </w:abstractNum>
-  <w:abstractNum w:abstractNumId="17" w15:restartNumberingAfterBreak="0">
+  <w:abstractNum w:abstractNumId="18" w15:restartNumberingAfterBreak="0">
     <w:nsid w:val="3A340EB2"/>
     <w:multiLevelType w:val="multilevel"/>
     <w:tmpl w:val="0413001F"/>
@@ -10803,7 +11337,7 @@
       </w:pPr>
     </w:lvl>
   </w:abstractNum>
-  <w:abstractNum w:abstractNumId="18" w15:restartNumberingAfterBreak="0">
+  <w:abstractNum w:abstractNumId="19" w15:restartNumberingAfterBreak="0">
     <w:nsid w:val="3C9F706E"/>
     <w:multiLevelType w:val="hybridMultilevel"/>
     <w:tmpl w:val="DB68C33C"/>
@@ -10916,7 +11450,7 @@
       </w:rPr>
     </w:lvl>
   </w:abstractNum>
-  <w:abstractNum w:abstractNumId="19" w15:restartNumberingAfterBreak="0">
+  <w:abstractNum w:abstractNumId="20" w15:restartNumberingAfterBreak="0">
     <w:nsid w:val="41F51CA1"/>
     <w:multiLevelType w:val="hybridMultilevel"/>
     <w:tmpl w:val="18745BBC"/>
@@ -11008,7 +11542,7 @@
       </w:pPr>
     </w:lvl>
   </w:abstractNum>
-  <w:abstractNum w:abstractNumId="20" w15:restartNumberingAfterBreak="0">
+  <w:abstractNum w:abstractNumId="21" w15:restartNumberingAfterBreak="0">
     <w:nsid w:val="428F3113"/>
     <w:multiLevelType w:val="multilevel"/>
     <w:tmpl w:val="0413001F"/>
@@ -11094,7 +11628,7 @@
       </w:pPr>
     </w:lvl>
   </w:abstractNum>
-  <w:abstractNum w:abstractNumId="21" w15:restartNumberingAfterBreak="0">
+  <w:abstractNum w:abstractNumId="22" w15:restartNumberingAfterBreak="0">
     <w:nsid w:val="42EA5552"/>
     <w:multiLevelType w:val="multilevel"/>
     <w:tmpl w:val="12107140"/>
@@ -11180,7 +11714,7 @@
       </w:pPr>
     </w:lvl>
   </w:abstractNum>
-  <w:abstractNum w:abstractNumId="22" w15:restartNumberingAfterBreak="0">
+  <w:abstractNum w:abstractNumId="23" w15:restartNumberingAfterBreak="0">
     <w:nsid w:val="4C4B1D5A"/>
     <w:multiLevelType w:val="hybridMultilevel"/>
     <w:tmpl w:val="781AD78C"/>
@@ -11293,7 +11827,7 @@
       </w:rPr>
     </w:lvl>
   </w:abstractNum>
-  <w:abstractNum w:abstractNumId="23" w15:restartNumberingAfterBreak="0">
+  <w:abstractNum w:abstractNumId="24" w15:restartNumberingAfterBreak="0">
     <w:nsid w:val="4D6C6AB4"/>
     <w:multiLevelType w:val="hybridMultilevel"/>
     <w:tmpl w:val="8A881870"/>
@@ -11379,7 +11913,7 @@
       </w:pPr>
     </w:lvl>
   </w:abstractNum>
-  <w:abstractNum w:abstractNumId="24" w15:restartNumberingAfterBreak="0">
+  <w:abstractNum w:abstractNumId="25" w15:restartNumberingAfterBreak="0">
     <w:nsid w:val="4EBD5D67"/>
     <w:multiLevelType w:val="hybridMultilevel"/>
     <w:tmpl w:val="EC120598"/>
@@ -11465,7 +11999,7 @@
       </w:pPr>
     </w:lvl>
   </w:abstractNum>
-  <w:abstractNum w:abstractNumId="25" w15:restartNumberingAfterBreak="0">
+  <w:abstractNum w:abstractNumId="26" w15:restartNumberingAfterBreak="0">
     <w:nsid w:val="50075A80"/>
     <w:multiLevelType w:val="hybridMultilevel"/>
     <w:tmpl w:val="32AC6BE8"/>
@@ -11555,7 +12089,7 @@
       </w:pPr>
     </w:lvl>
   </w:abstractNum>
-  <w:abstractNum w:abstractNumId="26" w15:restartNumberingAfterBreak="0">
+  <w:abstractNum w:abstractNumId="27" w15:restartNumberingAfterBreak="0">
     <w:nsid w:val="50E060CC"/>
     <w:multiLevelType w:val="singleLevel"/>
     <w:tmpl w:val="7BEED67E"/>
@@ -11575,7 +12109,119 @@
       </w:rPr>
     </w:lvl>
   </w:abstractNum>
-  <w:abstractNum w:abstractNumId="27" w15:restartNumberingAfterBreak="0">
+  <w:abstractNum w:abstractNumId="28" w15:restartNumberingAfterBreak="0">
+    <w:nsid w:val="53496EFB"/>
+    <w:multiLevelType w:val="hybridMultilevel"/>
+    <w:tmpl w:val="26AABF9E"/>
+    <w:lvl w:ilvl="0" w:tplc="0356687C">
+      <w:numFmt w:val="bullet"/>
+      <w:lvlText w:val="-"/>
+      <w:lvlJc w:val="left"/>
+      <w:pPr>
+        <w:ind w:left="720" w:hanging="360"/>
+      </w:pPr>
+      <w:rPr>
+        <w:rFonts w:ascii="Arial" w:eastAsia="Times New Roman" w:hAnsi="Arial" w:cs="Arial" w:hint="default"/>
+      </w:rPr>
+    </w:lvl>
+    <w:lvl w:ilvl="1" w:tplc="04130003">
+      <w:start w:val="1"/>
+      <w:numFmt w:val="bullet"/>
+      <w:lvlText w:val="o"/>
+      <w:lvlJc w:val="left"/>
+      <w:pPr>
+        <w:ind w:left="927" w:hanging="360"/>
+      </w:pPr>
+      <w:rPr>
+        <w:rFonts w:ascii="Courier New" w:hAnsi="Courier New" w:cs="Courier New" w:hint="default"/>
+      </w:rPr>
+    </w:lvl>
+    <w:lvl w:ilvl="2" w:tplc="04130005">
+      <w:start w:val="1"/>
+      <w:numFmt w:val="bullet"/>
+      <w:lvlText w:val=""/>
+      <w:lvlJc w:val="left"/>
+      <w:pPr>
+        <w:ind w:left="1353" w:hanging="360"/>
+      </w:pPr>
+      <w:rPr>
+        <w:rFonts w:ascii="Wingdings" w:hAnsi="Wingdings" w:hint="default"/>
+      </w:rPr>
+    </w:lvl>
+    <w:lvl w:ilvl="3" w:tplc="04130001">
+      <w:start w:val="1"/>
+      <w:numFmt w:val="bullet"/>
+      <w:lvlText w:val=""/>
+      <w:lvlJc w:val="left"/>
+      <w:pPr>
+        <w:ind w:left="1778" w:hanging="360"/>
+      </w:pPr>
+      <w:rPr>
+        <w:rFonts w:ascii="Symbol" w:hAnsi="Symbol" w:hint="default"/>
+      </w:rPr>
+    </w:lvl>
+    <w:lvl w:ilvl="4" w:tplc="04130003" w:tentative="1">
+      <w:start w:val="1"/>
+      <w:numFmt w:val="bullet"/>
+      <w:lvlText w:val="o"/>
+      <w:lvlJc w:val="left"/>
+      <w:pPr>
+        <w:ind w:left="3600" w:hanging="360"/>
+      </w:pPr>
+      <w:rPr>
+        <w:rFonts w:ascii="Courier New" w:hAnsi="Courier New" w:cs="Courier New" w:hint="default"/>
+      </w:rPr>
+    </w:lvl>
+    <w:lvl w:ilvl="5" w:tplc="04130005" w:tentative="1">
+      <w:start w:val="1"/>
+      <w:numFmt w:val="bullet"/>
+      <w:lvlText w:val=""/>
+      <w:lvlJc w:val="left"/>
+      <w:pPr>
+        <w:ind w:left="4320" w:hanging="360"/>
+      </w:pPr>
+      <w:rPr>
+        <w:rFonts w:ascii="Wingdings" w:hAnsi="Wingdings" w:hint="default"/>
+      </w:rPr>
+    </w:lvl>
+    <w:lvl w:ilvl="6" w:tplc="04130001" w:tentative="1">
+      <w:start w:val="1"/>
+      <w:numFmt w:val="bullet"/>
+      <w:lvlText w:val=""/>
+      <w:lvlJc w:val="left"/>
+      <w:pPr>
+        <w:ind w:left="5040" w:hanging="360"/>
+      </w:pPr>
+      <w:rPr>
+        <w:rFonts w:ascii="Symbol" w:hAnsi="Symbol" w:hint="default"/>
+      </w:rPr>
+    </w:lvl>
+    <w:lvl w:ilvl="7" w:tplc="04130003" w:tentative="1">
+      <w:start w:val="1"/>
+      <w:numFmt w:val="bullet"/>
+      <w:lvlText w:val="o"/>
+      <w:lvlJc w:val="left"/>
+      <w:pPr>
+        <w:ind w:left="5760" w:hanging="360"/>
+      </w:pPr>
+      <w:rPr>
+        <w:rFonts w:ascii="Courier New" w:hAnsi="Courier New" w:cs="Courier New" w:hint="default"/>
+      </w:rPr>
+    </w:lvl>
+    <w:lvl w:ilvl="8" w:tplc="04130005" w:tentative="1">
+      <w:start w:val="1"/>
+      <w:numFmt w:val="bullet"/>
+      <w:lvlText w:val=""/>
+      <w:lvlJc w:val="left"/>
+      <w:pPr>
+        <w:ind w:left="6480" w:hanging="360"/>
+      </w:pPr>
+      <w:rPr>
+        <w:rFonts w:ascii="Wingdings" w:hAnsi="Wingdings" w:hint="default"/>
+      </w:rPr>
+    </w:lvl>
+  </w:abstractNum>
+  <w:abstractNum w:abstractNumId="29" w15:restartNumberingAfterBreak="0">
     <w:nsid w:val="552E1061"/>
     <w:multiLevelType w:val="hybridMultilevel"/>
     <w:tmpl w:val="FAF8A0C0"/>
@@ -11661,7 +12307,120 @@
       </w:pPr>
     </w:lvl>
   </w:abstractNum>
-  <w:abstractNum w:abstractNumId="28" w15:restartNumberingAfterBreak="0">
+  <w:abstractNum w:abstractNumId="30" w15:restartNumberingAfterBreak="0">
+    <w:nsid w:val="5D780A48"/>
+    <w:multiLevelType w:val="hybridMultilevel"/>
+    <w:tmpl w:val="0CAEE2EE"/>
+    <w:lvl w:ilvl="0" w:tplc="04130001">
+      <w:start w:val="1"/>
+      <w:numFmt w:val="bullet"/>
+      <w:lvlText w:val=""/>
+      <w:lvlJc w:val="left"/>
+      <w:pPr>
+        <w:ind w:left="502" w:hanging="360"/>
+      </w:pPr>
+      <w:rPr>
+        <w:rFonts w:ascii="Symbol" w:hAnsi="Symbol" w:hint="default"/>
+      </w:rPr>
+    </w:lvl>
+    <w:lvl w:ilvl="1" w:tplc="04130003" w:tentative="1">
+      <w:start w:val="1"/>
+      <w:numFmt w:val="bullet"/>
+      <w:lvlText w:val="o"/>
+      <w:lvlJc w:val="left"/>
+      <w:pPr>
+        <w:ind w:left="1222" w:hanging="360"/>
+      </w:pPr>
+      <w:rPr>
+        <w:rFonts w:ascii="Courier New" w:hAnsi="Courier New" w:cs="Courier New" w:hint="default"/>
+      </w:rPr>
+    </w:lvl>
+    <w:lvl w:ilvl="2" w:tplc="04130005" w:tentative="1">
+      <w:start w:val="1"/>
+      <w:numFmt w:val="bullet"/>
+      <w:lvlText w:val=""/>
+      <w:lvlJc w:val="left"/>
+      <w:pPr>
+        <w:ind w:left="1942" w:hanging="360"/>
+      </w:pPr>
+      <w:rPr>
+        <w:rFonts w:ascii="Wingdings" w:hAnsi="Wingdings" w:hint="default"/>
+      </w:rPr>
+    </w:lvl>
+    <w:lvl w:ilvl="3" w:tplc="04130001" w:tentative="1">
+      <w:start w:val="1"/>
+      <w:numFmt w:val="bullet"/>
+      <w:lvlText w:val=""/>
+      <w:lvlJc w:val="left"/>
+      <w:pPr>
+        <w:ind w:left="2662" w:hanging="360"/>
+      </w:pPr>
+      <w:rPr>
+        <w:rFonts w:ascii="Symbol" w:hAnsi="Symbol" w:hint="default"/>
+      </w:rPr>
+    </w:lvl>
+    <w:lvl w:ilvl="4" w:tplc="04130003" w:tentative="1">
+      <w:start w:val="1"/>
+      <w:numFmt w:val="bullet"/>
+      <w:lvlText w:val="o"/>
+      <w:lvlJc w:val="left"/>
+      <w:pPr>
+        <w:ind w:left="3382" w:hanging="360"/>
+      </w:pPr>
+      <w:rPr>
+        <w:rFonts w:ascii="Courier New" w:hAnsi="Courier New" w:cs="Courier New" w:hint="default"/>
+      </w:rPr>
+    </w:lvl>
+    <w:lvl w:ilvl="5" w:tplc="04130005" w:tentative="1">
+      <w:start w:val="1"/>
+      <w:numFmt w:val="bullet"/>
+      <w:lvlText w:val=""/>
+      <w:lvlJc w:val="left"/>
+      <w:pPr>
+        <w:ind w:left="4102" w:hanging="360"/>
+      </w:pPr>
+      <w:rPr>
+        <w:rFonts w:ascii="Wingdings" w:hAnsi="Wingdings" w:hint="default"/>
+      </w:rPr>
+    </w:lvl>
+    <w:lvl w:ilvl="6" w:tplc="04130001" w:tentative="1">
+      <w:start w:val="1"/>
+      <w:numFmt w:val="bullet"/>
+      <w:lvlText w:val=""/>
+      <w:lvlJc w:val="left"/>
+      <w:pPr>
+        <w:ind w:left="4822" w:hanging="360"/>
+      </w:pPr>
+      <w:rPr>
+        <w:rFonts w:ascii="Symbol" w:hAnsi="Symbol" w:hint="default"/>
+      </w:rPr>
+    </w:lvl>
+    <w:lvl w:ilvl="7" w:tplc="04130003" w:tentative="1">
+      <w:start w:val="1"/>
+      <w:numFmt w:val="bullet"/>
+      <w:lvlText w:val="o"/>
+      <w:lvlJc w:val="left"/>
+      <w:pPr>
+        <w:ind w:left="5542" w:hanging="360"/>
+      </w:pPr>
+      <w:rPr>
+        <w:rFonts w:ascii="Courier New" w:hAnsi="Courier New" w:cs="Courier New" w:hint="default"/>
+      </w:rPr>
+    </w:lvl>
+    <w:lvl w:ilvl="8" w:tplc="04130005" w:tentative="1">
+      <w:start w:val="1"/>
+      <w:numFmt w:val="bullet"/>
+      <w:lvlText w:val=""/>
+      <w:lvlJc w:val="left"/>
+      <w:pPr>
+        <w:ind w:left="6262" w:hanging="360"/>
+      </w:pPr>
+      <w:rPr>
+        <w:rFonts w:ascii="Wingdings" w:hAnsi="Wingdings" w:hint="default"/>
+      </w:rPr>
+    </w:lvl>
+  </w:abstractNum>
+  <w:abstractNum w:abstractNumId="31" w15:restartNumberingAfterBreak="0">
     <w:nsid w:val="5DC51E7E"/>
     <w:multiLevelType w:val="hybridMultilevel"/>
     <w:tmpl w:val="B0924FEE"/>
@@ -11774,7 +12533,7 @@
       </w:rPr>
     </w:lvl>
   </w:abstractNum>
-  <w:abstractNum w:abstractNumId="29" w15:restartNumberingAfterBreak="0">
+  <w:abstractNum w:abstractNumId="32" w15:restartNumberingAfterBreak="0">
     <w:nsid w:val="62D427F2"/>
     <w:multiLevelType w:val="multilevel"/>
     <w:tmpl w:val="0413001F"/>
@@ -11860,7 +12619,7 @@
       </w:pPr>
     </w:lvl>
   </w:abstractNum>
-  <w:abstractNum w:abstractNumId="30" w15:restartNumberingAfterBreak="0">
+  <w:abstractNum w:abstractNumId="33" w15:restartNumberingAfterBreak="0">
     <w:nsid w:val="64136DB7"/>
     <w:multiLevelType w:val="hybridMultilevel"/>
     <w:tmpl w:val="8A881870"/>
@@ -11946,7 +12705,7 @@
       </w:pPr>
     </w:lvl>
   </w:abstractNum>
-  <w:abstractNum w:abstractNumId="31" w15:restartNumberingAfterBreak="0">
+  <w:abstractNum w:abstractNumId="34" w15:restartNumberingAfterBreak="0">
     <w:nsid w:val="6D5E0A7C"/>
     <w:multiLevelType w:val="hybridMultilevel"/>
     <w:tmpl w:val="69C4234A"/>
@@ -12059,7 +12818,7 @@
       </w:rPr>
     </w:lvl>
   </w:abstractNum>
-  <w:abstractNum w:abstractNumId="32" w15:restartNumberingAfterBreak="0">
+  <w:abstractNum w:abstractNumId="35" w15:restartNumberingAfterBreak="0">
     <w:nsid w:val="774852E1"/>
     <w:multiLevelType w:val="hybridMultilevel"/>
     <w:tmpl w:val="87E60E2C"/>
@@ -12172,7 +12931,7 @@
       </w:rPr>
     </w:lvl>
   </w:abstractNum>
-  <w:abstractNum w:abstractNumId="33" w15:restartNumberingAfterBreak="0">
+  <w:abstractNum w:abstractNumId="36" w15:restartNumberingAfterBreak="0">
     <w:nsid w:val="789F4B63"/>
     <w:multiLevelType w:val="multilevel"/>
     <w:tmpl w:val="CAB88582"/>
@@ -12288,7 +13047,7 @@
       </w:pPr>
     </w:lvl>
   </w:abstractNum>
-  <w:abstractNum w:abstractNumId="34" w15:restartNumberingAfterBreak="0">
+  <w:abstractNum w:abstractNumId="37" w15:restartNumberingAfterBreak="0">
     <w:nsid w:val="790637CC"/>
     <w:multiLevelType w:val="hybridMultilevel"/>
     <w:tmpl w:val="BE3449EC"/>
@@ -12402,130 +13161,139 @@
     </w:lvl>
   </w:abstractNum>
   <w:num w:numId="1">
-    <w:abstractNumId w:val="33"/>
+    <w:abstractNumId w:val="36"/>
   </w:num>
   <w:num w:numId="2">
-    <w:abstractNumId w:val="26"/>
+    <w:abstractNumId w:val="27"/>
   </w:num>
   <w:num w:numId="3">
-    <w:abstractNumId w:val="13"/>
+    <w:abstractNumId w:val="14"/>
   </w:num>
   <w:num w:numId="4">
     <w:abstractNumId w:val="3"/>
   </w:num>
   <w:num w:numId="5">
+    <w:abstractNumId w:val="12"/>
+  </w:num>
+  <w:num w:numId="6">
     <w:abstractNumId w:val="11"/>
   </w:num>
-  <w:num w:numId="6">
-    <w:abstractNumId w:val="10"/>
-  </w:num>
   <w:num w:numId="7">
-    <w:abstractNumId w:val="22"/>
+    <w:abstractNumId w:val="23"/>
   </w:num>
   <w:num w:numId="8">
-    <w:abstractNumId w:val="12"/>
+    <w:abstractNumId w:val="13"/>
   </w:num>
   <w:num w:numId="9">
-    <w:abstractNumId w:val="25"/>
+    <w:abstractNumId w:val="26"/>
   </w:num>
   <w:num w:numId="10">
     <w:abstractNumId w:val="4"/>
   </w:num>
   <w:num w:numId="11">
-    <w:abstractNumId w:val="7"/>
+    <w:abstractNumId w:val="8"/>
   </w:num>
   <w:num w:numId="12">
-    <w:abstractNumId w:val="33"/>
+    <w:abstractNumId w:val="36"/>
   </w:num>
   <w:num w:numId="13">
-    <w:abstractNumId w:val="33"/>
+    <w:abstractNumId w:val="36"/>
   </w:num>
   <w:num w:numId="14">
-    <w:abstractNumId w:val="28"/>
+    <w:abstractNumId w:val="31"/>
   </w:num>
   <w:num w:numId="15">
+    <w:abstractNumId w:val="10"/>
+  </w:num>
+  <w:num w:numId="16">
+    <w:abstractNumId w:val="6"/>
+  </w:num>
+  <w:num w:numId="17">
+    <w:abstractNumId w:val="34"/>
+  </w:num>
+  <w:num w:numId="18">
+    <w:abstractNumId w:val="35"/>
+  </w:num>
+  <w:num w:numId="19">
+    <w:abstractNumId w:val="25"/>
+  </w:num>
+  <w:num w:numId="20">
+    <w:abstractNumId w:val="17"/>
+  </w:num>
+  <w:num w:numId="21">
     <w:abstractNumId w:val="9"/>
   </w:num>
-  <w:num w:numId="16">
-    <w:abstractNumId w:val="5"/>
-  </w:num>
-  <w:num w:numId="17">
-    <w:abstractNumId w:val="31"/>
-  </w:num>
-  <w:num w:numId="18">
-    <w:abstractNumId w:val="32"/>
-  </w:num>
-  <w:num w:numId="19">
-    <w:abstractNumId w:val="24"/>
-  </w:num>
-  <w:num w:numId="20">
-    <w:abstractNumId w:val="16"/>
-  </w:num>
-  <w:num w:numId="21">
-    <w:abstractNumId w:val="8"/>
-  </w:num>
   <w:num w:numId="22">
-    <w:abstractNumId w:val="6"/>
+    <w:abstractNumId w:val="7"/>
   </w:num>
   <w:num w:numId="23">
     <w:abstractNumId w:val="0"/>
   </w:num>
   <w:num w:numId="24">
-    <w:abstractNumId w:val="14"/>
+    <w:abstractNumId w:val="15"/>
   </w:num>
   <w:num w:numId="25">
+    <w:abstractNumId w:val="36"/>
+  </w:num>
+  <w:num w:numId="26">
+    <w:abstractNumId w:val="36"/>
+  </w:num>
+  <w:num w:numId="27">
+    <w:abstractNumId w:val="36"/>
+  </w:num>
+  <w:num w:numId="28">
+    <w:abstractNumId w:val="36"/>
+  </w:num>
+  <w:num w:numId="29">
+    <w:abstractNumId w:val="37"/>
+  </w:num>
+  <w:num w:numId="30">
+    <w:abstractNumId w:val="29"/>
+  </w:num>
+  <w:num w:numId="31">
+    <w:abstractNumId w:val="20"/>
+  </w:num>
+  <w:num w:numId="32">
+    <w:abstractNumId w:val="36"/>
+  </w:num>
+  <w:num w:numId="33">
+    <w:abstractNumId w:val="24"/>
+  </w:num>
+  <w:num w:numId="34">
     <w:abstractNumId w:val="33"/>
   </w:num>
-  <w:num w:numId="26">
-    <w:abstractNumId w:val="33"/>
-  </w:num>
-  <w:num w:numId="27">
-    <w:abstractNumId w:val="33"/>
-  </w:num>
-  <w:num w:numId="28">
-    <w:abstractNumId w:val="33"/>
-  </w:num>
-  <w:num w:numId="29">
-    <w:abstractNumId w:val="34"/>
-  </w:num>
-  <w:num w:numId="30">
-    <w:abstractNumId w:val="27"/>
-  </w:num>
-  <w:num w:numId="31">
-    <w:abstractNumId w:val="19"/>
-  </w:num>
-  <w:num w:numId="32">
-    <w:abstractNumId w:val="33"/>
-  </w:num>
-  <w:num w:numId="33">
-    <w:abstractNumId w:val="23"/>
-  </w:num>
-  <w:num w:numId="34">
-    <w:abstractNumId w:val="30"/>
-  </w:num>
   <w:num w:numId="35">
-    <w:abstractNumId w:val="15"/>
+    <w:abstractNumId w:val="16"/>
   </w:num>
   <w:num w:numId="36">
     <w:abstractNumId w:val="1"/>
   </w:num>
   <w:num w:numId="37">
-    <w:abstractNumId w:val="20"/>
+    <w:abstractNumId w:val="21"/>
   </w:num>
   <w:num w:numId="38">
-    <w:abstractNumId w:val="29"/>
+    <w:abstractNumId w:val="32"/>
   </w:num>
   <w:num w:numId="39">
-    <w:abstractNumId w:val="17"/>
+    <w:abstractNumId w:val="18"/>
   </w:num>
   <w:num w:numId="40">
-    <w:abstractNumId w:val="21"/>
+    <w:abstractNumId w:val="22"/>
   </w:num>
   <w:num w:numId="41">
-    <w:abstractNumId w:val="18"/>
+    <w:abstractNumId w:val="19"/>
   </w:num>
   <w:num w:numId="42">
     <w:abstractNumId w:val="2"/>
+  </w:num>
+  <w:num w:numId="43">
+    <w:abstractNumId w:val="28"/>
+  </w:num>
+  <w:num w:numId="44">
+    <w:abstractNumId w:val="30"/>
+  </w:num>
+  <w:num w:numId="45">
+    <w:abstractNumId w:val="5"/>
   </w:num>
   <w:numIdMacAtCleanup w:val="9"/>
 </w:numbering>
@@ -14479,7 +15247,7 @@
 </file>
 
 <file path=customXml/itemProps1.xml><?xml version="1.0" encoding="utf-8"?>
-<ds:datastoreItem xmlns:ds="http://schemas.openxmlformats.org/officeDocument/2006/customXml" ds:itemID="{072C4EA7-CFAF-4216-95B2-0DA1224ACE86}">
+<ds:datastoreItem xmlns:ds="http://schemas.openxmlformats.org/officeDocument/2006/customXml" ds:itemID="{42539006-F5C9-470A-A373-2469A75F6001}">
   <ds:schemaRefs>
     <ds:schemaRef ds:uri="http://schemas.openxmlformats.org/officeDocument/2006/bibliography"/>
   </ds:schemaRefs>

</xml_diff>

<commit_message>
relocated the puml files
</commit_message>
<xml_diff>
--- a/Productdocument/Productdocument-v1.0.docx
+++ b/Productdocument/Productdocument-v1.0.docx
@@ -587,7 +587,7 @@
           <w:noProof/>
           <w:szCs w:val="28"/>
         </w:rPr>
-        <w:t>21-1-2020</w:t>
+        <w:t>24-1-2020</w:t>
       </w:r>
       <w:r>
         <w:rPr>
@@ -2248,7 +2248,7 @@
           <w:szCs w:val="22"/>
         </w:rPr>
       </w:pPr>
-      <w:bookmarkStart w:id="3" w:name="_Toc29999825"/>
+      <w:bookmarkStart w:id="3" w:name="_Toc30759031"/>
       <w:r>
         <w:rPr>
           <w:rFonts w:ascii="Arial" w:hAnsi="Arial" w:cs="Arial"/>
@@ -2586,7 +2586,7 @@
           <w:szCs w:val="22"/>
         </w:rPr>
       </w:pPr>
-      <w:bookmarkStart w:id="4" w:name="_Toc29999827"/>
+      <w:bookmarkStart w:id="4" w:name="_Toc30759032"/>
       <w:r>
         <w:rPr>
           <w:rFonts w:ascii="Arial" w:hAnsi="Arial" w:cs="Arial"/>
@@ -3188,7 +3188,10 @@
           <w:docPartUnique/>
         </w:docPartObj>
       </w:sdtPr>
+      <w:sdtEndPr/>
       <w:sdtContent>
+        <w:bookmarkStart w:id="5" w:name="_GoBack" w:displacedByCustomXml="prev"/>
+        <w:bookmarkEnd w:id="5" w:displacedByCustomXml="prev"/>
         <w:p>
           <w:pPr>
             <w:pStyle w:val="Kopvaninhoudsopgave"/>
@@ -3245,7 +3248,7 @@
             </w:rPr>
             <w:fldChar w:fldCharType="separate"/>
           </w:r>
-          <w:hyperlink w:anchor="_Toc29999825" w:history="1">
+          <w:hyperlink w:anchor="_Toc30759031" w:history="1">
             <w:r>
               <w:rPr>
                 <w:rStyle w:val="Hyperlink"/>
@@ -3273,7 +3276,7 @@
                 <w:noProof/>
                 <w:webHidden/>
               </w:rPr>
-              <w:instrText xml:space="preserve"> PAGEREF _Toc29999825 \h </w:instrText>
+              <w:instrText xml:space="preserve"> PAGEREF _Toc30759031 \h </w:instrText>
             </w:r>
             <w:r>
               <w:rPr>
@@ -3294,75 +3297,6 @@
                 <w:webHidden/>
               </w:rPr>
               <w:t>3</w:t>
-            </w:r>
-            <w:r>
-              <w:rPr>
-                <w:noProof/>
-                <w:webHidden/>
-              </w:rPr>
-              <w:fldChar w:fldCharType="end"/>
-            </w:r>
-          </w:hyperlink>
-        </w:p>
-        <w:p>
-          <w:pPr>
-            <w:pStyle w:val="Inhopg20"/>
-            <w:tabs>
-              <w:tab w:val="right" w:leader="dot" w:pos="9016"/>
-            </w:tabs>
-            <w:rPr>
-              <w:rFonts w:asciiTheme="minorHAnsi" w:eastAsiaTheme="minorEastAsia" w:hAnsiTheme="minorHAnsi" w:cstheme="minorBidi"/>
-              <w:noProof/>
-              <w:snapToGrid/>
-              <w:sz w:val="22"/>
-              <w:szCs w:val="22"/>
-            </w:rPr>
-          </w:pPr>
-          <w:hyperlink w:anchor="_Toc29999826" w:history="1">
-            <w:r>
-              <w:rPr>
-                <w:rStyle w:val="Hyperlink"/>
-                <w:rFonts w:ascii="Arial" w:hAnsi="Arial" w:cs="Arial"/>
-                <w:noProof/>
-              </w:rPr>
-              <w:t>Eisen</w:t>
-            </w:r>
-            <w:r>
-              <w:rPr>
-                <w:noProof/>
-                <w:webHidden/>
-              </w:rPr>
-              <w:tab/>
-            </w:r>
-            <w:r>
-              <w:rPr>
-                <w:noProof/>
-                <w:webHidden/>
-              </w:rPr>
-              <w:fldChar w:fldCharType="begin"/>
-            </w:r>
-            <w:r>
-              <w:rPr>
-                <w:noProof/>
-                <w:webHidden/>
-              </w:rPr>
-              <w:instrText xml:space="preserve"> PAGEREF _Toc29999826 \h </w:instrText>
-            </w:r>
-            <w:r>
-              <w:rPr>
-                <w:noProof/>
-                <w:webHidden/>
-              </w:rPr>
-              <w:fldChar w:fldCharType="separate"/>
-            </w:r>
-            <w:r>
-              <w:rPr>
-                <w:b/>
-                <w:bCs/>
-                <w:noProof/>
-                <w:webHidden/>
-              </w:rPr>
-              <w:t>Fout! Bladwijzer niet gedefinieerd.</w:t>
             </w:r>
             <w:r>
               <w:rPr>
@@ -3387,7 +3321,7 @@
               <w:szCs w:val="22"/>
             </w:rPr>
           </w:pPr>
-          <w:hyperlink w:anchor="_Toc29999827" w:history="1">
+          <w:hyperlink w:anchor="_Toc30759032" w:history="1">
             <w:r>
               <w:rPr>
                 <w:rStyle w:val="Hyperlink"/>
@@ -3415,7 +3349,7 @@
                 <w:noProof/>
                 <w:webHidden/>
               </w:rPr>
-              <w:instrText xml:space="preserve"> PAGEREF _Toc29999827 \h </w:instrText>
+              <w:instrText xml:space="preserve"> PAGEREF _Toc30759032 \h </w:instrText>
             </w:r>
             <w:r>
               <w:rPr>
@@ -3461,7 +3395,7 @@
               <w:szCs w:val="22"/>
             </w:rPr>
           </w:pPr>
-          <w:hyperlink w:anchor="_Toc29999828" w:history="1">
+          <w:hyperlink w:anchor="_Toc30759033" w:history="1">
             <w:r>
               <w:rPr>
                 <w:rStyle w:val="Hyperlink"/>
@@ -3507,7 +3441,7 @@
                 <w:noProof/>
                 <w:webHidden/>
               </w:rPr>
-              <w:instrText xml:space="preserve"> PAGEREF _Toc29999828 \h </w:instrText>
+              <w:instrText xml:space="preserve"> PAGEREF _Toc30759033 \h </w:instrText>
             </w:r>
             <w:r>
               <w:rPr>
@@ -3553,7 +3487,7 @@
               <w:szCs w:val="22"/>
             </w:rPr>
           </w:pPr>
-          <w:hyperlink w:anchor="_Toc29999829" w:history="1">
+          <w:hyperlink w:anchor="_Toc30759034" w:history="1">
             <w:r>
               <w:rPr>
                 <w:rStyle w:val="Hyperlink"/>
@@ -3599,7 +3533,7 @@
                 <w:noProof/>
                 <w:webHidden/>
               </w:rPr>
-              <w:instrText xml:space="preserve"> PAGEREF _Toc29999829 \h </w:instrText>
+              <w:instrText xml:space="preserve"> PAGEREF _Toc30759034 \h </w:instrText>
             </w:r>
             <w:r>
               <w:rPr>
@@ -3645,7 +3579,7 @@
               <w:szCs w:val="22"/>
             </w:rPr>
           </w:pPr>
-          <w:hyperlink w:anchor="_Toc29999830" w:history="1">
+          <w:hyperlink w:anchor="_Toc30759035" w:history="1">
             <w:r>
               <w:rPr>
                 <w:rStyle w:val="Hyperlink"/>
@@ -3691,7 +3625,7 @@
                 <w:noProof/>
                 <w:webHidden/>
               </w:rPr>
-              <w:instrText xml:space="preserve"> PAGEREF _Toc29999830 \h </w:instrText>
+              <w:instrText xml:space="preserve"> PAGEREF _Toc30759035 \h </w:instrText>
             </w:r>
             <w:r>
               <w:rPr>
@@ -3737,7 +3671,7 @@
               <w:szCs w:val="22"/>
             </w:rPr>
           </w:pPr>
-          <w:hyperlink w:anchor="_Toc29999831" w:history="1">
+          <w:hyperlink w:anchor="_Toc30759036" w:history="1">
             <w:r>
               <w:rPr>
                 <w:rStyle w:val="Hyperlink"/>
@@ -3783,7 +3717,7 @@
                 <w:noProof/>
                 <w:webHidden/>
               </w:rPr>
-              <w:instrText xml:space="preserve"> PAGEREF _Toc29999831 \h </w:instrText>
+              <w:instrText xml:space="preserve"> PAGEREF _Toc30759036 \h </w:instrText>
             </w:r>
             <w:r>
               <w:rPr>
@@ -3829,7 +3763,7 @@
               <w:szCs w:val="22"/>
             </w:rPr>
           </w:pPr>
-          <w:hyperlink w:anchor="_Toc29999832" w:history="1">
+          <w:hyperlink w:anchor="_Toc30759037" w:history="1">
             <w:r>
               <w:rPr>
                 <w:rStyle w:val="Hyperlink"/>
@@ -3875,7 +3809,7 @@
                 <w:noProof/>
                 <w:webHidden/>
               </w:rPr>
-              <w:instrText xml:space="preserve"> PAGEREF _Toc29999832 \h </w:instrText>
+              <w:instrText xml:space="preserve"> PAGEREF _Toc30759037 \h </w:instrText>
             </w:r>
             <w:r>
               <w:rPr>
@@ -3921,7 +3855,7 @@
               <w:szCs w:val="22"/>
             </w:rPr>
           </w:pPr>
-          <w:hyperlink w:anchor="_Toc29999833" w:history="1">
+          <w:hyperlink w:anchor="_Toc30759038" w:history="1">
             <w:r>
               <w:rPr>
                 <w:rStyle w:val="Hyperlink"/>
@@ -3967,7 +3901,7 @@
                 <w:noProof/>
                 <w:webHidden/>
               </w:rPr>
-              <w:instrText xml:space="preserve"> PAGEREF _Toc29999833 \h </w:instrText>
+              <w:instrText xml:space="preserve"> PAGEREF _Toc30759038 \h </w:instrText>
             </w:r>
             <w:r>
               <w:rPr>
@@ -4013,7 +3947,7 @@
               <w:szCs w:val="22"/>
             </w:rPr>
           </w:pPr>
-          <w:hyperlink w:anchor="_Toc29999834" w:history="1">
+          <w:hyperlink w:anchor="_Toc30759039" w:history="1">
             <w:r>
               <w:rPr>
                 <w:rStyle w:val="Hyperlink"/>
@@ -4059,7 +3993,7 @@
                 <w:noProof/>
                 <w:webHidden/>
               </w:rPr>
-              <w:instrText xml:space="preserve"> PAGEREF _Toc29999834 \h </w:instrText>
+              <w:instrText xml:space="preserve"> PAGEREF _Toc30759039 \h </w:instrText>
             </w:r>
             <w:r>
               <w:rPr>
@@ -4105,7 +4039,7 @@
               <w:szCs w:val="22"/>
             </w:rPr>
           </w:pPr>
-          <w:hyperlink w:anchor="_Toc29999835" w:history="1">
+          <w:hyperlink w:anchor="_Toc30759040" w:history="1">
             <w:r>
               <w:rPr>
                 <w:rStyle w:val="Hyperlink"/>
@@ -4151,7 +4085,7 @@
                 <w:noProof/>
                 <w:webHidden/>
               </w:rPr>
-              <w:instrText xml:space="preserve"> PAGEREF _Toc29999835 \h </w:instrText>
+              <w:instrText xml:space="preserve"> PAGEREF _Toc30759040 \h </w:instrText>
             </w:r>
             <w:r>
               <w:rPr>
@@ -4197,7 +4131,7 @@
               <w:szCs w:val="22"/>
             </w:rPr>
           </w:pPr>
-          <w:hyperlink w:anchor="_Toc29999836" w:history="1">
+          <w:hyperlink w:anchor="_Toc30759041" w:history="1">
             <w:r>
               <w:rPr>
                 <w:rStyle w:val="Hyperlink"/>
@@ -4243,7 +4177,7 @@
                 <w:noProof/>
                 <w:webHidden/>
               </w:rPr>
-              <w:instrText xml:space="preserve"> PAGEREF _Toc29999836 \h </w:instrText>
+              <w:instrText xml:space="preserve"> PAGEREF _Toc30759041 \h </w:instrText>
             </w:r>
             <w:r>
               <w:rPr>
@@ -4289,7 +4223,7 @@
               <w:szCs w:val="22"/>
             </w:rPr>
           </w:pPr>
-          <w:hyperlink w:anchor="_Toc29999837" w:history="1">
+          <w:hyperlink w:anchor="_Toc30759042" w:history="1">
             <w:r>
               <w:rPr>
                 <w:rStyle w:val="Hyperlink"/>
@@ -4335,7 +4269,7 @@
                 <w:noProof/>
                 <w:webHidden/>
               </w:rPr>
-              <w:instrText xml:space="preserve"> PAGEREF _Toc29999837 \h </w:instrText>
+              <w:instrText xml:space="preserve"> PAGEREF _Toc30759042 \h </w:instrText>
             </w:r>
             <w:r>
               <w:rPr>
@@ -4381,7 +4315,7 @@
               <w:szCs w:val="22"/>
             </w:rPr>
           </w:pPr>
-          <w:hyperlink w:anchor="_Toc29999838" w:history="1">
+          <w:hyperlink w:anchor="_Toc30759043" w:history="1">
             <w:r>
               <w:rPr>
                 <w:rStyle w:val="Hyperlink"/>
@@ -4427,7 +4361,7 @@
                 <w:noProof/>
                 <w:webHidden/>
               </w:rPr>
-              <w:instrText xml:space="preserve"> PAGEREF _Toc29999838 \h </w:instrText>
+              <w:instrText xml:space="preserve"> PAGEREF _Toc30759043 \h </w:instrText>
             </w:r>
             <w:r>
               <w:rPr>
@@ -4473,7 +4407,7 @@
               <w:szCs w:val="22"/>
             </w:rPr>
           </w:pPr>
-          <w:hyperlink w:anchor="_Toc29999839" w:history="1">
+          <w:hyperlink w:anchor="_Toc30759044" w:history="1">
             <w:r>
               <w:rPr>
                 <w:rStyle w:val="Hyperlink"/>
@@ -4519,7 +4453,7 @@
                 <w:noProof/>
                 <w:webHidden/>
               </w:rPr>
-              <w:instrText xml:space="preserve"> PAGEREF _Toc29999839 \h </w:instrText>
+              <w:instrText xml:space="preserve"> PAGEREF _Toc30759044 \h </w:instrText>
             </w:r>
             <w:r>
               <w:rPr>
@@ -4565,7 +4499,7 @@
               <w:szCs w:val="22"/>
             </w:rPr>
           </w:pPr>
-          <w:hyperlink w:anchor="_Toc29999840" w:history="1">
+          <w:hyperlink w:anchor="_Toc30759045" w:history="1">
             <w:r>
               <w:rPr>
                 <w:rStyle w:val="Hyperlink"/>
@@ -4611,7 +4545,7 @@
                 <w:noProof/>
                 <w:webHidden/>
               </w:rPr>
-              <w:instrText xml:space="preserve"> PAGEREF _Toc29999840 \h </w:instrText>
+              <w:instrText xml:space="preserve"> PAGEREF _Toc30759045 \h </w:instrText>
             </w:r>
             <w:r>
               <w:rPr>
@@ -4657,7 +4591,7 @@
               <w:szCs w:val="22"/>
             </w:rPr>
           </w:pPr>
-          <w:hyperlink w:anchor="_Toc29999841" w:history="1">
+          <w:hyperlink w:anchor="_Toc30759046" w:history="1">
             <w:r>
               <w:rPr>
                 <w:rStyle w:val="Hyperlink"/>
@@ -4703,7 +4637,7 @@
                 <w:noProof/>
                 <w:webHidden/>
               </w:rPr>
-              <w:instrText xml:space="preserve"> PAGEREF _Toc29999841 \h </w:instrText>
+              <w:instrText xml:space="preserve"> PAGEREF _Toc30759046 \h </w:instrText>
             </w:r>
             <w:r>
               <w:rPr>
@@ -4749,7 +4683,7 @@
               <w:szCs w:val="22"/>
             </w:rPr>
           </w:pPr>
-          <w:hyperlink w:anchor="_Toc29999842" w:history="1">
+          <w:hyperlink w:anchor="_Toc30759047" w:history="1">
             <w:r>
               <w:rPr>
                 <w:rStyle w:val="Hyperlink"/>
@@ -4795,7 +4729,7 @@
                 <w:noProof/>
                 <w:webHidden/>
               </w:rPr>
-              <w:instrText xml:space="preserve"> PAGEREF _Toc29999842 \h </w:instrText>
+              <w:instrText xml:space="preserve"> PAGEREF _Toc30759047 \h </w:instrText>
             </w:r>
             <w:r>
               <w:rPr>
@@ -4816,6 +4750,98 @@
                 <w:webHidden/>
               </w:rPr>
               <w:t>13</w:t>
+            </w:r>
+            <w:r>
+              <w:rPr>
+                <w:noProof/>
+                <w:webHidden/>
+              </w:rPr>
+              <w:fldChar w:fldCharType="end"/>
+            </w:r>
+          </w:hyperlink>
+        </w:p>
+        <w:p>
+          <w:pPr>
+            <w:pStyle w:val="Inhopg10"/>
+            <w:tabs>
+              <w:tab w:val="left" w:pos="480"/>
+              <w:tab w:val="right" w:leader="dot" w:pos="9016"/>
+            </w:tabs>
+            <w:rPr>
+              <w:rFonts w:asciiTheme="minorHAnsi" w:eastAsiaTheme="minorEastAsia" w:hAnsiTheme="minorHAnsi" w:cstheme="minorBidi"/>
+              <w:noProof/>
+              <w:snapToGrid/>
+              <w:sz w:val="22"/>
+              <w:szCs w:val="22"/>
+            </w:rPr>
+          </w:pPr>
+          <w:hyperlink w:anchor="_Toc30759048" w:history="1">
+            <w:r>
+              <w:rPr>
+                <w:rStyle w:val="Hyperlink"/>
+                <w:rFonts w:ascii="Arial" w:hAnsi="Arial" w:cs="Arial"/>
+                <w:noProof/>
+              </w:rPr>
+              <w:t>6.</w:t>
+            </w:r>
+            <w:r>
+              <w:rPr>
+                <w:rFonts w:asciiTheme="minorHAnsi" w:eastAsiaTheme="minorEastAsia" w:hAnsiTheme="minorHAnsi" w:cstheme="minorBidi"/>
+                <w:noProof/>
+                <w:snapToGrid/>
+                <w:sz w:val="22"/>
+                <w:szCs w:val="22"/>
+              </w:rPr>
+              <w:tab/>
+            </w:r>
+            <w:r>
+              <w:rPr>
+                <w:rStyle w:val="Hyperlink"/>
+                <w:rFonts w:ascii="Arial" w:hAnsi="Arial" w:cs="Arial"/>
+                <w:noProof/>
+              </w:rPr>
+              <w:t>BIJLAGE</w:t>
+            </w:r>
+            <w:r>
+              <w:rPr>
+                <w:noProof/>
+                <w:webHidden/>
+              </w:rPr>
+              <w:tab/>
+            </w:r>
+            <w:r>
+              <w:rPr>
+                <w:noProof/>
+                <w:webHidden/>
+              </w:rPr>
+              <w:fldChar w:fldCharType="begin"/>
+            </w:r>
+            <w:r>
+              <w:rPr>
+                <w:noProof/>
+                <w:webHidden/>
+              </w:rPr>
+              <w:instrText xml:space="preserve"> PAGEREF _Toc30759048 \h </w:instrText>
+            </w:r>
+            <w:r>
+              <w:rPr>
+                <w:noProof/>
+                <w:webHidden/>
+              </w:rPr>
+            </w:r>
+            <w:r>
+              <w:rPr>
+                <w:noProof/>
+                <w:webHidden/>
+              </w:rPr>
+              <w:fldChar w:fldCharType="separate"/>
+            </w:r>
+            <w:r>
+              <w:rPr>
+                <w:noProof/>
+                <w:webHidden/>
+              </w:rPr>
+              <w:t>14</w:t>
             </w:r>
             <w:r>
               <w:rPr>
@@ -4953,10 +4979,10 @@
           <w:szCs w:val="22"/>
         </w:rPr>
       </w:pPr>
-      <w:bookmarkStart w:id="5" w:name="_Toc29999828"/>
       <w:bookmarkStart w:id="6" w:name="_Toc13217309"/>
       <w:bookmarkStart w:id="7" w:name="_Toc294532352"/>
       <w:bookmarkStart w:id="8" w:name="_Toc423094700"/>
+      <w:bookmarkStart w:id="9" w:name="_Toc30759033"/>
       <w:r>
         <w:rPr>
           <w:rFonts w:ascii="Arial" w:hAnsi="Arial" w:cs="Arial"/>
@@ -4965,7 +4991,7 @@
         </w:rPr>
         <w:t>Inleiding</w:t>
       </w:r>
-      <w:bookmarkEnd w:id="5"/>
+      <w:bookmarkEnd w:id="9"/>
     </w:p>
     <w:p>
       <w:pPr>
@@ -5236,7 +5262,7 @@
           <w:szCs w:val="22"/>
         </w:rPr>
       </w:pPr>
-      <w:bookmarkStart w:id="9" w:name="_Toc29999829"/>
+      <w:bookmarkStart w:id="10" w:name="_Toc30759034"/>
       <w:r>
         <w:rPr>
           <w:rFonts w:ascii="Arial" w:hAnsi="Arial" w:cs="Arial"/>
@@ -5246,7 +5272,7 @@
         <w:lastRenderedPageBreak/>
         <w:t>Definitiefase</w:t>
       </w:r>
-      <w:bookmarkEnd w:id="9"/>
+      <w:bookmarkEnd w:id="10"/>
     </w:p>
     <w:p>
       <w:pPr>
@@ -5357,7 +5383,7 @@
           <w:rFonts w:ascii="Arial" w:hAnsi="Arial" w:cs="Arial"/>
         </w:rPr>
       </w:pPr>
-      <w:bookmarkStart w:id="10" w:name="_Toc29999830"/>
+      <w:bookmarkStart w:id="11" w:name="_Toc30759035"/>
       <w:r>
         <w:rPr>
           <w:rFonts w:ascii="Arial" w:hAnsi="Arial" w:cs="Arial"/>
@@ -5370,7 +5396,7 @@
         </w:rPr>
         <w:t>Cola Vending Machine</w:t>
       </w:r>
-      <w:bookmarkEnd w:id="10"/>
+      <w:bookmarkEnd w:id="11"/>
     </w:p>
     <w:p>
       <w:pPr>
@@ -5516,14 +5542,27 @@
                   <w:r>
                     <w:t xml:space="preserve">Figuur </w:t>
                   </w:r>
-                  <w:fldSimple w:instr=" SEQ Figuur \* ARABIC ">
-                    <w:r>
-                      <w:rPr>
-                        <w:noProof/>
-                      </w:rPr>
-                      <w:t>1</w:t>
-                    </w:r>
-                  </w:fldSimple>
+                  <w:r>
+                    <w:fldChar w:fldCharType="begin"/>
+                  </w:r>
+                  <w:r>
+                    <w:instrText xml:space="preserve"> SEQ Figuur \* ARABIC </w:instrText>
+                  </w:r>
+                  <w:r>
+                    <w:fldChar w:fldCharType="separate"/>
+                  </w:r>
+                  <w:r>
+                    <w:rPr>
+                      <w:noProof/>
+                    </w:rPr>
+                    <w:t>1</w:t>
+                  </w:r>
+                  <w:r>
+                    <w:rPr>
+                      <w:noProof/>
+                    </w:rPr>
+                    <w:fldChar w:fldCharType="end"/>
+                  </w:r>
                   <w:r>
                     <w:t xml:space="preserve"> Links echte onderdelen, Rechts gesimuleerde </w:t>
                   </w:r>
@@ -5782,15 +5821,15 @@
           <w:rFonts w:ascii="Arial" w:hAnsi="Arial" w:cs="Arial"/>
         </w:rPr>
       </w:pPr>
-      <w:bookmarkStart w:id="11" w:name="_Toc29999831"/>
       <w:bookmarkStart w:id="12" w:name="_Ref354909823"/>
+      <w:bookmarkStart w:id="13" w:name="_Toc30759036"/>
       <w:r>
         <w:rPr>
           <w:rFonts w:ascii="Arial" w:hAnsi="Arial" w:cs="Arial"/>
         </w:rPr>
         <w:t>Functionele eisen</w:t>
       </w:r>
-      <w:bookmarkEnd w:id="11"/>
+      <w:bookmarkEnd w:id="13"/>
     </w:p>
     <w:p/>
     <w:p>
@@ -6257,14 +6296,14 @@
           <w:rFonts w:ascii="Arial" w:hAnsi="Arial" w:cs="Arial"/>
         </w:rPr>
       </w:pPr>
-      <w:bookmarkStart w:id="13" w:name="_Toc29999832"/>
+      <w:bookmarkStart w:id="14" w:name="_Toc30759037"/>
       <w:r>
         <w:rPr>
           <w:rFonts w:ascii="Arial" w:hAnsi="Arial" w:cs="Arial"/>
         </w:rPr>
         <w:t>Technische eisen</w:t>
       </w:r>
-      <w:bookmarkEnd w:id="13"/>
+      <w:bookmarkEnd w:id="14"/>
     </w:p>
     <w:p/>
     <w:p>
@@ -6516,14 +6555,14 @@
           <w:rFonts w:ascii="Arial" w:hAnsi="Arial" w:cs="Arial"/>
         </w:rPr>
       </w:pPr>
-      <w:bookmarkStart w:id="14" w:name="_Toc29999833"/>
+      <w:bookmarkStart w:id="15" w:name="_Toc30759038"/>
       <w:r>
         <w:rPr>
           <w:rFonts w:ascii="Arial" w:hAnsi="Arial" w:cs="Arial"/>
         </w:rPr>
         <w:t>Schets user interface</w:t>
       </w:r>
-      <w:bookmarkEnd w:id="14"/>
+      <w:bookmarkEnd w:id="15"/>
     </w:p>
     <w:p/>
     <w:p>
@@ -6576,7 +6615,7 @@
           <w:rFonts w:ascii="Arial" w:hAnsi="Arial" w:cs="Arial"/>
         </w:rPr>
       </w:pPr>
-      <w:bookmarkStart w:id="15" w:name="_Toc29999834"/>
+      <w:bookmarkStart w:id="16" w:name="_Toc30759039"/>
       <w:r>
         <w:rPr>
           <w:rFonts w:ascii="Arial" w:hAnsi="Arial" w:cs="Arial"/>
@@ -6584,7 +6623,7 @@
         <w:lastRenderedPageBreak/>
         <w:t>Ontwerpen</w:t>
       </w:r>
-      <w:bookmarkEnd w:id="15"/>
+      <w:bookmarkEnd w:id="16"/>
     </w:p>
     <w:p>
       <w:pPr>
@@ -6657,14 +6696,14 @@
           <w:rFonts w:ascii="Arial" w:hAnsi="Arial" w:cs="Arial"/>
         </w:rPr>
       </w:pPr>
-      <w:bookmarkStart w:id="16" w:name="_Toc29999835"/>
+      <w:bookmarkStart w:id="17" w:name="_Toc30759040"/>
       <w:r>
         <w:rPr>
           <w:rFonts w:ascii="Arial" w:hAnsi="Arial" w:cs="Arial"/>
         </w:rPr>
         <w:t>Architectuur</w:t>
       </w:r>
-      <w:bookmarkEnd w:id="16"/>
+      <w:bookmarkEnd w:id="17"/>
     </w:p>
     <w:p/>
     <w:p>
@@ -6909,14 +6948,27 @@
                   <w:r>
                     <w:t xml:space="preserve">Figuur </w:t>
                   </w:r>
-                  <w:fldSimple w:instr=" SEQ Figuur \* ARABIC ">
-                    <w:r>
-                      <w:rPr>
-                        <w:noProof/>
-                      </w:rPr>
-                      <w:t>2</w:t>
-                    </w:r>
-                  </w:fldSimple>
+                  <w:r>
+                    <w:fldChar w:fldCharType="begin"/>
+                  </w:r>
+                  <w:r>
+                    <w:instrText xml:space="preserve"> SEQ Figuur \* ARABIC </w:instrText>
+                  </w:r>
+                  <w:r>
+                    <w:fldChar w:fldCharType="separate"/>
+                  </w:r>
+                  <w:r>
+                    <w:rPr>
+                      <w:noProof/>
+                    </w:rPr>
+                    <w:t>2</w:t>
+                  </w:r>
+                  <w:r>
+                    <w:rPr>
+                      <w:noProof/>
+                    </w:rPr>
+                    <w:fldChar w:fldCharType="end"/>
+                  </w:r>
                 </w:p>
               </w:txbxContent>
             </v:textbox>
@@ -6998,7 +7050,7 @@
           <w:rFonts w:ascii="Arial" w:hAnsi="Arial" w:cs="Arial"/>
         </w:rPr>
       </w:pPr>
-      <w:bookmarkStart w:id="17" w:name="_Toc29999836"/>
+      <w:bookmarkStart w:id="18" w:name="_Toc30759041"/>
       <w:r>
         <w:rPr>
           <w:noProof/>
@@ -7081,14 +7133,27 @@
                   <w:r>
                     <w:t xml:space="preserve">Figuur </w:t>
                   </w:r>
-                  <w:fldSimple w:instr=" SEQ Figuur \* ARABIC ">
-                    <w:r>
-                      <w:rPr>
-                        <w:noProof/>
-                      </w:rPr>
-                      <w:t>3</w:t>
-                    </w:r>
-                  </w:fldSimple>
+                  <w:r>
+                    <w:fldChar w:fldCharType="begin"/>
+                  </w:r>
+                  <w:r>
+                    <w:instrText xml:space="preserve"> SEQ Figuur \* ARABIC </w:instrText>
+                  </w:r>
+                  <w:r>
+                    <w:fldChar w:fldCharType="separate"/>
+                  </w:r>
+                  <w:r>
+                    <w:rPr>
+                      <w:noProof/>
+                    </w:rPr>
+                    <w:t>3</w:t>
+                  </w:r>
+                  <w:r>
+                    <w:rPr>
+                      <w:noProof/>
+                    </w:rPr>
+                    <w:fldChar w:fldCharType="end"/>
+                  </w:r>
                   <w:r>
                     <w:t xml:space="preserve"> deel 1 van de 3</w:t>
                   </w:r>
@@ -7105,7 +7170,7 @@
         </w:rPr>
         <w:t>State chart</w:t>
       </w:r>
-      <w:bookmarkEnd w:id="17"/>
+      <w:bookmarkEnd w:id="18"/>
     </w:p>
     <w:p>
       <w:r>
@@ -7214,14 +7279,27 @@
                   <w:r>
                     <w:t xml:space="preserve">Figuur </w:t>
                   </w:r>
-                  <w:fldSimple w:instr=" SEQ Figuur \* ARABIC ">
-                    <w:r>
-                      <w:rPr>
-                        <w:noProof/>
-                      </w:rPr>
-                      <w:t>4</w:t>
-                    </w:r>
-                  </w:fldSimple>
+                  <w:r>
+                    <w:fldChar w:fldCharType="begin"/>
+                  </w:r>
+                  <w:r>
+                    <w:instrText xml:space="preserve"> SEQ Figuur \* ARABIC </w:instrText>
+                  </w:r>
+                  <w:r>
+                    <w:fldChar w:fldCharType="separate"/>
+                  </w:r>
+                  <w:r>
+                    <w:rPr>
+                      <w:noProof/>
+                    </w:rPr>
+                    <w:t>4</w:t>
+                  </w:r>
+                  <w:r>
+                    <w:rPr>
+                      <w:noProof/>
+                    </w:rPr>
+                    <w:fldChar w:fldCharType="end"/>
+                  </w:r>
                   <w:r>
                     <w:t xml:space="preserve"> deel 3 van de 3</w:t>
                   </w:r>
@@ -7305,7 +7383,7 @@
           <w:rFonts w:ascii="Arial" w:hAnsi="Arial" w:cs="Arial"/>
         </w:rPr>
       </w:pPr>
-      <w:bookmarkStart w:id="18" w:name="_Toc29999837"/>
+      <w:bookmarkStart w:id="19" w:name="_Toc30759042"/>
       <w:r>
         <w:rPr>
           <w:rFonts w:ascii="Arial" w:hAnsi="Arial" w:cs="Arial"/>
@@ -7313,7 +7391,7 @@
         <w:lastRenderedPageBreak/>
         <w:t>Realisate en testen</w:t>
       </w:r>
-      <w:bookmarkEnd w:id="18"/>
+      <w:bookmarkEnd w:id="19"/>
     </w:p>
     <w:p>
       <w:pPr>
@@ -7372,14 +7450,14 @@
           <w:rFonts w:ascii="Arial" w:hAnsi="Arial" w:cs="Arial"/>
         </w:rPr>
       </w:pPr>
-      <w:bookmarkStart w:id="19" w:name="_Toc29999838"/>
+      <w:bookmarkStart w:id="20" w:name="_Toc30759043"/>
       <w:r>
         <w:rPr>
           <w:rFonts w:ascii="Arial" w:hAnsi="Arial" w:cs="Arial"/>
         </w:rPr>
         <w:t>Realisatie</w:t>
       </w:r>
-      <w:bookmarkEnd w:id="19"/>
+      <w:bookmarkEnd w:id="20"/>
     </w:p>
     <w:p>
       <w:pPr>
@@ -8086,7 +8164,7 @@
           <w:rFonts w:ascii="Arial" w:hAnsi="Arial" w:cs="Arial"/>
         </w:rPr>
       </w:pPr>
-      <w:bookmarkStart w:id="20" w:name="_Toc29999839"/>
+      <w:bookmarkStart w:id="21" w:name="_Toc30759044"/>
       <w:r>
         <w:rPr>
           <w:rFonts w:ascii="Arial" w:hAnsi="Arial" w:cs="Arial"/>
@@ -8099,7 +8177,7 @@
         </w:rPr>
         <w:t>esten</w:t>
       </w:r>
-      <w:bookmarkEnd w:id="20"/>
+      <w:bookmarkEnd w:id="21"/>
     </w:p>
     <w:p>
       <w:pPr>
@@ -8515,35 +8593,7 @@
                 <w:rFonts w:ascii="Arial" w:hAnsi="Arial" w:cs="Arial"/>
                 <w:sz w:val="18"/>
               </w:rPr>
-              <w:t>V</w:t>
-            </w:r>
-            <w:r>
-              <w:rPr>
-                <w:rFonts w:ascii="Arial" w:hAnsi="Arial" w:cs="Arial"/>
-                <w:sz w:val="18"/>
-              </w:rPr>
-              <w:t>erwijderd</w:t>
-            </w:r>
-            <w:r>
-              <w:rPr>
-                <w:rFonts w:ascii="Arial" w:hAnsi="Arial" w:cs="Arial"/>
-                <w:sz w:val="18"/>
-              </w:rPr>
-              <w:t xml:space="preserve"> nummer</w:t>
-            </w:r>
-            <w:r>
-              <w:rPr>
-                <w:rFonts w:ascii="Arial" w:hAnsi="Arial" w:cs="Arial"/>
-                <w:sz w:val="18"/>
-              </w:rPr>
-              <w:t xml:space="preserve"> van</w:t>
-            </w:r>
-            <w:r>
-              <w:rPr>
-                <w:rFonts w:ascii="Arial" w:hAnsi="Arial" w:cs="Arial"/>
-                <w:sz w:val="18"/>
-              </w:rPr>
-              <w:t xml:space="preserve"> poging pincode</w:t>
+              <w:t>Verwijderd nummer van poging pincode</w:t>
             </w:r>
           </w:p>
         </w:tc>
@@ -9028,7 +9078,7 @@
           <w:rFonts w:ascii="Arial" w:hAnsi="Arial" w:cs="Arial"/>
         </w:rPr>
       </w:pPr>
-      <w:bookmarkStart w:id="21" w:name="_Toc29999840"/>
+      <w:bookmarkStart w:id="22" w:name="_Toc30759045"/>
       <w:r>
         <w:rPr>
           <w:rFonts w:ascii="Arial" w:hAnsi="Arial" w:cs="Arial"/>
@@ -9045,7 +9095,7 @@
         </w:rPr>
         <w:t>indresultaat en aanbevelingen</w:t>
       </w:r>
-      <w:bookmarkEnd w:id="21"/>
+      <w:bookmarkEnd w:id="22"/>
     </w:p>
     <w:p>
       <w:pPr>
@@ -9148,7 +9198,7 @@
           <w:rFonts w:ascii="Arial" w:hAnsi="Arial" w:cs="Arial"/>
         </w:rPr>
       </w:pPr>
-      <w:bookmarkStart w:id="22" w:name="_Toc29999841"/>
+      <w:bookmarkStart w:id="23" w:name="_Toc30759046"/>
       <w:r>
         <w:rPr>
           <w:rFonts w:ascii="Arial" w:hAnsi="Arial" w:cs="Arial"/>
@@ -9161,7 +9211,7 @@
         </w:rPr>
         <w:t>resultaat</w:t>
       </w:r>
-      <w:bookmarkEnd w:id="22"/>
+      <w:bookmarkEnd w:id="23"/>
     </w:p>
     <w:p>
       <w:pPr>
@@ -9600,14 +9650,14 @@
           <w:rFonts w:ascii="Arial" w:hAnsi="Arial" w:cs="Arial"/>
         </w:rPr>
       </w:pPr>
-      <w:bookmarkStart w:id="23" w:name="_Toc29999842"/>
+      <w:bookmarkStart w:id="24" w:name="_Toc30759047"/>
       <w:r>
         <w:rPr>
           <w:rFonts w:ascii="Arial" w:hAnsi="Arial" w:cs="Arial"/>
         </w:rPr>
         <w:t>Aanbevelingen</w:t>
       </w:r>
-      <w:bookmarkEnd w:id="23"/>
+      <w:bookmarkEnd w:id="24"/>
     </w:p>
     <w:p/>
     <w:p>
@@ -9694,6 +9744,7 @@
           <w:rFonts w:ascii="Arial" w:hAnsi="Arial" w:cs="Arial"/>
         </w:rPr>
       </w:pPr>
+      <w:bookmarkStart w:id="25" w:name="_Toc30759048"/>
       <w:r>
         <w:rPr>
           <w:rFonts w:ascii="Arial" w:hAnsi="Arial" w:cs="Arial"/>
@@ -9701,6 +9752,7 @@
         <w:lastRenderedPageBreak/>
         <w:t>BIJLAGE</w:t>
       </w:r>
+      <w:bookmarkEnd w:id="25"/>
     </w:p>
     <w:p>
       <w:pPr>
@@ -10742,8 +10794,6 @@
           <w:rFonts w:ascii="Arial" w:hAnsi="Arial" w:cs="Arial"/>
         </w:rPr>
       </w:pPr>
-      <w:bookmarkStart w:id="24" w:name="_GoBack"/>
-      <w:bookmarkEnd w:id="24"/>
     </w:p>
     <w:p>
       <w:pPr>
@@ -10975,7 +11025,7 @@
         <w:rFonts w:ascii="Arial" w:hAnsi="Arial" w:cs="Arial"/>
         <w:noProof/>
       </w:rPr>
-      <w:t>14</w:t>
+      <w:t>12</w:t>
     </w:r>
     <w:r>
       <w:rPr>
@@ -10984,12 +11034,12 @@
       </w:rPr>
       <w:fldChar w:fldCharType="end"/>
     </w:r>
-    <w:bookmarkStart w:id="25" w:name="_Toc108538167"/>
-    <w:bookmarkStart w:id="26" w:name="_Ref108544087"/>
-    <w:bookmarkStart w:id="27" w:name="_Ref108544191"/>
-    <w:bookmarkEnd w:id="25"/>
+    <w:bookmarkStart w:id="26" w:name="_Toc108538167"/>
+    <w:bookmarkStart w:id="27" w:name="_Ref108544087"/>
+    <w:bookmarkStart w:id="28" w:name="_Ref108544191"/>
     <w:bookmarkEnd w:id="26"/>
     <w:bookmarkEnd w:id="27"/>
+    <w:bookmarkEnd w:id="28"/>
   </w:p>
 </w:ftr>
 </file>
@@ -11044,7 +11094,7 @@
         <w:rFonts w:ascii="Arial" w:hAnsi="Arial" w:cs="Arial"/>
         <w:noProof/>
       </w:rPr>
-      <w:t>15</w:t>
+      <w:t>11</w:t>
     </w:r>
     <w:r>
       <w:rPr>
@@ -17353,7 +17403,7 @@
 </file>
 
 <file path=customXml/itemProps1.xml><?xml version="1.0" encoding="utf-8"?>
-<ds:datastoreItem xmlns:ds="http://schemas.openxmlformats.org/officeDocument/2006/customXml" ds:itemID="{8E759936-9C0F-41F4-940A-31B018C0A5B0}">
+<ds:datastoreItem xmlns:ds="http://schemas.openxmlformats.org/officeDocument/2006/customXml" ds:itemID="{B245B6AA-74B3-4A2D-B71D-F14ED91A99AF}">
   <ds:schemaRefs>
     <ds:schemaRef ds:uri="http://schemas.openxmlformats.org/officeDocument/2006/bibliography"/>
   </ds:schemaRefs>

</xml_diff>

<commit_message>
Final Changes before handing in
</commit_message>
<xml_diff>
--- a/Productdocument/Productdocument-v1.0.docx
+++ b/Productdocument/Productdocument-v1.0.docx
@@ -123,7 +123,7 @@
           <w:szCs w:val="36"/>
         </w:rPr>
         <w:pict>
-          <v:rect id="Rectangle 2" o:spid="_x0000_s1026" style="position:absolute;left:0;text-align:left;margin-left:-309.4pt;margin-top:423.9pt;width:792.05pt;height:29.25pt;rotation:-90;z-index:-251656704;visibility:visible;mso-width-percent:300;mso-height-percent:1000;mso-position-horizontal-relative:page;mso-position-vertical-relative:page;mso-width-percent:300;mso-height-percent:1000;v-text-anchor:middle" o:gfxdata="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" o:allowincell="f" fillcolor="white [3212]" strokecolor="white [3212]" strokeweight="1pt">
+          <v:rect id="Rectangle 2" o:spid="_x0000_s1026" style="position:absolute;left:0;text-align:left;margin-left:-309.4pt;margin-top:423.9pt;width:792.05pt;height:29.25pt;rotation:-90;z-index:-251654656;visibility:visible;mso-width-percent:300;mso-height-percent:1000;mso-position-horizontal-relative:page;mso-position-vertical-relative:page;mso-width-percent:300;mso-height-percent:1000;v-text-anchor:middle" o:gfxdata="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" o:allowincell="f" fillcolor="white [3212]" strokecolor="white [3212]" strokeweight="1pt">
             <v:fill opacity="52428f"/>
             <v:shadow on="t" type="perspective" color="#4f81bd [3204]" opacity=".5" origin="-.5,-.5" offset="-41pt,-49pt" matrix=".75,,,.75"/>
             <v:textbox style="layout-flow:vertical;mso-layout-flow-alt:bottom-to-top;mso-next-textbox:#Rectangle 2;mso-fit-shape-to-text:t" inset="1in,7.2pt,,7.2pt">
@@ -180,7 +180,7 @@
           <w:szCs w:val="48"/>
         </w:rPr>
         <w:drawing>
-          <wp:anchor distT="0" distB="0" distL="114300" distR="114300" simplePos="0" relativeHeight="251656704" behindDoc="1" locked="0" layoutInCell="1" allowOverlap="1">
+          <wp:anchor distT="0" distB="0" distL="114300" distR="114300" simplePos="0" relativeHeight="251652608" behindDoc="1" locked="0" layoutInCell="1" allowOverlap="1">
             <wp:simplePos x="0" y="0"/>
             <wp:positionH relativeFrom="column">
               <wp:posOffset>-83717</wp:posOffset>
@@ -587,7 +587,7 @@
           <w:noProof/>
           <w:szCs w:val="28"/>
         </w:rPr>
-        <w:t>24-1-2020</w:t>
+        <w:t>26-1-2020</w:t>
       </w:r>
       <w:r>
         <w:rPr>
@@ -1358,6 +1358,420 @@
                 <w:rFonts w:ascii="Arial" w:hAnsi="Arial" w:cs="Arial"/>
               </w:rPr>
             </w:pPr>
+            <w:r>
+              <w:rPr>
+                <w:rFonts w:ascii="Arial" w:hAnsi="Arial" w:cs="Arial"/>
+              </w:rPr>
+              <w:t>20-1-2020</w:t>
+            </w:r>
+          </w:p>
+        </w:tc>
+        <w:tc>
+          <w:tcPr>
+            <w:tcW w:w="992" w:type="dxa"/>
+          </w:tcPr>
+          <w:p>
+            <w:pPr>
+              <w:tabs>
+                <w:tab w:val="left" w:pos="-1440"/>
+                <w:tab w:val="left" w:pos="-720"/>
+                <w:tab w:val="left" w:pos="0"/>
+                <w:tab w:val="left" w:pos="720"/>
+                <w:tab w:val="left" w:pos="1360"/>
+                <w:tab w:val="left" w:pos="1944"/>
+                <w:tab w:val="left" w:pos="2527"/>
+                <w:tab w:val="left" w:pos="3110"/>
+                <w:tab w:val="left" w:pos="3693"/>
+                <w:tab w:val="left" w:pos="4276"/>
+                <w:tab w:val="left" w:pos="4860"/>
+                <w:tab w:val="left" w:pos="5443"/>
+                <w:tab w:val="left" w:pos="6026"/>
+                <w:tab w:val="left" w:pos="6609"/>
+                <w:tab w:val="left" w:pos="7192"/>
+                <w:tab w:val="left" w:pos="7776"/>
+                <w:tab w:val="left" w:pos="8359"/>
+                <w:tab w:val="left" w:pos="8942"/>
+                <w:tab w:val="left" w:pos="9525"/>
+                <w:tab w:val="left" w:pos="10108"/>
+                <w:tab w:val="left" w:pos="10692"/>
+                <w:tab w:val="left" w:pos="11275"/>
+                <w:tab w:val="left" w:pos="11858"/>
+                <w:tab w:val="left" w:pos="12441"/>
+                <w:tab w:val="left" w:pos="13024"/>
+                <w:tab w:val="left" w:pos="13608"/>
+                <w:tab w:val="left" w:pos="14191"/>
+                <w:tab w:val="left" w:pos="14774"/>
+                <w:tab w:val="left" w:pos="15357"/>
+                <w:tab w:val="left" w:pos="15940"/>
+              </w:tabs>
+              <w:suppressAutoHyphens/>
+              <w:rPr>
+                <w:rFonts w:ascii="Arial" w:hAnsi="Arial" w:cs="Arial"/>
+              </w:rPr>
+            </w:pPr>
+            <w:r>
+              <w:rPr>
+                <w:rFonts w:ascii="Arial" w:hAnsi="Arial" w:cs="Arial"/>
+              </w:rPr>
+              <w:t>1.2v</w:t>
+            </w:r>
+          </w:p>
+        </w:tc>
+        <w:tc>
+          <w:tcPr>
+            <w:tcW w:w="1985" w:type="dxa"/>
+          </w:tcPr>
+          <w:p>
+            <w:pPr>
+              <w:tabs>
+                <w:tab w:val="left" w:pos="-1440"/>
+                <w:tab w:val="left" w:pos="-720"/>
+                <w:tab w:val="left" w:pos="0"/>
+                <w:tab w:val="left" w:pos="720"/>
+                <w:tab w:val="left" w:pos="1360"/>
+                <w:tab w:val="left" w:pos="1944"/>
+                <w:tab w:val="left" w:pos="2527"/>
+                <w:tab w:val="left" w:pos="3110"/>
+                <w:tab w:val="left" w:pos="3693"/>
+                <w:tab w:val="left" w:pos="4276"/>
+                <w:tab w:val="left" w:pos="4860"/>
+                <w:tab w:val="left" w:pos="5443"/>
+                <w:tab w:val="left" w:pos="6026"/>
+                <w:tab w:val="left" w:pos="6609"/>
+                <w:tab w:val="left" w:pos="7192"/>
+                <w:tab w:val="left" w:pos="7776"/>
+                <w:tab w:val="left" w:pos="8359"/>
+                <w:tab w:val="left" w:pos="8942"/>
+                <w:tab w:val="left" w:pos="9525"/>
+                <w:tab w:val="left" w:pos="10108"/>
+                <w:tab w:val="left" w:pos="10692"/>
+                <w:tab w:val="left" w:pos="11275"/>
+                <w:tab w:val="left" w:pos="11858"/>
+                <w:tab w:val="left" w:pos="12441"/>
+                <w:tab w:val="left" w:pos="13024"/>
+                <w:tab w:val="left" w:pos="13608"/>
+                <w:tab w:val="left" w:pos="14191"/>
+                <w:tab w:val="left" w:pos="14774"/>
+                <w:tab w:val="left" w:pos="15357"/>
+                <w:tab w:val="left" w:pos="15940"/>
+              </w:tabs>
+              <w:suppressAutoHyphens/>
+              <w:rPr>
+                <w:rFonts w:ascii="Arial" w:hAnsi="Arial" w:cs="Arial"/>
+              </w:rPr>
+            </w:pPr>
+            <w:r>
+              <w:rPr>
+                <w:rFonts w:ascii="Arial" w:hAnsi="Arial" w:cs="Arial"/>
+              </w:rPr>
+              <w:t>Youri Claes</w:t>
+            </w:r>
+          </w:p>
+        </w:tc>
+        <w:tc>
+          <w:tcPr>
+            <w:tcW w:w="4739" w:type="dxa"/>
+          </w:tcPr>
+          <w:p>
+            <w:pPr>
+              <w:tabs>
+                <w:tab w:val="left" w:pos="-1440"/>
+                <w:tab w:val="left" w:pos="-720"/>
+                <w:tab w:val="left" w:pos="0"/>
+                <w:tab w:val="left" w:pos="720"/>
+                <w:tab w:val="left" w:pos="1360"/>
+                <w:tab w:val="left" w:pos="1944"/>
+                <w:tab w:val="left" w:pos="2527"/>
+                <w:tab w:val="left" w:pos="3110"/>
+                <w:tab w:val="left" w:pos="3693"/>
+                <w:tab w:val="left" w:pos="4276"/>
+                <w:tab w:val="left" w:pos="4860"/>
+                <w:tab w:val="left" w:pos="5443"/>
+                <w:tab w:val="left" w:pos="6026"/>
+                <w:tab w:val="left" w:pos="6609"/>
+                <w:tab w:val="left" w:pos="7192"/>
+                <w:tab w:val="left" w:pos="7776"/>
+                <w:tab w:val="left" w:pos="8359"/>
+                <w:tab w:val="left" w:pos="8942"/>
+                <w:tab w:val="left" w:pos="9525"/>
+                <w:tab w:val="left" w:pos="10108"/>
+                <w:tab w:val="left" w:pos="10692"/>
+                <w:tab w:val="left" w:pos="11275"/>
+                <w:tab w:val="left" w:pos="11858"/>
+                <w:tab w:val="left" w:pos="12441"/>
+                <w:tab w:val="left" w:pos="13024"/>
+                <w:tab w:val="left" w:pos="13608"/>
+                <w:tab w:val="left" w:pos="14191"/>
+                <w:tab w:val="left" w:pos="14774"/>
+                <w:tab w:val="left" w:pos="15357"/>
+                <w:tab w:val="left" w:pos="15940"/>
+              </w:tabs>
+              <w:suppressAutoHyphens/>
+              <w:rPr>
+                <w:rFonts w:ascii="Arial" w:hAnsi="Arial" w:cs="Arial"/>
+              </w:rPr>
+            </w:pPr>
+            <w:r>
+              <w:rPr>
+                <w:rFonts w:ascii="Arial" w:hAnsi="Arial" w:cs="Arial"/>
+              </w:rPr>
+              <w:t>Opmerking van proeflezer verwerkt</w:t>
+            </w:r>
+          </w:p>
+        </w:tc>
+      </w:tr>
+      <w:tr>
+        <w:tc>
+          <w:tcPr>
+            <w:tcW w:w="1526" w:type="dxa"/>
+          </w:tcPr>
+          <w:p>
+            <w:pPr>
+              <w:tabs>
+                <w:tab w:val="left" w:pos="-1440"/>
+                <w:tab w:val="left" w:pos="-720"/>
+                <w:tab w:val="left" w:pos="0"/>
+                <w:tab w:val="left" w:pos="720"/>
+                <w:tab w:val="left" w:pos="1360"/>
+                <w:tab w:val="left" w:pos="1944"/>
+                <w:tab w:val="left" w:pos="2527"/>
+                <w:tab w:val="left" w:pos="3110"/>
+                <w:tab w:val="left" w:pos="3693"/>
+                <w:tab w:val="left" w:pos="4276"/>
+                <w:tab w:val="left" w:pos="4860"/>
+                <w:tab w:val="left" w:pos="5443"/>
+                <w:tab w:val="left" w:pos="6026"/>
+                <w:tab w:val="left" w:pos="6609"/>
+                <w:tab w:val="left" w:pos="7192"/>
+                <w:tab w:val="left" w:pos="7776"/>
+                <w:tab w:val="left" w:pos="8359"/>
+                <w:tab w:val="left" w:pos="8942"/>
+                <w:tab w:val="left" w:pos="9525"/>
+                <w:tab w:val="left" w:pos="10108"/>
+                <w:tab w:val="left" w:pos="10692"/>
+                <w:tab w:val="left" w:pos="11275"/>
+                <w:tab w:val="left" w:pos="11858"/>
+                <w:tab w:val="left" w:pos="12441"/>
+                <w:tab w:val="left" w:pos="13024"/>
+                <w:tab w:val="left" w:pos="13608"/>
+                <w:tab w:val="left" w:pos="14191"/>
+                <w:tab w:val="left" w:pos="14774"/>
+                <w:tab w:val="left" w:pos="15357"/>
+                <w:tab w:val="left" w:pos="15940"/>
+              </w:tabs>
+              <w:suppressAutoHyphens/>
+              <w:rPr>
+                <w:rFonts w:ascii="Arial" w:hAnsi="Arial" w:cs="Arial"/>
+              </w:rPr>
+            </w:pPr>
+            <w:r>
+              <w:rPr>
+                <w:rFonts w:ascii="Arial" w:hAnsi="Arial" w:cs="Arial"/>
+              </w:rPr>
+              <w:t>26-1-2020</w:t>
+            </w:r>
+          </w:p>
+        </w:tc>
+        <w:tc>
+          <w:tcPr>
+            <w:tcW w:w="992" w:type="dxa"/>
+          </w:tcPr>
+          <w:p>
+            <w:pPr>
+              <w:tabs>
+                <w:tab w:val="left" w:pos="-1440"/>
+                <w:tab w:val="left" w:pos="-720"/>
+                <w:tab w:val="left" w:pos="0"/>
+                <w:tab w:val="left" w:pos="720"/>
+                <w:tab w:val="left" w:pos="1360"/>
+                <w:tab w:val="left" w:pos="1944"/>
+                <w:tab w:val="left" w:pos="2527"/>
+                <w:tab w:val="left" w:pos="3110"/>
+                <w:tab w:val="left" w:pos="3693"/>
+                <w:tab w:val="left" w:pos="4276"/>
+                <w:tab w:val="left" w:pos="4860"/>
+                <w:tab w:val="left" w:pos="5443"/>
+                <w:tab w:val="left" w:pos="6026"/>
+                <w:tab w:val="left" w:pos="6609"/>
+                <w:tab w:val="left" w:pos="7192"/>
+                <w:tab w:val="left" w:pos="7776"/>
+                <w:tab w:val="left" w:pos="8359"/>
+                <w:tab w:val="left" w:pos="8942"/>
+                <w:tab w:val="left" w:pos="9525"/>
+                <w:tab w:val="left" w:pos="10108"/>
+                <w:tab w:val="left" w:pos="10692"/>
+                <w:tab w:val="left" w:pos="11275"/>
+                <w:tab w:val="left" w:pos="11858"/>
+                <w:tab w:val="left" w:pos="12441"/>
+                <w:tab w:val="left" w:pos="13024"/>
+                <w:tab w:val="left" w:pos="13608"/>
+                <w:tab w:val="left" w:pos="14191"/>
+                <w:tab w:val="left" w:pos="14774"/>
+                <w:tab w:val="left" w:pos="15357"/>
+                <w:tab w:val="left" w:pos="15940"/>
+              </w:tabs>
+              <w:suppressAutoHyphens/>
+              <w:rPr>
+                <w:rFonts w:ascii="Arial" w:hAnsi="Arial" w:cs="Arial"/>
+              </w:rPr>
+            </w:pPr>
+            <w:r>
+              <w:rPr>
+                <w:rFonts w:ascii="Arial" w:hAnsi="Arial" w:cs="Arial"/>
+              </w:rPr>
+              <w:t>1.3v</w:t>
+            </w:r>
+            <w:bookmarkStart w:id="3" w:name="_GoBack"/>
+            <w:bookmarkEnd w:id="3"/>
+          </w:p>
+        </w:tc>
+        <w:tc>
+          <w:tcPr>
+            <w:tcW w:w="1985" w:type="dxa"/>
+          </w:tcPr>
+          <w:p>
+            <w:pPr>
+              <w:tabs>
+                <w:tab w:val="left" w:pos="-1440"/>
+                <w:tab w:val="left" w:pos="-720"/>
+                <w:tab w:val="left" w:pos="0"/>
+                <w:tab w:val="left" w:pos="720"/>
+                <w:tab w:val="left" w:pos="1360"/>
+                <w:tab w:val="left" w:pos="1944"/>
+                <w:tab w:val="left" w:pos="2527"/>
+                <w:tab w:val="left" w:pos="3110"/>
+                <w:tab w:val="left" w:pos="3693"/>
+                <w:tab w:val="left" w:pos="4276"/>
+                <w:tab w:val="left" w:pos="4860"/>
+                <w:tab w:val="left" w:pos="5443"/>
+                <w:tab w:val="left" w:pos="6026"/>
+                <w:tab w:val="left" w:pos="6609"/>
+                <w:tab w:val="left" w:pos="7192"/>
+                <w:tab w:val="left" w:pos="7776"/>
+                <w:tab w:val="left" w:pos="8359"/>
+                <w:tab w:val="left" w:pos="8942"/>
+                <w:tab w:val="left" w:pos="9525"/>
+                <w:tab w:val="left" w:pos="10108"/>
+                <w:tab w:val="left" w:pos="10692"/>
+                <w:tab w:val="left" w:pos="11275"/>
+                <w:tab w:val="left" w:pos="11858"/>
+                <w:tab w:val="left" w:pos="12441"/>
+                <w:tab w:val="left" w:pos="13024"/>
+                <w:tab w:val="left" w:pos="13608"/>
+                <w:tab w:val="left" w:pos="14191"/>
+                <w:tab w:val="left" w:pos="14774"/>
+                <w:tab w:val="left" w:pos="15357"/>
+                <w:tab w:val="left" w:pos="15940"/>
+              </w:tabs>
+              <w:suppressAutoHyphens/>
+              <w:rPr>
+                <w:rFonts w:ascii="Arial" w:hAnsi="Arial" w:cs="Arial"/>
+              </w:rPr>
+            </w:pPr>
+            <w:r>
+              <w:rPr>
+                <w:rFonts w:ascii="Arial" w:hAnsi="Arial" w:cs="Arial"/>
+              </w:rPr>
+              <w:t>Youri Claes</w:t>
+            </w:r>
+          </w:p>
+        </w:tc>
+        <w:tc>
+          <w:tcPr>
+            <w:tcW w:w="4739" w:type="dxa"/>
+          </w:tcPr>
+          <w:p>
+            <w:pPr>
+              <w:tabs>
+                <w:tab w:val="left" w:pos="-1440"/>
+                <w:tab w:val="left" w:pos="-720"/>
+                <w:tab w:val="left" w:pos="0"/>
+                <w:tab w:val="left" w:pos="720"/>
+                <w:tab w:val="left" w:pos="1360"/>
+                <w:tab w:val="left" w:pos="1944"/>
+                <w:tab w:val="left" w:pos="2527"/>
+                <w:tab w:val="left" w:pos="3110"/>
+                <w:tab w:val="left" w:pos="3693"/>
+                <w:tab w:val="left" w:pos="4276"/>
+                <w:tab w:val="left" w:pos="4860"/>
+                <w:tab w:val="left" w:pos="5443"/>
+                <w:tab w:val="left" w:pos="6026"/>
+                <w:tab w:val="left" w:pos="6609"/>
+                <w:tab w:val="left" w:pos="7192"/>
+                <w:tab w:val="left" w:pos="7776"/>
+                <w:tab w:val="left" w:pos="8359"/>
+                <w:tab w:val="left" w:pos="8942"/>
+                <w:tab w:val="left" w:pos="9525"/>
+                <w:tab w:val="left" w:pos="10108"/>
+                <w:tab w:val="left" w:pos="10692"/>
+                <w:tab w:val="left" w:pos="11275"/>
+                <w:tab w:val="left" w:pos="11858"/>
+                <w:tab w:val="left" w:pos="12441"/>
+                <w:tab w:val="left" w:pos="13024"/>
+                <w:tab w:val="left" w:pos="13608"/>
+                <w:tab w:val="left" w:pos="14191"/>
+                <w:tab w:val="left" w:pos="14774"/>
+                <w:tab w:val="left" w:pos="15357"/>
+                <w:tab w:val="left" w:pos="15940"/>
+              </w:tabs>
+              <w:suppressAutoHyphens/>
+              <w:rPr>
+                <w:rFonts w:ascii="Arial" w:hAnsi="Arial" w:cs="Arial"/>
+              </w:rPr>
+            </w:pPr>
+            <w:r>
+              <w:rPr>
+                <w:rFonts w:ascii="Arial" w:hAnsi="Arial" w:cs="Arial"/>
+              </w:rPr>
+              <w:t>Opmerking van proeflezer verwerkt</w:t>
+            </w:r>
+          </w:p>
+        </w:tc>
+      </w:tr>
+      <w:tr>
+        <w:tc>
+          <w:tcPr>
+            <w:tcW w:w="1526" w:type="dxa"/>
+          </w:tcPr>
+          <w:p>
+            <w:pPr>
+              <w:tabs>
+                <w:tab w:val="left" w:pos="-1440"/>
+                <w:tab w:val="left" w:pos="-720"/>
+                <w:tab w:val="left" w:pos="0"/>
+                <w:tab w:val="left" w:pos="720"/>
+                <w:tab w:val="left" w:pos="1360"/>
+                <w:tab w:val="left" w:pos="1944"/>
+                <w:tab w:val="left" w:pos="2527"/>
+                <w:tab w:val="left" w:pos="3110"/>
+                <w:tab w:val="left" w:pos="3693"/>
+                <w:tab w:val="left" w:pos="4276"/>
+                <w:tab w:val="left" w:pos="4860"/>
+                <w:tab w:val="left" w:pos="5443"/>
+                <w:tab w:val="left" w:pos="6026"/>
+                <w:tab w:val="left" w:pos="6609"/>
+                <w:tab w:val="left" w:pos="7192"/>
+                <w:tab w:val="left" w:pos="7776"/>
+                <w:tab w:val="left" w:pos="8359"/>
+                <w:tab w:val="left" w:pos="8942"/>
+                <w:tab w:val="left" w:pos="9525"/>
+                <w:tab w:val="left" w:pos="10108"/>
+                <w:tab w:val="left" w:pos="10692"/>
+                <w:tab w:val="left" w:pos="11275"/>
+                <w:tab w:val="left" w:pos="11858"/>
+                <w:tab w:val="left" w:pos="12441"/>
+                <w:tab w:val="left" w:pos="13024"/>
+                <w:tab w:val="left" w:pos="13608"/>
+                <w:tab w:val="left" w:pos="14191"/>
+                <w:tab w:val="left" w:pos="14774"/>
+                <w:tab w:val="left" w:pos="15357"/>
+                <w:tab w:val="left" w:pos="15940"/>
+              </w:tabs>
+              <w:suppressAutoHyphens/>
+              <w:rPr>
+                <w:rFonts w:ascii="Arial" w:hAnsi="Arial" w:cs="Arial"/>
+              </w:rPr>
+            </w:pPr>
           </w:p>
         </w:tc>
         <w:tc>
@@ -1678,370 +2092,6 @@
           </w:p>
         </w:tc>
       </w:tr>
-      <w:tr>
-        <w:tc>
-          <w:tcPr>
-            <w:tcW w:w="1526" w:type="dxa"/>
-          </w:tcPr>
-          <w:p>
-            <w:pPr>
-              <w:tabs>
-                <w:tab w:val="left" w:pos="-1440"/>
-                <w:tab w:val="left" w:pos="-720"/>
-                <w:tab w:val="left" w:pos="0"/>
-                <w:tab w:val="left" w:pos="720"/>
-                <w:tab w:val="left" w:pos="1360"/>
-                <w:tab w:val="left" w:pos="1944"/>
-                <w:tab w:val="left" w:pos="2527"/>
-                <w:tab w:val="left" w:pos="3110"/>
-                <w:tab w:val="left" w:pos="3693"/>
-                <w:tab w:val="left" w:pos="4276"/>
-                <w:tab w:val="left" w:pos="4860"/>
-                <w:tab w:val="left" w:pos="5443"/>
-                <w:tab w:val="left" w:pos="6026"/>
-                <w:tab w:val="left" w:pos="6609"/>
-                <w:tab w:val="left" w:pos="7192"/>
-                <w:tab w:val="left" w:pos="7776"/>
-                <w:tab w:val="left" w:pos="8359"/>
-                <w:tab w:val="left" w:pos="8942"/>
-                <w:tab w:val="left" w:pos="9525"/>
-                <w:tab w:val="left" w:pos="10108"/>
-                <w:tab w:val="left" w:pos="10692"/>
-                <w:tab w:val="left" w:pos="11275"/>
-                <w:tab w:val="left" w:pos="11858"/>
-                <w:tab w:val="left" w:pos="12441"/>
-                <w:tab w:val="left" w:pos="13024"/>
-                <w:tab w:val="left" w:pos="13608"/>
-                <w:tab w:val="left" w:pos="14191"/>
-                <w:tab w:val="left" w:pos="14774"/>
-                <w:tab w:val="left" w:pos="15357"/>
-                <w:tab w:val="left" w:pos="15940"/>
-              </w:tabs>
-              <w:suppressAutoHyphens/>
-              <w:rPr>
-                <w:rFonts w:ascii="Arial" w:hAnsi="Arial" w:cs="Arial"/>
-              </w:rPr>
-            </w:pPr>
-          </w:p>
-        </w:tc>
-        <w:tc>
-          <w:tcPr>
-            <w:tcW w:w="992" w:type="dxa"/>
-          </w:tcPr>
-          <w:p>
-            <w:pPr>
-              <w:tabs>
-                <w:tab w:val="left" w:pos="-1440"/>
-                <w:tab w:val="left" w:pos="-720"/>
-                <w:tab w:val="left" w:pos="0"/>
-                <w:tab w:val="left" w:pos="720"/>
-                <w:tab w:val="left" w:pos="1360"/>
-                <w:tab w:val="left" w:pos="1944"/>
-                <w:tab w:val="left" w:pos="2527"/>
-                <w:tab w:val="left" w:pos="3110"/>
-                <w:tab w:val="left" w:pos="3693"/>
-                <w:tab w:val="left" w:pos="4276"/>
-                <w:tab w:val="left" w:pos="4860"/>
-                <w:tab w:val="left" w:pos="5443"/>
-                <w:tab w:val="left" w:pos="6026"/>
-                <w:tab w:val="left" w:pos="6609"/>
-                <w:tab w:val="left" w:pos="7192"/>
-                <w:tab w:val="left" w:pos="7776"/>
-                <w:tab w:val="left" w:pos="8359"/>
-                <w:tab w:val="left" w:pos="8942"/>
-                <w:tab w:val="left" w:pos="9525"/>
-                <w:tab w:val="left" w:pos="10108"/>
-                <w:tab w:val="left" w:pos="10692"/>
-                <w:tab w:val="left" w:pos="11275"/>
-                <w:tab w:val="left" w:pos="11858"/>
-                <w:tab w:val="left" w:pos="12441"/>
-                <w:tab w:val="left" w:pos="13024"/>
-                <w:tab w:val="left" w:pos="13608"/>
-                <w:tab w:val="left" w:pos="14191"/>
-                <w:tab w:val="left" w:pos="14774"/>
-                <w:tab w:val="left" w:pos="15357"/>
-                <w:tab w:val="left" w:pos="15940"/>
-              </w:tabs>
-              <w:suppressAutoHyphens/>
-              <w:rPr>
-                <w:rFonts w:ascii="Arial" w:hAnsi="Arial" w:cs="Arial"/>
-              </w:rPr>
-            </w:pPr>
-          </w:p>
-        </w:tc>
-        <w:tc>
-          <w:tcPr>
-            <w:tcW w:w="1985" w:type="dxa"/>
-          </w:tcPr>
-          <w:p>
-            <w:pPr>
-              <w:tabs>
-                <w:tab w:val="left" w:pos="-1440"/>
-                <w:tab w:val="left" w:pos="-720"/>
-                <w:tab w:val="left" w:pos="0"/>
-                <w:tab w:val="left" w:pos="720"/>
-                <w:tab w:val="left" w:pos="1360"/>
-                <w:tab w:val="left" w:pos="1944"/>
-                <w:tab w:val="left" w:pos="2527"/>
-                <w:tab w:val="left" w:pos="3110"/>
-                <w:tab w:val="left" w:pos="3693"/>
-                <w:tab w:val="left" w:pos="4276"/>
-                <w:tab w:val="left" w:pos="4860"/>
-                <w:tab w:val="left" w:pos="5443"/>
-                <w:tab w:val="left" w:pos="6026"/>
-                <w:tab w:val="left" w:pos="6609"/>
-                <w:tab w:val="left" w:pos="7192"/>
-                <w:tab w:val="left" w:pos="7776"/>
-                <w:tab w:val="left" w:pos="8359"/>
-                <w:tab w:val="left" w:pos="8942"/>
-                <w:tab w:val="left" w:pos="9525"/>
-                <w:tab w:val="left" w:pos="10108"/>
-                <w:tab w:val="left" w:pos="10692"/>
-                <w:tab w:val="left" w:pos="11275"/>
-                <w:tab w:val="left" w:pos="11858"/>
-                <w:tab w:val="left" w:pos="12441"/>
-                <w:tab w:val="left" w:pos="13024"/>
-                <w:tab w:val="left" w:pos="13608"/>
-                <w:tab w:val="left" w:pos="14191"/>
-                <w:tab w:val="left" w:pos="14774"/>
-                <w:tab w:val="left" w:pos="15357"/>
-                <w:tab w:val="left" w:pos="15940"/>
-              </w:tabs>
-              <w:suppressAutoHyphens/>
-              <w:rPr>
-                <w:rFonts w:ascii="Arial" w:hAnsi="Arial" w:cs="Arial"/>
-              </w:rPr>
-            </w:pPr>
-          </w:p>
-        </w:tc>
-        <w:tc>
-          <w:tcPr>
-            <w:tcW w:w="4739" w:type="dxa"/>
-          </w:tcPr>
-          <w:p>
-            <w:pPr>
-              <w:tabs>
-                <w:tab w:val="left" w:pos="-1440"/>
-                <w:tab w:val="left" w:pos="-720"/>
-                <w:tab w:val="left" w:pos="0"/>
-                <w:tab w:val="left" w:pos="720"/>
-                <w:tab w:val="left" w:pos="1360"/>
-                <w:tab w:val="left" w:pos="1944"/>
-                <w:tab w:val="left" w:pos="2527"/>
-                <w:tab w:val="left" w:pos="3110"/>
-                <w:tab w:val="left" w:pos="3693"/>
-                <w:tab w:val="left" w:pos="4276"/>
-                <w:tab w:val="left" w:pos="4860"/>
-                <w:tab w:val="left" w:pos="5443"/>
-                <w:tab w:val="left" w:pos="6026"/>
-                <w:tab w:val="left" w:pos="6609"/>
-                <w:tab w:val="left" w:pos="7192"/>
-                <w:tab w:val="left" w:pos="7776"/>
-                <w:tab w:val="left" w:pos="8359"/>
-                <w:tab w:val="left" w:pos="8942"/>
-                <w:tab w:val="left" w:pos="9525"/>
-                <w:tab w:val="left" w:pos="10108"/>
-                <w:tab w:val="left" w:pos="10692"/>
-                <w:tab w:val="left" w:pos="11275"/>
-                <w:tab w:val="left" w:pos="11858"/>
-                <w:tab w:val="left" w:pos="12441"/>
-                <w:tab w:val="left" w:pos="13024"/>
-                <w:tab w:val="left" w:pos="13608"/>
-                <w:tab w:val="left" w:pos="14191"/>
-                <w:tab w:val="left" w:pos="14774"/>
-                <w:tab w:val="left" w:pos="15357"/>
-                <w:tab w:val="left" w:pos="15940"/>
-              </w:tabs>
-              <w:suppressAutoHyphens/>
-              <w:rPr>
-                <w:rFonts w:ascii="Arial" w:hAnsi="Arial" w:cs="Arial"/>
-              </w:rPr>
-            </w:pPr>
-          </w:p>
-        </w:tc>
-      </w:tr>
-      <w:tr>
-        <w:tc>
-          <w:tcPr>
-            <w:tcW w:w="1526" w:type="dxa"/>
-          </w:tcPr>
-          <w:p>
-            <w:pPr>
-              <w:tabs>
-                <w:tab w:val="left" w:pos="-1440"/>
-                <w:tab w:val="left" w:pos="-720"/>
-                <w:tab w:val="left" w:pos="0"/>
-                <w:tab w:val="left" w:pos="720"/>
-                <w:tab w:val="left" w:pos="1360"/>
-                <w:tab w:val="left" w:pos="1944"/>
-                <w:tab w:val="left" w:pos="2527"/>
-                <w:tab w:val="left" w:pos="3110"/>
-                <w:tab w:val="left" w:pos="3693"/>
-                <w:tab w:val="left" w:pos="4276"/>
-                <w:tab w:val="left" w:pos="4860"/>
-                <w:tab w:val="left" w:pos="5443"/>
-                <w:tab w:val="left" w:pos="6026"/>
-                <w:tab w:val="left" w:pos="6609"/>
-                <w:tab w:val="left" w:pos="7192"/>
-                <w:tab w:val="left" w:pos="7776"/>
-                <w:tab w:val="left" w:pos="8359"/>
-                <w:tab w:val="left" w:pos="8942"/>
-                <w:tab w:val="left" w:pos="9525"/>
-                <w:tab w:val="left" w:pos="10108"/>
-                <w:tab w:val="left" w:pos="10692"/>
-                <w:tab w:val="left" w:pos="11275"/>
-                <w:tab w:val="left" w:pos="11858"/>
-                <w:tab w:val="left" w:pos="12441"/>
-                <w:tab w:val="left" w:pos="13024"/>
-                <w:tab w:val="left" w:pos="13608"/>
-                <w:tab w:val="left" w:pos="14191"/>
-                <w:tab w:val="left" w:pos="14774"/>
-                <w:tab w:val="left" w:pos="15357"/>
-                <w:tab w:val="left" w:pos="15940"/>
-              </w:tabs>
-              <w:suppressAutoHyphens/>
-              <w:rPr>
-                <w:rFonts w:ascii="Arial" w:hAnsi="Arial" w:cs="Arial"/>
-              </w:rPr>
-            </w:pPr>
-          </w:p>
-        </w:tc>
-        <w:tc>
-          <w:tcPr>
-            <w:tcW w:w="992" w:type="dxa"/>
-          </w:tcPr>
-          <w:p>
-            <w:pPr>
-              <w:tabs>
-                <w:tab w:val="left" w:pos="-1440"/>
-                <w:tab w:val="left" w:pos="-720"/>
-                <w:tab w:val="left" w:pos="0"/>
-                <w:tab w:val="left" w:pos="720"/>
-                <w:tab w:val="left" w:pos="1360"/>
-                <w:tab w:val="left" w:pos="1944"/>
-                <w:tab w:val="left" w:pos="2527"/>
-                <w:tab w:val="left" w:pos="3110"/>
-                <w:tab w:val="left" w:pos="3693"/>
-                <w:tab w:val="left" w:pos="4276"/>
-                <w:tab w:val="left" w:pos="4860"/>
-                <w:tab w:val="left" w:pos="5443"/>
-                <w:tab w:val="left" w:pos="6026"/>
-                <w:tab w:val="left" w:pos="6609"/>
-                <w:tab w:val="left" w:pos="7192"/>
-                <w:tab w:val="left" w:pos="7776"/>
-                <w:tab w:val="left" w:pos="8359"/>
-                <w:tab w:val="left" w:pos="8942"/>
-                <w:tab w:val="left" w:pos="9525"/>
-                <w:tab w:val="left" w:pos="10108"/>
-                <w:tab w:val="left" w:pos="10692"/>
-                <w:tab w:val="left" w:pos="11275"/>
-                <w:tab w:val="left" w:pos="11858"/>
-                <w:tab w:val="left" w:pos="12441"/>
-                <w:tab w:val="left" w:pos="13024"/>
-                <w:tab w:val="left" w:pos="13608"/>
-                <w:tab w:val="left" w:pos="14191"/>
-                <w:tab w:val="left" w:pos="14774"/>
-                <w:tab w:val="left" w:pos="15357"/>
-                <w:tab w:val="left" w:pos="15940"/>
-              </w:tabs>
-              <w:suppressAutoHyphens/>
-              <w:rPr>
-                <w:rFonts w:ascii="Arial" w:hAnsi="Arial" w:cs="Arial"/>
-              </w:rPr>
-            </w:pPr>
-          </w:p>
-        </w:tc>
-        <w:tc>
-          <w:tcPr>
-            <w:tcW w:w="1985" w:type="dxa"/>
-          </w:tcPr>
-          <w:p>
-            <w:pPr>
-              <w:tabs>
-                <w:tab w:val="left" w:pos="-1440"/>
-                <w:tab w:val="left" w:pos="-720"/>
-                <w:tab w:val="left" w:pos="0"/>
-                <w:tab w:val="left" w:pos="720"/>
-                <w:tab w:val="left" w:pos="1360"/>
-                <w:tab w:val="left" w:pos="1944"/>
-                <w:tab w:val="left" w:pos="2527"/>
-                <w:tab w:val="left" w:pos="3110"/>
-                <w:tab w:val="left" w:pos="3693"/>
-                <w:tab w:val="left" w:pos="4276"/>
-                <w:tab w:val="left" w:pos="4860"/>
-                <w:tab w:val="left" w:pos="5443"/>
-                <w:tab w:val="left" w:pos="6026"/>
-                <w:tab w:val="left" w:pos="6609"/>
-                <w:tab w:val="left" w:pos="7192"/>
-                <w:tab w:val="left" w:pos="7776"/>
-                <w:tab w:val="left" w:pos="8359"/>
-                <w:tab w:val="left" w:pos="8942"/>
-                <w:tab w:val="left" w:pos="9525"/>
-                <w:tab w:val="left" w:pos="10108"/>
-                <w:tab w:val="left" w:pos="10692"/>
-                <w:tab w:val="left" w:pos="11275"/>
-                <w:tab w:val="left" w:pos="11858"/>
-                <w:tab w:val="left" w:pos="12441"/>
-                <w:tab w:val="left" w:pos="13024"/>
-                <w:tab w:val="left" w:pos="13608"/>
-                <w:tab w:val="left" w:pos="14191"/>
-                <w:tab w:val="left" w:pos="14774"/>
-                <w:tab w:val="left" w:pos="15357"/>
-                <w:tab w:val="left" w:pos="15940"/>
-              </w:tabs>
-              <w:suppressAutoHyphens/>
-              <w:rPr>
-                <w:rFonts w:ascii="Arial" w:hAnsi="Arial" w:cs="Arial"/>
-              </w:rPr>
-            </w:pPr>
-          </w:p>
-        </w:tc>
-        <w:tc>
-          <w:tcPr>
-            <w:tcW w:w="4739" w:type="dxa"/>
-          </w:tcPr>
-          <w:p>
-            <w:pPr>
-              <w:tabs>
-                <w:tab w:val="left" w:pos="-1440"/>
-                <w:tab w:val="left" w:pos="-720"/>
-                <w:tab w:val="left" w:pos="0"/>
-                <w:tab w:val="left" w:pos="720"/>
-                <w:tab w:val="left" w:pos="1360"/>
-                <w:tab w:val="left" w:pos="1944"/>
-                <w:tab w:val="left" w:pos="2527"/>
-                <w:tab w:val="left" w:pos="3110"/>
-                <w:tab w:val="left" w:pos="3693"/>
-                <w:tab w:val="left" w:pos="4276"/>
-                <w:tab w:val="left" w:pos="4860"/>
-                <w:tab w:val="left" w:pos="5443"/>
-                <w:tab w:val="left" w:pos="6026"/>
-                <w:tab w:val="left" w:pos="6609"/>
-                <w:tab w:val="left" w:pos="7192"/>
-                <w:tab w:val="left" w:pos="7776"/>
-                <w:tab w:val="left" w:pos="8359"/>
-                <w:tab w:val="left" w:pos="8942"/>
-                <w:tab w:val="left" w:pos="9525"/>
-                <w:tab w:val="left" w:pos="10108"/>
-                <w:tab w:val="left" w:pos="10692"/>
-                <w:tab w:val="left" w:pos="11275"/>
-                <w:tab w:val="left" w:pos="11858"/>
-                <w:tab w:val="left" w:pos="12441"/>
-                <w:tab w:val="left" w:pos="13024"/>
-                <w:tab w:val="left" w:pos="13608"/>
-                <w:tab w:val="left" w:pos="14191"/>
-                <w:tab w:val="left" w:pos="14774"/>
-                <w:tab w:val="left" w:pos="15357"/>
-                <w:tab w:val="left" w:pos="15940"/>
-              </w:tabs>
-              <w:suppressAutoHyphens/>
-              <w:rPr>
-                <w:rFonts w:ascii="Arial" w:hAnsi="Arial" w:cs="Arial"/>
-              </w:rPr>
-            </w:pPr>
-          </w:p>
-        </w:tc>
-      </w:tr>
     </w:tbl>
     <w:p>
       <w:pPr>
@@ -2248,7 +2298,7 @@
           <w:szCs w:val="22"/>
         </w:rPr>
       </w:pPr>
-      <w:bookmarkStart w:id="3" w:name="_Toc30759031"/>
+      <w:bookmarkStart w:id="4" w:name="_Toc30952341"/>
       <w:r>
         <w:rPr>
           <w:rFonts w:ascii="Arial" w:hAnsi="Arial" w:cs="Arial"/>
@@ -2258,7 +2308,7 @@
         <w:lastRenderedPageBreak/>
         <w:t>Samenvatting</w:t>
       </w:r>
-      <w:bookmarkEnd w:id="3"/>
+      <w:bookmarkEnd w:id="4"/>
       <w:r>
         <w:rPr>
           <w:rFonts w:ascii="Arial" w:hAnsi="Arial" w:cs="Arial"/>
@@ -2325,13 +2375,14 @@
         </w:rPr>
         <w:t xml:space="preserve"> oorspronkelijk ontwikkeld is door Jos Onokiewicz.</w:t>
       </w:r>
-      <w:r>
-        <w:rPr>
-          <w:rFonts w:ascii="Arial" w:hAnsi="Arial" w:cs="Arial"/>
-          <w:sz w:val="22"/>
-        </w:rPr>
-        <w:t xml:space="preserve"> </w:t>
-      </w:r>
+    </w:p>
+    <w:p>
+      <w:pPr>
+        <w:rPr>
+          <w:rFonts w:ascii="Arial" w:hAnsi="Arial" w:cs="Arial"/>
+          <w:sz w:val="22"/>
+        </w:rPr>
+      </w:pPr>
     </w:p>
     <w:p>
       <w:pPr>
@@ -2395,7 +2446,21 @@
           <w:rFonts w:ascii="Arial" w:hAnsi="Arial" w:cs="Arial"/>
           <w:sz w:val="22"/>
         </w:rPr>
-        <w:t>. Verder kan er nu met 1</w:t>
+        <w:t xml:space="preserve">. Verder kan er nu </w:t>
+      </w:r>
+      <w:r>
+        <w:rPr>
+          <w:rFonts w:ascii="Arial" w:hAnsi="Arial" w:cs="Arial"/>
+          <w:sz w:val="22"/>
+        </w:rPr>
+        <w:t xml:space="preserve">ook </w:t>
+      </w:r>
+      <w:r>
+        <w:rPr>
+          <w:rFonts w:ascii="Arial" w:hAnsi="Arial" w:cs="Arial"/>
+          <w:sz w:val="22"/>
+        </w:rPr>
+        <w:t>met 1</w:t>
       </w:r>
       <w:r>
         <w:rPr>
@@ -2416,7 +2481,21 @@
           <w:rFonts w:ascii="Arial" w:hAnsi="Arial" w:cs="Arial"/>
           <w:sz w:val="22"/>
         </w:rPr>
-        <w:t xml:space="preserve"> Er is ook een debug scherm en het wisselgeld kan worden gedoneerd aan een goed doel.</w:t>
+        <w:t xml:space="preserve"> Er is ook een debug scherm en </w:t>
+      </w:r>
+      <w:r>
+        <w:rPr>
+          <w:rFonts w:ascii="Arial" w:hAnsi="Arial" w:cs="Arial"/>
+          <w:sz w:val="22"/>
+        </w:rPr>
+        <w:t>kan het wisselgeld</w:t>
+      </w:r>
+      <w:r>
+        <w:rPr>
+          <w:rFonts w:ascii="Arial" w:hAnsi="Arial" w:cs="Arial"/>
+          <w:sz w:val="22"/>
+        </w:rPr>
+        <w:t xml:space="preserve"> worden gedoneerd aan een goed doel.</w:t>
       </w:r>
     </w:p>
     <w:p>
@@ -2453,7 +2532,14 @@
           <w:rFonts w:ascii="Arial" w:hAnsi="Arial" w:cs="Arial"/>
           <w:sz w:val="22"/>
         </w:rPr>
-        <w:t xml:space="preserve"> bekend, geen bugs bevat. Dit is bereikt door dat verschillende  Alfa en bèta tester te vragen.</w:t>
+        <w:t xml:space="preserve"> bekend, geen bug</w:t>
+      </w:r>
+      <w:r>
+        <w:rPr>
+          <w:rFonts w:ascii="Arial" w:hAnsi="Arial" w:cs="Arial"/>
+          <w:sz w:val="22"/>
+        </w:rPr>
+        <w:t>s bevat. Dit is bereikt door verschillende Alfa en bèta tester te vragen om feedback. Op deze feedback is dan weer verdergewerkt.</w:t>
       </w:r>
     </w:p>
     <w:p>
@@ -2479,6 +2565,110 @@
           <w:szCs w:val="22"/>
         </w:rPr>
         <w:t>Mocht er een volgende versie gemaakt worden dan, gaat het volgende anders:</w:t>
+      </w:r>
+    </w:p>
+    <w:p>
+      <w:pPr>
+        <w:rPr>
+          <w:rFonts w:ascii="Arial" w:hAnsi="Arial" w:cs="Arial"/>
+          <w:sz w:val="22"/>
+        </w:rPr>
+      </w:pPr>
+      <w:r>
+        <w:rPr>
+          <w:rFonts w:ascii="Arial" w:hAnsi="Arial" w:cs="Arial"/>
+          <w:sz w:val="22"/>
+          <w:szCs w:val="22"/>
+        </w:rPr>
+        <w:t>Gebruik een an</w:t>
+      </w:r>
+      <w:r>
+        <w:rPr>
+          <w:rFonts w:ascii="Arial" w:hAnsi="Arial" w:cs="Arial"/>
+          <w:sz w:val="22"/>
+          <w:szCs w:val="22"/>
+        </w:rPr>
+        <w:t>dere API. D</w:t>
+      </w:r>
+      <w:r>
+        <w:rPr>
+          <w:rFonts w:ascii="Arial" w:hAnsi="Arial" w:cs="Arial"/>
+          <w:sz w:val="22"/>
+          <w:szCs w:val="22"/>
+        </w:rPr>
+        <w:t>e API d</w:t>
+      </w:r>
+      <w:r>
+        <w:rPr>
+          <w:rFonts w:ascii="Arial" w:hAnsi="Arial" w:cs="Arial"/>
+          <w:sz w:val="22"/>
+          <w:szCs w:val="22"/>
+        </w:rPr>
+        <w:t xml:space="preserve">ie de CVM-5 </w:t>
+      </w:r>
+      <w:r>
+        <w:rPr>
+          <w:rFonts w:ascii="Arial" w:hAnsi="Arial" w:cs="Arial"/>
+          <w:sz w:val="22"/>
+          <w:szCs w:val="22"/>
+        </w:rPr>
+        <w:t>gebruikt, win32api</w:t>
+      </w:r>
+      <w:r>
+        <w:rPr>
+          <w:rFonts w:ascii="Arial" w:hAnsi="Arial" w:cs="Arial"/>
+          <w:sz w:val="22"/>
+          <w:szCs w:val="22"/>
+        </w:rPr>
+        <w:t xml:space="preserve">, is </w:t>
+      </w:r>
+      <w:r>
+        <w:rPr>
+          <w:rFonts w:ascii="Arial" w:hAnsi="Arial" w:cs="Arial"/>
+          <w:sz w:val="22"/>
+          <w:szCs w:val="22"/>
+        </w:rPr>
+        <w:t>\</w:t>
+      </w:r>
+      <w:r>
+        <w:rPr>
+          <w:rFonts w:ascii="Arial" w:hAnsi="Arial" w:cs="Arial"/>
+          <w:sz w:val="22"/>
+          <w:szCs w:val="22"/>
+        </w:rPr>
+        <w:t>verouderd.</w:t>
+      </w:r>
+      <w:r>
+        <w:rPr>
+          <w:rFonts w:ascii="Arial" w:hAnsi="Arial" w:cs="Arial"/>
+          <w:sz w:val="22"/>
+          <w:szCs w:val="22"/>
+        </w:rPr>
+        <w:br/>
+        <w:t>Daarom is aanbevolen om een API als QT of GTK te gebruiken. Deze zijn OS independent wat willen zeggen dat he niet uit maakt of je Windows Linux of MacOS gebruikt. En een stuk moderner.</w:t>
+      </w:r>
+    </w:p>
+    <w:p>
+      <w:pPr>
+        <w:rPr>
+          <w:rFonts w:ascii="Arial" w:hAnsi="Arial" w:cs="Arial"/>
+          <w:sz w:val="22"/>
+        </w:rPr>
+      </w:pPr>
+    </w:p>
+    <w:p>
+      <w:pPr>
+        <w:rPr>
+          <w:rFonts w:ascii="Arial" w:hAnsi="Arial" w:cs="Arial"/>
+          <w:sz w:val="22"/>
+        </w:rPr>
+      </w:pPr>
+      <w:r>
+        <w:rPr>
+          <w:rFonts w:ascii="Arial" w:hAnsi="Arial" w:cs="Arial"/>
+          <w:sz w:val="22"/>
+        </w:rPr>
+        <w:t>Het eindproduct is erg gebruiksvriendelijk. Er is een kleine gebruiksaanwijzing toegevoegd.</w:t>
       </w:r>
     </w:p>
     <w:p>
@@ -2499,76 +2689,6 @@
           <w:sz w:val="22"/>
           <w:szCs w:val="22"/>
         </w:rPr>
-        <w:t>Gebruik een an</w:t>
-      </w:r>
-      <w:r>
-        <w:rPr>
-          <w:rFonts w:ascii="Arial" w:hAnsi="Arial" w:cs="Arial"/>
-          <w:sz w:val="22"/>
-          <w:szCs w:val="22"/>
-        </w:rPr>
-        <w:t>dere API. D</w:t>
-      </w:r>
-      <w:r>
-        <w:rPr>
-          <w:rFonts w:ascii="Arial" w:hAnsi="Arial" w:cs="Arial"/>
-          <w:sz w:val="22"/>
-          <w:szCs w:val="22"/>
-        </w:rPr>
-        <w:t>e API d</w:t>
-      </w:r>
-      <w:r>
-        <w:rPr>
-          <w:rFonts w:ascii="Arial" w:hAnsi="Arial" w:cs="Arial"/>
-          <w:sz w:val="22"/>
-          <w:szCs w:val="22"/>
-        </w:rPr>
-        <w:t xml:space="preserve">ie de CVM-5 </w:t>
-      </w:r>
-      <w:r>
-        <w:rPr>
-          <w:rFonts w:ascii="Arial" w:hAnsi="Arial" w:cs="Arial"/>
-          <w:sz w:val="22"/>
-          <w:szCs w:val="22"/>
-        </w:rPr>
-        <w:t>gebruikt, win32api</w:t>
-      </w:r>
-      <w:r>
-        <w:rPr>
-          <w:rFonts w:ascii="Arial" w:hAnsi="Arial" w:cs="Arial"/>
-          <w:sz w:val="22"/>
-          <w:szCs w:val="22"/>
-        </w:rPr>
-        <w:t>, is zwaar verouderd.</w:t>
-      </w:r>
-      <w:r>
-        <w:rPr>
-          <w:rFonts w:ascii="Arial" w:hAnsi="Arial" w:cs="Arial"/>
-          <w:sz w:val="22"/>
-          <w:szCs w:val="22"/>
-        </w:rPr>
-        <w:br/>
-        <w:t>Daarom is aanbevolen om een API als QT of GTK te gebruiken. Deze zijn OS independent wat willen zeggen dat he niet uit maakt of je Windows Linux of MacOS gebruikt. En een stuk moderner.</w:t>
-      </w:r>
-    </w:p>
-    <w:p>
-      <w:pPr>
-        <w:pStyle w:val="Lijstalinea"/>
-        <w:numPr>
-          <w:ilvl w:val="0"/>
-          <w:numId w:val="47"/>
-        </w:numPr>
-        <w:rPr>
-          <w:rFonts w:ascii="Arial" w:hAnsi="Arial" w:cs="Arial"/>
-          <w:sz w:val="22"/>
-        </w:rPr>
-      </w:pPr>
-      <w:r>
-        <w:rPr>
-          <w:rFonts w:ascii="Arial" w:hAnsi="Arial" w:cs="Arial"/>
-          <w:sz w:val="22"/>
-          <w:szCs w:val="22"/>
-        </w:rPr>
         <w:br w:type="page"/>
       </w:r>
     </w:p>
@@ -2586,7 +2706,7 @@
           <w:szCs w:val="22"/>
         </w:rPr>
       </w:pPr>
-      <w:bookmarkStart w:id="4" w:name="_Toc30759032"/>
+      <w:bookmarkStart w:id="5" w:name="_Toc30952342"/>
       <w:r>
         <w:rPr>
           <w:rFonts w:ascii="Arial" w:hAnsi="Arial" w:cs="Arial"/>
@@ -2596,7 +2716,7 @@
         <w:lastRenderedPageBreak/>
         <w:t>Voorwoord</w:t>
       </w:r>
-      <w:bookmarkEnd w:id="4"/>
+      <w:bookmarkEnd w:id="5"/>
     </w:p>
     <w:p>
       <w:pPr>
@@ -3188,10 +3308,7 @@
           <w:docPartUnique/>
         </w:docPartObj>
       </w:sdtPr>
-      <w:sdtEndPr/>
       <w:sdtContent>
-        <w:bookmarkStart w:id="5" w:name="_GoBack" w:displacedByCustomXml="prev"/>
-        <w:bookmarkEnd w:id="5" w:displacedByCustomXml="prev"/>
         <w:p>
           <w:pPr>
             <w:pStyle w:val="Kopvaninhoudsopgave"/>
@@ -3248,7 +3365,7 @@
             </w:rPr>
             <w:fldChar w:fldCharType="separate"/>
           </w:r>
-          <w:hyperlink w:anchor="_Toc30759031" w:history="1">
+          <w:hyperlink w:anchor="_Toc30952341" w:history="1">
             <w:r>
               <w:rPr>
                 <w:rStyle w:val="Hyperlink"/>
@@ -3276,7 +3393,7 @@
                 <w:noProof/>
                 <w:webHidden/>
               </w:rPr>
-              <w:instrText xml:space="preserve"> PAGEREF _Toc30759031 \h </w:instrText>
+              <w:instrText xml:space="preserve"> PAGEREF _Toc30952341 \h </w:instrText>
             </w:r>
             <w:r>
               <w:rPr>
@@ -3321,7 +3438,7 @@
               <w:szCs w:val="22"/>
             </w:rPr>
           </w:pPr>
-          <w:hyperlink w:anchor="_Toc30759032" w:history="1">
+          <w:hyperlink w:anchor="_Toc30952342" w:history="1">
             <w:r>
               <w:rPr>
                 <w:rStyle w:val="Hyperlink"/>
@@ -3349,7 +3466,7 @@
                 <w:noProof/>
                 <w:webHidden/>
               </w:rPr>
-              <w:instrText xml:space="preserve"> PAGEREF _Toc30759032 \h </w:instrText>
+              <w:instrText xml:space="preserve"> PAGEREF _Toc30952342 \h </w:instrText>
             </w:r>
             <w:r>
               <w:rPr>
@@ -3395,7 +3512,7 @@
               <w:szCs w:val="22"/>
             </w:rPr>
           </w:pPr>
-          <w:hyperlink w:anchor="_Toc30759033" w:history="1">
+          <w:hyperlink w:anchor="_Toc30952343" w:history="1">
             <w:r>
               <w:rPr>
                 <w:rStyle w:val="Hyperlink"/>
@@ -3441,7 +3558,7 @@
                 <w:noProof/>
                 <w:webHidden/>
               </w:rPr>
-              <w:instrText xml:space="preserve"> PAGEREF _Toc30759033 \h </w:instrText>
+              <w:instrText xml:space="preserve"> PAGEREF _Toc30952343 \h </w:instrText>
             </w:r>
             <w:r>
               <w:rPr>
@@ -3487,7 +3604,7 @@
               <w:szCs w:val="22"/>
             </w:rPr>
           </w:pPr>
-          <w:hyperlink w:anchor="_Toc30759034" w:history="1">
+          <w:hyperlink w:anchor="_Toc30952344" w:history="1">
             <w:r>
               <w:rPr>
                 <w:rStyle w:val="Hyperlink"/>
@@ -3533,7 +3650,7 @@
                 <w:noProof/>
                 <w:webHidden/>
               </w:rPr>
-              <w:instrText xml:space="preserve"> PAGEREF _Toc30759034 \h </w:instrText>
+              <w:instrText xml:space="preserve"> PAGEREF _Toc30952344 \h </w:instrText>
             </w:r>
             <w:r>
               <w:rPr>
@@ -3579,7 +3696,7 @@
               <w:szCs w:val="22"/>
             </w:rPr>
           </w:pPr>
-          <w:hyperlink w:anchor="_Toc30759035" w:history="1">
+          <w:hyperlink w:anchor="_Toc30952345" w:history="1">
             <w:r>
               <w:rPr>
                 <w:rStyle w:val="Hyperlink"/>
@@ -3625,7 +3742,7 @@
                 <w:noProof/>
                 <w:webHidden/>
               </w:rPr>
-              <w:instrText xml:space="preserve"> PAGEREF _Toc30759035 \h </w:instrText>
+              <w:instrText xml:space="preserve"> PAGEREF _Toc30952345 \h </w:instrText>
             </w:r>
             <w:r>
               <w:rPr>
@@ -3671,7 +3788,7 @@
               <w:szCs w:val="22"/>
             </w:rPr>
           </w:pPr>
-          <w:hyperlink w:anchor="_Toc30759036" w:history="1">
+          <w:hyperlink w:anchor="_Toc30952346" w:history="1">
             <w:r>
               <w:rPr>
                 <w:rStyle w:val="Hyperlink"/>
@@ -3717,7 +3834,7 @@
                 <w:noProof/>
                 <w:webHidden/>
               </w:rPr>
-              <w:instrText xml:space="preserve"> PAGEREF _Toc30759036 \h </w:instrText>
+              <w:instrText xml:space="preserve"> PAGEREF _Toc30952346 \h </w:instrText>
             </w:r>
             <w:r>
               <w:rPr>
@@ -3763,7 +3880,7 @@
               <w:szCs w:val="22"/>
             </w:rPr>
           </w:pPr>
-          <w:hyperlink w:anchor="_Toc30759037" w:history="1">
+          <w:hyperlink w:anchor="_Toc30952347" w:history="1">
             <w:r>
               <w:rPr>
                 <w:rStyle w:val="Hyperlink"/>
@@ -3809,7 +3926,7 @@
                 <w:noProof/>
                 <w:webHidden/>
               </w:rPr>
-              <w:instrText xml:space="preserve"> PAGEREF _Toc30759037 \h </w:instrText>
+              <w:instrText xml:space="preserve"> PAGEREF _Toc30952347 \h </w:instrText>
             </w:r>
             <w:r>
               <w:rPr>
@@ -3855,7 +3972,7 @@
               <w:szCs w:val="22"/>
             </w:rPr>
           </w:pPr>
-          <w:hyperlink w:anchor="_Toc30759038" w:history="1">
+          <w:hyperlink w:anchor="_Toc30952348" w:history="1">
             <w:r>
               <w:rPr>
                 <w:rStyle w:val="Hyperlink"/>
@@ -3901,7 +4018,7 @@
                 <w:noProof/>
                 <w:webHidden/>
               </w:rPr>
-              <w:instrText xml:space="preserve"> PAGEREF _Toc30759038 \h </w:instrText>
+              <w:instrText xml:space="preserve"> PAGEREF _Toc30952348 \h </w:instrText>
             </w:r>
             <w:r>
               <w:rPr>
@@ -3947,7 +4064,7 @@
               <w:szCs w:val="22"/>
             </w:rPr>
           </w:pPr>
-          <w:hyperlink w:anchor="_Toc30759039" w:history="1">
+          <w:hyperlink w:anchor="_Toc30952349" w:history="1">
             <w:r>
               <w:rPr>
                 <w:rStyle w:val="Hyperlink"/>
@@ -3993,7 +4110,7 @@
                 <w:noProof/>
                 <w:webHidden/>
               </w:rPr>
-              <w:instrText xml:space="preserve"> PAGEREF _Toc30759039 \h </w:instrText>
+              <w:instrText xml:space="preserve"> PAGEREF _Toc30952349 \h </w:instrText>
             </w:r>
             <w:r>
               <w:rPr>
@@ -4039,7 +4156,7 @@
               <w:szCs w:val="22"/>
             </w:rPr>
           </w:pPr>
-          <w:hyperlink w:anchor="_Toc30759040" w:history="1">
+          <w:hyperlink w:anchor="_Toc30952350" w:history="1">
             <w:r>
               <w:rPr>
                 <w:rStyle w:val="Hyperlink"/>
@@ -4085,7 +4202,7 @@
                 <w:noProof/>
                 <w:webHidden/>
               </w:rPr>
-              <w:instrText xml:space="preserve"> PAGEREF _Toc30759040 \h </w:instrText>
+              <w:instrText xml:space="preserve"> PAGEREF _Toc30952350 \h </w:instrText>
             </w:r>
             <w:r>
               <w:rPr>
@@ -4131,7 +4248,7 @@
               <w:szCs w:val="22"/>
             </w:rPr>
           </w:pPr>
-          <w:hyperlink w:anchor="_Toc30759041" w:history="1">
+          <w:hyperlink w:anchor="_Toc30952351" w:history="1">
             <w:r>
               <w:rPr>
                 <w:rStyle w:val="Hyperlink"/>
@@ -4177,7 +4294,7 @@
                 <w:noProof/>
                 <w:webHidden/>
               </w:rPr>
-              <w:instrText xml:space="preserve"> PAGEREF _Toc30759041 \h </w:instrText>
+              <w:instrText xml:space="preserve"> PAGEREF _Toc30952351 \h </w:instrText>
             </w:r>
             <w:r>
               <w:rPr>
@@ -4197,7 +4314,7 @@
                 <w:noProof/>
                 <w:webHidden/>
               </w:rPr>
-              <w:t>9</w:t>
+              <w:t>10</w:t>
             </w:r>
             <w:r>
               <w:rPr>
@@ -4223,7 +4340,7 @@
               <w:szCs w:val="22"/>
             </w:rPr>
           </w:pPr>
-          <w:hyperlink w:anchor="_Toc30759042" w:history="1">
+          <w:hyperlink w:anchor="_Toc30952352" w:history="1">
             <w:r>
               <w:rPr>
                 <w:rStyle w:val="Hyperlink"/>
@@ -4269,7 +4386,7 @@
                 <w:noProof/>
                 <w:webHidden/>
               </w:rPr>
-              <w:instrText xml:space="preserve"> PAGEREF _Toc30759042 \h </w:instrText>
+              <w:instrText xml:space="preserve"> PAGEREF _Toc30952352 \h </w:instrText>
             </w:r>
             <w:r>
               <w:rPr>
@@ -4315,7 +4432,7 @@
               <w:szCs w:val="22"/>
             </w:rPr>
           </w:pPr>
-          <w:hyperlink w:anchor="_Toc30759043" w:history="1">
+          <w:hyperlink w:anchor="_Toc30952353" w:history="1">
             <w:r>
               <w:rPr>
                 <w:rStyle w:val="Hyperlink"/>
@@ -4361,7 +4478,7 @@
                 <w:noProof/>
                 <w:webHidden/>
               </w:rPr>
-              <w:instrText xml:space="preserve"> PAGEREF _Toc30759043 \h </w:instrText>
+              <w:instrText xml:space="preserve"> PAGEREF _Toc30952353 \h </w:instrText>
             </w:r>
             <w:r>
               <w:rPr>
@@ -4407,7 +4524,7 @@
               <w:szCs w:val="22"/>
             </w:rPr>
           </w:pPr>
-          <w:hyperlink w:anchor="_Toc30759044" w:history="1">
+          <w:hyperlink w:anchor="_Toc30952354" w:history="1">
             <w:r>
               <w:rPr>
                 <w:rStyle w:val="Hyperlink"/>
@@ -4453,7 +4570,7 @@
                 <w:noProof/>
                 <w:webHidden/>
               </w:rPr>
-              <w:instrText xml:space="preserve"> PAGEREF _Toc30759044 \h </w:instrText>
+              <w:instrText xml:space="preserve"> PAGEREF _Toc30952354 \h </w:instrText>
             </w:r>
             <w:r>
               <w:rPr>
@@ -4499,7 +4616,7 @@
               <w:szCs w:val="22"/>
             </w:rPr>
           </w:pPr>
-          <w:hyperlink w:anchor="_Toc30759045" w:history="1">
+          <w:hyperlink w:anchor="_Toc30952355" w:history="1">
             <w:r>
               <w:rPr>
                 <w:rStyle w:val="Hyperlink"/>
@@ -4545,7 +4662,7 @@
                 <w:noProof/>
                 <w:webHidden/>
               </w:rPr>
-              <w:instrText xml:space="preserve"> PAGEREF _Toc30759045 \h </w:instrText>
+              <w:instrText xml:space="preserve"> PAGEREF _Toc30952355 \h </w:instrText>
             </w:r>
             <w:r>
               <w:rPr>
@@ -4591,7 +4708,7 @@
               <w:szCs w:val="22"/>
             </w:rPr>
           </w:pPr>
-          <w:hyperlink w:anchor="_Toc30759046" w:history="1">
+          <w:hyperlink w:anchor="_Toc30952356" w:history="1">
             <w:r>
               <w:rPr>
                 <w:rStyle w:val="Hyperlink"/>
@@ -4637,7 +4754,7 @@
                 <w:noProof/>
                 <w:webHidden/>
               </w:rPr>
-              <w:instrText xml:space="preserve"> PAGEREF _Toc30759046 \h </w:instrText>
+              <w:instrText xml:space="preserve"> PAGEREF _Toc30952356 \h </w:instrText>
             </w:r>
             <w:r>
               <w:rPr>
@@ -4683,7 +4800,7 @@
               <w:szCs w:val="22"/>
             </w:rPr>
           </w:pPr>
-          <w:hyperlink w:anchor="_Toc30759047" w:history="1">
+          <w:hyperlink w:anchor="_Toc30952357" w:history="1">
             <w:r>
               <w:rPr>
                 <w:rStyle w:val="Hyperlink"/>
@@ -4729,7 +4846,7 @@
                 <w:noProof/>
                 <w:webHidden/>
               </w:rPr>
-              <w:instrText xml:space="preserve"> PAGEREF _Toc30759047 \h </w:instrText>
+              <w:instrText xml:space="preserve"> PAGEREF _Toc30952357 \h </w:instrText>
             </w:r>
             <w:r>
               <w:rPr>
@@ -4775,7 +4892,7 @@
               <w:szCs w:val="22"/>
             </w:rPr>
           </w:pPr>
-          <w:hyperlink w:anchor="_Toc30759048" w:history="1">
+          <w:hyperlink w:anchor="_Toc30952358" w:history="1">
             <w:r>
               <w:rPr>
                 <w:rStyle w:val="Hyperlink"/>
@@ -4821,7 +4938,99 @@
                 <w:noProof/>
                 <w:webHidden/>
               </w:rPr>
-              <w:instrText xml:space="preserve"> PAGEREF _Toc30759048 \h </w:instrText>
+              <w:instrText xml:space="preserve"> PAGEREF _Toc30952358 \h </w:instrText>
+            </w:r>
+            <w:r>
+              <w:rPr>
+                <w:noProof/>
+                <w:webHidden/>
+              </w:rPr>
+            </w:r>
+            <w:r>
+              <w:rPr>
+                <w:noProof/>
+                <w:webHidden/>
+              </w:rPr>
+              <w:fldChar w:fldCharType="separate"/>
+            </w:r>
+            <w:r>
+              <w:rPr>
+                <w:noProof/>
+                <w:webHidden/>
+              </w:rPr>
+              <w:t>14</w:t>
+            </w:r>
+            <w:r>
+              <w:rPr>
+                <w:noProof/>
+                <w:webHidden/>
+              </w:rPr>
+              <w:fldChar w:fldCharType="end"/>
+            </w:r>
+          </w:hyperlink>
+        </w:p>
+        <w:p>
+          <w:pPr>
+            <w:pStyle w:val="Inhopg20"/>
+            <w:tabs>
+              <w:tab w:val="left" w:pos="960"/>
+              <w:tab w:val="right" w:leader="dot" w:pos="9016"/>
+            </w:tabs>
+            <w:rPr>
+              <w:rFonts w:asciiTheme="minorHAnsi" w:eastAsiaTheme="minorEastAsia" w:hAnsiTheme="minorHAnsi" w:cstheme="minorBidi"/>
+              <w:noProof/>
+              <w:snapToGrid/>
+              <w:sz w:val="22"/>
+              <w:szCs w:val="22"/>
+            </w:rPr>
+          </w:pPr>
+          <w:hyperlink w:anchor="_Toc30952359" w:history="1">
+            <w:r>
+              <w:rPr>
+                <w:rStyle w:val="Hyperlink"/>
+                <w:rFonts w:ascii="Arial" w:hAnsi="Arial" w:cs="Arial"/>
+                <w:noProof/>
+              </w:rPr>
+              <w:t>6.1</w:t>
+            </w:r>
+            <w:r>
+              <w:rPr>
+                <w:rFonts w:asciiTheme="minorHAnsi" w:eastAsiaTheme="minorEastAsia" w:hAnsiTheme="minorHAnsi" w:cstheme="minorBidi"/>
+                <w:noProof/>
+                <w:snapToGrid/>
+                <w:sz w:val="22"/>
+                <w:szCs w:val="22"/>
+              </w:rPr>
+              <w:tab/>
+            </w:r>
+            <w:r>
+              <w:rPr>
+                <w:rStyle w:val="Hyperlink"/>
+                <w:rFonts w:ascii="Arial" w:hAnsi="Arial" w:cs="Arial"/>
+                <w:noProof/>
+              </w:rPr>
+              <w:t>Gebruiksaanwijzing</w:t>
+            </w:r>
+            <w:r>
+              <w:rPr>
+                <w:noProof/>
+                <w:webHidden/>
+              </w:rPr>
+              <w:tab/>
+            </w:r>
+            <w:r>
+              <w:rPr>
+                <w:noProof/>
+                <w:webHidden/>
+              </w:rPr>
+              <w:fldChar w:fldCharType="begin"/>
+            </w:r>
+            <w:r>
+              <w:rPr>
+                <w:noProof/>
+                <w:webHidden/>
+              </w:rPr>
+              <w:instrText xml:space="preserve"> PAGEREF _Toc30952359 \h </w:instrText>
             </w:r>
             <w:r>
               <w:rPr>
@@ -4982,7 +5191,7 @@
       <w:bookmarkStart w:id="6" w:name="_Toc13217309"/>
       <w:bookmarkStart w:id="7" w:name="_Toc294532352"/>
       <w:bookmarkStart w:id="8" w:name="_Toc423094700"/>
-      <w:bookmarkStart w:id="9" w:name="_Toc30759033"/>
+      <w:bookmarkStart w:id="9" w:name="_Toc30952343"/>
       <w:r>
         <w:rPr>
           <w:rFonts w:ascii="Arial" w:hAnsi="Arial" w:cs="Arial"/>
@@ -5064,7 +5273,23 @@
           <w:sz w:val="22"/>
           <w:szCs w:val="22"/>
         </w:rPr>
-        <w:t>Hoofdstuk 2, gaat dieper in op de technisch aspecten en realisatie van de CVM-5</w:t>
+        <w:t xml:space="preserve">Hoofdstuk 2, gaat dieper in op de </w:t>
+      </w:r>
+      <w:r>
+        <w:rPr>
+          <w:rFonts w:ascii="Arial" w:hAnsi="Arial" w:cs="Arial"/>
+          <w:sz w:val="22"/>
+          <w:szCs w:val="22"/>
+        </w:rPr>
+        <w:t xml:space="preserve">eisen </w:t>
+      </w:r>
+      <w:r>
+        <w:rPr>
+          <w:rFonts w:ascii="Arial" w:hAnsi="Arial" w:cs="Arial"/>
+          <w:sz w:val="22"/>
+          <w:szCs w:val="22"/>
+        </w:rPr>
+        <w:t>van de CVM-5</w:t>
       </w:r>
       <w:r>
         <w:rPr>
@@ -5084,6 +5309,14 @@
           <w:szCs w:val="22"/>
         </w:rPr>
       </w:pPr>
+      <w:r>
+        <w:rPr>
+          <w:rFonts w:ascii="Arial" w:hAnsi="Arial" w:cs="Arial"/>
+          <w:sz w:val="22"/>
+          <w:szCs w:val="22"/>
+        </w:rPr>
+        <w:t>Er word uitgelegd wat het uitgaanspunt aan het begin van dit project was</w:t>
+      </w:r>
     </w:p>
     <w:p>
       <w:pPr>
@@ -5094,6 +5327,16 @@
           <w:szCs w:val="22"/>
         </w:rPr>
       </w:pPr>
+    </w:p>
+    <w:p>
+      <w:pPr>
+        <w:widowControl/>
+        <w:rPr>
+          <w:rFonts w:ascii="Arial" w:hAnsi="Arial" w:cs="Arial"/>
+          <w:sz w:val="22"/>
+          <w:szCs w:val="22"/>
+        </w:rPr>
+      </w:pPr>
       <w:r>
         <w:rPr>
           <w:rFonts w:ascii="Arial" w:hAnsi="Arial" w:cs="Arial"/>
@@ -5110,6 +5353,14 @@
         </w:rPr>
         <w:t>.</w:t>
       </w:r>
+      <w:r>
+        <w:rPr>
+          <w:rFonts w:ascii="Arial" w:hAnsi="Arial" w:cs="Arial"/>
+          <w:sz w:val="22"/>
+          <w:szCs w:val="22"/>
+        </w:rPr>
+        <w:t xml:space="preserve"> Hier is gebruik gemaakt van de tool PlantUML om verschillende diagrammen te genereren </w:t>
+      </w:r>
     </w:p>
     <w:p>
       <w:pPr>
@@ -5146,6 +5397,14 @@
         </w:rPr>
         <w:t>g en aan welke testen die onderworpen is.</w:t>
       </w:r>
+      <w:r>
+        <w:rPr>
+          <w:rFonts w:ascii="Arial" w:hAnsi="Arial" w:cs="Arial"/>
+          <w:sz w:val="22"/>
+          <w:szCs w:val="22"/>
+        </w:rPr>
+        <w:t xml:space="preserve"> Ook word de directory omschreven.</w:t>
+      </w:r>
     </w:p>
     <w:p>
       <w:pPr>
@@ -5180,7 +5439,23 @@
           <w:sz w:val="22"/>
           <w:szCs w:val="22"/>
         </w:rPr>
-        <w:t xml:space="preserve">oofdstuk 5, spreek over </w:t>
+        <w:t>oofdstuk 5, spreek</w:t>
+      </w:r>
+      <w:r>
+        <w:rPr>
+          <w:rFonts w:ascii="Arial" w:hAnsi="Arial" w:cs="Arial"/>
+          <w:sz w:val="22"/>
+          <w:szCs w:val="22"/>
+        </w:rPr>
+        <w:t>t</w:t>
+      </w:r>
+      <w:r>
+        <w:rPr>
+          <w:rFonts w:ascii="Arial" w:hAnsi="Arial" w:cs="Arial"/>
+          <w:sz w:val="22"/>
+          <w:szCs w:val="22"/>
+        </w:rPr>
+        <w:t xml:space="preserve"> over </w:t>
       </w:r>
       <w:r>
         <w:rPr>
@@ -5262,7 +5537,7 @@
           <w:szCs w:val="22"/>
         </w:rPr>
       </w:pPr>
-      <w:bookmarkStart w:id="10" w:name="_Toc30759034"/>
+      <w:bookmarkStart w:id="10" w:name="_Toc30952344"/>
       <w:r>
         <w:rPr>
           <w:rFonts w:ascii="Arial" w:hAnsi="Arial" w:cs="Arial"/>
@@ -5349,7 +5624,7 @@
           <w:sz w:val="22"/>
           <w:szCs w:val="22"/>
         </w:rPr>
-        <w:t xml:space="preserve"> Gui</w:t>
+        <w:t xml:space="preserve"> 5</w:t>
       </w:r>
     </w:p>
     <w:p>
@@ -5361,6 +5636,40 @@
           <w:szCs w:val="22"/>
         </w:rPr>
       </w:pPr>
+      <w:r>
+        <w:rPr>
+          <w:rFonts w:ascii="Arial" w:hAnsi="Arial" w:cs="Arial"/>
+          <w:noProof/>
+          <w:snapToGrid/>
+          <w:sz w:val="22"/>
+          <w:szCs w:val="22"/>
+        </w:rPr>
+        <w:pict>
+          <v:shapetype id="_x0000_t202" coordsize="21600,21600" o:spt="202" path="m,l,21600r21600,l21600,xe">
+            <v:stroke joinstyle="miter"/>
+            <v:path gradientshapeok="t" o:connecttype="rect"/>
+          </v:shapetype>
+          <v:shape id="Tekstvak 2" o:spid="_x0000_s1037" type="#_x0000_t202" style="position:absolute;margin-left:0;margin-top:107.05pt;width:451.3pt;height:20.7pt;z-index:251663872;visibility:visible;mso-wrap-distance-left:9pt;mso-wrap-distance-top:3.6pt;mso-wrap-distance-right:9pt;mso-wrap-distance-bottom:3.6pt;mso-position-horizontal-relative:text;mso-position-vertical-relative:text;mso-width-relative:margin;mso-height-relative:margin;v-text-anchor:top" strokecolor="white [3212]">
+            <v:textbox style="mso-next-textbox:#Tekstvak 2">
+              <w:txbxContent>
+                <w:p>
+                  <w:pPr>
+                    <w:pStyle w:val="Ondertitel"/>
+                    <w:jc w:val="center"/>
+                  </w:pPr>
+                  <w:r>
+                    <w:t xml:space="preserve">GUI </w:t>
+                  </w:r>
+                  <w:r>
+                    <w:t>van de Cola Vending Machine 5</w:t>
+                  </w:r>
+                </w:p>
+              </w:txbxContent>
+            </v:textbox>
+            <w10:wrap type="square"/>
+          </v:shape>
+        </w:pict>
+      </w:r>
     </w:p>
     <w:p>
       <w:pPr>
@@ -5383,7 +5692,7 @@
           <w:rFonts w:ascii="Arial" w:hAnsi="Arial" w:cs="Arial"/>
         </w:rPr>
       </w:pPr>
-      <w:bookmarkStart w:id="11" w:name="_Toc30759035"/>
+      <w:bookmarkStart w:id="11" w:name="_Toc30952345"/>
       <w:r>
         <w:rPr>
           <w:rFonts w:ascii="Arial" w:hAnsi="Arial" w:cs="Arial"/>
@@ -5417,6 +5726,49 @@
           <w:szCs w:val="22"/>
         </w:rPr>
       </w:pPr>
+      <w:r>
+        <w:rPr>
+          <w:noProof/>
+        </w:rPr>
+        <w:pict>
+          <v:shape id="_x0000_s1028" type="#_x0000_t202" style="position:absolute;margin-left:0;margin-top:350.95pt;width:451.3pt;height:20.35pt;z-index:251662848;mso-position-horizontal-relative:text;mso-position-vertical-relative:text" stroked="f">
+            <v:textbox style="mso-next-textbox:#_x0000_s1028;mso-fit-shape-to-text:t" inset="0,0,0,0">
+              <w:txbxContent>
+                <w:p>
+                  <w:pPr>
+                    <w:pStyle w:val="Bijschrift0"/>
+                    <w:rPr>
+                      <w:rFonts w:ascii="Arial" w:hAnsi="Arial" w:cs="Arial"/>
+                      <w:noProof/>
+                    </w:rPr>
+                  </w:pPr>
+                  <w:r>
+                    <w:t xml:space="preserve">Figuur </w:t>
+                  </w:r>
+                  <w:fldSimple w:instr=" SEQ Figuur \* ARABIC ">
+                    <w:r>
+                      <w:rPr>
+                        <w:noProof/>
+                      </w:rPr>
+                      <w:t>1</w:t>
+                    </w:r>
+                  </w:fldSimple>
+                  <w:r>
+                    <w:t xml:space="preserve"> Links echte onderdelen, Rechts gesimuleerde </w:t>
+                  </w:r>
+                  <w:r>
+                    <w:rPr>
+                      <w:noProof/>
+                    </w:rPr>
+                    <w:t>onderdelen</w:t>
+                  </w:r>
+                </w:p>
+              </w:txbxContent>
+            </v:textbox>
+            <w10:wrap type="topAndBottom"/>
+          </v:shape>
+        </w:pict>
+      </w:r>
       <w:r>
         <w:rPr>
           <w:rFonts w:ascii="Arial" w:hAnsi="Arial" w:cs="Arial"/>
@@ -5426,7 +5778,7 @@
           <w:szCs w:val="22"/>
         </w:rPr>
         <w:drawing>
-          <wp:anchor distT="0" distB="0" distL="114300" distR="114300" simplePos="0" relativeHeight="251576320" behindDoc="0" locked="0" layoutInCell="1" allowOverlap="1">
+          <wp:anchor distT="0" distB="0" distL="114300" distR="114300" simplePos="0" relativeHeight="251654144" behindDoc="0" locked="0" layoutInCell="1" allowOverlap="1">
             <wp:simplePos x="0" y="0"/>
             <wp:positionH relativeFrom="column">
               <wp:posOffset>0</wp:posOffset>
@@ -5519,66 +5871,6 @@
           <w:szCs w:val="22"/>
         </w:rPr>
       </w:pPr>
-      <w:r>
-        <w:rPr>
-          <w:noProof/>
-        </w:rPr>
-        <w:pict>
-          <v:shapetype id="_x0000_t202" coordsize="21600,21600" o:spt="202" path="m,l,21600r21600,l21600,xe">
-            <v:stroke joinstyle="miter"/>
-            <v:path gradientshapeok="t" o:connecttype="rect"/>
-          </v:shapetype>
-          <v:shape id="_x0000_s1028" type="#_x0000_t202" style="position:absolute;margin-left:0;margin-top:296.4pt;width:451.3pt;height:20.35pt;z-index:251663872;mso-position-horizontal-relative:text;mso-position-vertical-relative:text" stroked="f">
-            <v:textbox style="mso-next-textbox:#_x0000_s1028;mso-fit-shape-to-text:t" inset="0,0,0,0">
-              <w:txbxContent>
-                <w:p>
-                  <w:pPr>
-                    <w:pStyle w:val="Bijschrift0"/>
-                    <w:rPr>
-                      <w:rFonts w:ascii="Arial" w:hAnsi="Arial" w:cs="Arial"/>
-                      <w:noProof/>
-                    </w:rPr>
-                  </w:pPr>
-                  <w:r>
-                    <w:t xml:space="preserve">Figuur </w:t>
-                  </w:r>
-                  <w:r>
-                    <w:fldChar w:fldCharType="begin"/>
-                  </w:r>
-                  <w:r>
-                    <w:instrText xml:space="preserve"> SEQ Figuur \* ARABIC </w:instrText>
-                  </w:r>
-                  <w:r>
-                    <w:fldChar w:fldCharType="separate"/>
-                  </w:r>
-                  <w:r>
-                    <w:rPr>
-                      <w:noProof/>
-                    </w:rPr>
-                    <w:t>1</w:t>
-                  </w:r>
-                  <w:r>
-                    <w:rPr>
-                      <w:noProof/>
-                    </w:rPr>
-                    <w:fldChar w:fldCharType="end"/>
-                  </w:r>
-                  <w:r>
-                    <w:t xml:space="preserve"> Links echte onderdelen, Rechts gesimuleerde </w:t>
-                  </w:r>
-                  <w:r>
-                    <w:rPr>
-                      <w:noProof/>
-                    </w:rPr>
-                    <w:t>onderdelen</w:t>
-                  </w:r>
-                </w:p>
-              </w:txbxContent>
-            </v:textbox>
-            <w10:wrap type="topAndBottom"/>
-          </v:shape>
-        </w:pict>
-      </w:r>
     </w:p>
     <w:p>
       <w:pPr>
@@ -5822,7 +6114,7 @@
         </w:rPr>
       </w:pPr>
       <w:bookmarkStart w:id="12" w:name="_Ref354909823"/>
-      <w:bookmarkStart w:id="13" w:name="_Toc30759036"/>
+      <w:bookmarkStart w:id="13" w:name="_Toc30952346"/>
       <w:r>
         <w:rPr>
           <w:rFonts w:ascii="Arial" w:hAnsi="Arial" w:cs="Arial"/>
@@ -6296,7 +6588,7 @@
           <w:rFonts w:ascii="Arial" w:hAnsi="Arial" w:cs="Arial"/>
         </w:rPr>
       </w:pPr>
-      <w:bookmarkStart w:id="14" w:name="_Toc30759037"/>
+      <w:bookmarkStart w:id="14" w:name="_Toc30952347"/>
       <w:r>
         <w:rPr>
           <w:rFonts w:ascii="Arial" w:hAnsi="Arial" w:cs="Arial"/>
@@ -6526,6 +6818,52 @@
       <w:pPr>
         <w:pStyle w:val="Lijstalinea"/>
         <w:widowControl/>
+        <w:numPr>
+          <w:ilvl w:val="0"/>
+          <w:numId w:val="34"/>
+        </w:numPr>
+        <w:rPr>
+          <w:rFonts w:ascii="Arial" w:hAnsi="Arial" w:cs="Arial"/>
+          <w:sz w:val="22"/>
+          <w:szCs w:val="22"/>
+        </w:rPr>
+      </w:pPr>
+      <w:r>
+        <w:rPr>
+          <w:rFonts w:ascii="Arial" w:hAnsi="Arial" w:cs="Arial"/>
+          <w:sz w:val="22"/>
+          <w:szCs w:val="22"/>
+        </w:rPr>
+        <w:t>Documentatie in source code met Doxygen</w:t>
+      </w:r>
+    </w:p>
+    <w:p>
+      <w:pPr>
+        <w:pStyle w:val="Lijstalinea"/>
+        <w:widowControl/>
+        <w:numPr>
+          <w:ilvl w:val="0"/>
+          <w:numId w:val="34"/>
+        </w:numPr>
+        <w:rPr>
+          <w:rFonts w:ascii="Arial" w:hAnsi="Arial" w:cs="Arial"/>
+          <w:sz w:val="22"/>
+          <w:szCs w:val="22"/>
+        </w:rPr>
+      </w:pPr>
+      <w:r>
+        <w:rPr>
+          <w:rFonts w:ascii="Arial" w:hAnsi="Arial" w:cs="Arial"/>
+          <w:sz w:val="22"/>
+          <w:szCs w:val="22"/>
+        </w:rPr>
+        <w:t xml:space="preserve">State en Architectuur diagrammen in PlantUML </w:t>
+      </w:r>
+    </w:p>
+    <w:p>
+      <w:pPr>
+        <w:pStyle w:val="Lijstalinea"/>
+        <w:widowControl/>
         <w:rPr>
           <w:rFonts w:ascii="Arial" w:hAnsi="Arial" w:cs="Arial"/>
           <w:sz w:val="22"/>
@@ -6555,7 +6893,7 @@
           <w:rFonts w:ascii="Arial" w:hAnsi="Arial" w:cs="Arial"/>
         </w:rPr>
       </w:pPr>
-      <w:bookmarkStart w:id="15" w:name="_Toc30759038"/>
+      <w:bookmarkStart w:id="15" w:name="_Toc30952348"/>
       <w:r>
         <w:rPr>
           <w:rFonts w:ascii="Arial" w:hAnsi="Arial" w:cs="Arial"/>
@@ -6615,7 +6953,7 @@
           <w:rFonts w:ascii="Arial" w:hAnsi="Arial" w:cs="Arial"/>
         </w:rPr>
       </w:pPr>
-      <w:bookmarkStart w:id="16" w:name="_Toc30759039"/>
+      <w:bookmarkStart w:id="16" w:name="_Toc30952349"/>
       <w:r>
         <w:rPr>
           <w:rFonts w:ascii="Arial" w:hAnsi="Arial" w:cs="Arial"/>
@@ -6696,7 +7034,7 @@
           <w:rFonts w:ascii="Arial" w:hAnsi="Arial" w:cs="Arial"/>
         </w:rPr>
       </w:pPr>
-      <w:bookmarkStart w:id="17" w:name="_Toc30759040"/>
+      <w:bookmarkStart w:id="17" w:name="_Toc30952350"/>
       <w:r>
         <w:rPr>
           <w:rFonts w:ascii="Arial" w:hAnsi="Arial" w:cs="Arial"/>
@@ -6761,7 +7099,7 @@
           <w:szCs w:val="22"/>
           <w:lang w:val="en-US"/>
         </w:rPr>
-        <w:t>Coin handeling</w:t>
+        <w:t>Coin handler</w:t>
       </w:r>
     </w:p>
     <w:p>
@@ -6793,7 +7131,7 @@
           <w:szCs w:val="22"/>
           <w:lang w:val="en-US"/>
         </w:rPr>
-        <w:t>Debitcard functionality</w:t>
+        <w:t>Debitcard reader</w:t>
       </w:r>
     </w:p>
     <w:p>
@@ -6825,7 +7163,7 @@
           <w:szCs w:val="22"/>
           <w:lang w:val="en-US"/>
         </w:rPr>
-        <w:t>Drink selection</w:t>
+        <w:t>Drink selections buttons</w:t>
       </w:r>
     </w:p>
     <w:p>
@@ -6857,7 +7195,7 @@
           <w:szCs w:val="22"/>
           <w:lang w:val="en-US"/>
         </w:rPr>
-        <w:t>Screenbuffer</w:t>
+        <w:t>Change handler</w:t>
       </w:r>
     </w:p>
     <w:p>
@@ -6889,111 +7227,73 @@
           <w:szCs w:val="22"/>
           <w:lang w:val="en-US"/>
         </w:rPr>
-        <w:t>Write to displaybuffers</w:t>
-      </w:r>
-    </w:p>
-    <w:p>
-      <w:pPr>
-        <w:pStyle w:val="Lijstalinea"/>
-        <w:widowControl/>
-        <w:numPr>
-          <w:ilvl w:val="0"/>
-          <w:numId w:val="35"/>
-        </w:numPr>
-        <w:autoSpaceDE w:val="0"/>
-        <w:autoSpaceDN w:val="0"/>
-        <w:adjustRightInd w:val="0"/>
-        <w:rPr>
-          <w:rFonts w:ascii="Arial" w:hAnsi="Arial" w:cs="Arial"/>
-          <w:snapToGrid/>
-          <w:color w:val="000000"/>
-          <w:sz w:val="22"/>
-          <w:szCs w:val="22"/>
+        <w:t>Drink dispenser</w:t>
+      </w:r>
+    </w:p>
+    <w:p>
+      <w:pPr>
+        <w:rPr>
           <w:lang w:val="en-US"/>
         </w:rPr>
       </w:pPr>
       <w:r>
         <w:rPr>
-          <w:rFonts w:ascii="Arial" w:hAnsi="Arial" w:cs="Arial"/>
-          <w:snapToGrid/>
-          <w:color w:val="000000"/>
-          <w:sz w:val="22"/>
-          <w:szCs w:val="22"/>
-          <w:lang w:val="en-US"/>
-        </w:rPr>
-        <w:t>Append to displaybuffers</w:t>
-      </w:r>
-    </w:p>
-    <w:p>
-      <w:pPr>
-        <w:rPr>
-          <w:rFonts w:ascii="Arial" w:hAnsi="Arial" w:cs="Arial"/>
-          <w:sz w:val="22"/>
-          <w:szCs w:val="22"/>
-          <w:lang w:val="en-US"/>
-        </w:rPr>
-      </w:pPr>
-      <w:r>
-        <w:rPr>
           <w:noProof/>
         </w:rPr>
         <w:pict>
-          <v:shape id="_x0000_s1029" type="#_x0000_t202" style="position:absolute;margin-left:.25pt;margin-top:201.95pt;width:451.3pt;height:20.35pt;z-index:251666944;mso-position-horizontal-relative:text;mso-position-vertical-relative:text" stroked="f">
-            <v:textbox style="mso-next-textbox:#_x0000_s1029;mso-fit-shape-to-text:t" inset="0,0,0,0">
+          <v:shape id="_x0000_s1039" type="#_x0000_t202" style="position:absolute;margin-left:7.7pt;margin-top:251.4pt;width:451.3pt;height:.05pt;z-index:251664896;mso-position-horizontal-relative:text;mso-position-vertical-relative:text" stroked="f">
+            <v:textbox style="mso-next-textbox:#_x0000_s1039;mso-fit-shape-to-text:t" inset="0,0,0,0">
               <w:txbxContent>
                 <w:p>
                   <w:pPr>
                     <w:pStyle w:val="Bijschrift0"/>
+                    <w:rPr>
+                      <w:rFonts w:ascii="Arial" w:hAnsi="Arial" w:cs="Arial"/>
+                      <w:noProof/>
+                    </w:rPr>
                   </w:pPr>
                   <w:r>
                     <w:t xml:space="preserve">Figuur </w:t>
                   </w:r>
+                  <w:fldSimple w:instr=" SEQ Figuur \* ARABIC ">
+                    <w:r>
+                      <w:rPr>
+                        <w:noProof/>
+                      </w:rPr>
+                      <w:t>2</w:t>
+                    </w:r>
+                  </w:fldSimple>
                   <w:r>
-                    <w:fldChar w:fldCharType="begin"/>
-                  </w:r>
-                  <w:r>
-                    <w:instrText xml:space="preserve"> SEQ Figuur \* ARABIC </w:instrText>
-                  </w:r>
-                  <w:r>
-                    <w:fldChar w:fldCharType="separate"/>
-                  </w:r>
-                  <w:r>
-                    <w:rPr>
-                      <w:noProof/>
-                    </w:rPr>
-                    <w:t>2</w:t>
-                  </w:r>
-                  <w:r>
-                    <w:rPr>
-                      <w:noProof/>
-                    </w:rPr>
-                    <w:fldChar w:fldCharType="end"/>
+                    <w:t>: Syteem architectuur</w:t>
                   </w:r>
                 </w:p>
               </w:txbxContent>
             </v:textbox>
-            <w10:wrap type="topAndBottom"/>
+            <w10:wrap type="square"/>
           </v:shape>
         </w:pict>
       </w:r>
       <w:r>
         <w:rPr>
+          <w:rFonts w:ascii="Arial" w:hAnsi="Arial" w:cs="Arial"/>
           <w:noProof/>
           <w:snapToGrid/>
+          <w:sz w:val="22"/>
+          <w:szCs w:val="22"/>
         </w:rPr>
         <w:drawing>
-          <wp:anchor distT="0" distB="0" distL="114300" distR="114300" simplePos="0" relativeHeight="251585536" behindDoc="0" locked="0" layoutInCell="1" allowOverlap="1">
+          <wp:anchor distT="0" distB="0" distL="114300" distR="114300" simplePos="0" relativeHeight="251664384" behindDoc="0" locked="0" layoutInCell="1" allowOverlap="1">
             <wp:simplePos x="0" y="0"/>
             <wp:positionH relativeFrom="column">
-              <wp:posOffset>1651</wp:posOffset>
+              <wp:posOffset>97971</wp:posOffset>
             </wp:positionH>
             <wp:positionV relativeFrom="paragraph">
-              <wp:posOffset>178943</wp:posOffset>
+              <wp:posOffset>201658</wp:posOffset>
             </wp:positionV>
-            <wp:extent cx="5731510" cy="2385060"/>
+            <wp:extent cx="5731510" cy="2934335"/>
             <wp:effectExtent l="0" t="0" r="0" b="0"/>
-            <wp:wrapTopAndBottom/>
-            <wp:docPr id="7" name="Afbeelding 7"/>
+            <wp:wrapSquare wrapText="bothSides"/>
+            <wp:docPr id="4" name="Afbeelding 4"/>
             <wp:cNvGraphicFramePr>
               <a:graphicFrameLocks xmlns:a="http://schemas.openxmlformats.org/drawingml/2006/main" noChangeAspect="1"/>
             </wp:cNvGraphicFramePr>
@@ -7001,11 +7301,11 @@
               <a:graphicData uri="http://schemas.openxmlformats.org/drawingml/2006/picture">
                 <pic:pic xmlns:pic="http://schemas.openxmlformats.org/drawingml/2006/picture">
                   <pic:nvPicPr>
-                    <pic:cNvPr id="7" name="Cola Vending Machine 5 GUI Edition.png"/>
+                    <pic:cNvPr id="4" name="Cola-Vending-Machine-5-GUI-Edition.emf"/>
                     <pic:cNvPicPr/>
                   </pic:nvPicPr>
                   <pic:blipFill>
-                    <a:blip r:embed="rId12">
+                    <a:blip r:embed="rId12" cstate="print">
                       <a:extLst>
                         <a:ext uri="{28A0092B-C50C-407E-A947-70E740481C1C}">
                           <a14:useLocalDpi xmlns:a14="http://schemas.microsoft.com/office/drawing/2010/main" val="0"/>
@@ -7019,7 +7319,7 @@
                   <pic:spPr>
                     <a:xfrm>
                       <a:off x="0" y="0"/>
-                      <a:ext cx="5731510" cy="2385060"/>
+                      <a:ext cx="5731510" cy="2934335"/>
                     </a:xfrm>
                     <a:prstGeom prst="rect">
                       <a:avLst/>
@@ -7034,13 +7334,6 @@
     </w:p>
     <w:p>
       <w:pPr>
-        <w:rPr>
-          <w:lang w:val="en-US"/>
-        </w:rPr>
-      </w:pPr>
-    </w:p>
-    <w:p>
-      <w:pPr>
         <w:pStyle w:val="Kop2"/>
         <w:tabs>
           <w:tab w:val="num" w:pos="851"/>
@@ -7050,24 +7343,122 @@
           <w:rFonts w:ascii="Arial" w:hAnsi="Arial" w:cs="Arial"/>
         </w:rPr>
       </w:pPr>
-      <w:bookmarkStart w:id="18" w:name="_Toc30759041"/>
+      <w:bookmarkStart w:id="18" w:name="_Toc30952351"/>
+      <w:r>
+        <w:rPr>
+          <w:rFonts w:ascii="Arial" w:hAnsi="Arial" w:cs="Arial"/>
+        </w:rPr>
+        <w:t>State chart</w:t>
+      </w:r>
+      <w:bookmarkEnd w:id="18"/>
+    </w:p>
+    <w:p/>
+    <w:p>
+      <w:pPr>
+        <w:widowControl/>
+        <w:rPr>
+          <w:rFonts w:ascii="Arial" w:hAnsi="Arial" w:cs="Arial"/>
+        </w:rPr>
+      </w:pPr>
+      <w:r>
+        <w:rPr>
+          <w:rFonts w:ascii="Arial" w:hAnsi="Arial" w:cs="Arial"/>
+        </w:rPr>
+        <w:t>Hier onderstaat de state diagram. U kun</w:t>
+      </w:r>
+      <w:r>
+        <w:rPr>
+          <w:rFonts w:ascii="Arial" w:hAnsi="Arial" w:cs="Arial"/>
+        </w:rPr>
+        <w:t>t</w:t>
+      </w:r>
+      <w:r>
+        <w:rPr>
+          <w:rFonts w:ascii="Arial" w:hAnsi="Arial" w:cs="Arial"/>
+        </w:rPr>
+        <w:t xml:space="preserve"> inzoomen of </w:t>
+      </w:r>
+      <w:hyperlink r:id="rId13" w:history="1">
+        <w:r>
+          <w:rPr>
+            <w:rStyle w:val="Hyperlink"/>
+            <w:rFonts w:ascii="Arial" w:hAnsi="Arial" w:cs="Arial"/>
+          </w:rPr>
+          <w:t>hier kliken</w:t>
+        </w:r>
+      </w:hyperlink>
+      <w:r>
+        <w:rPr>
+          <w:rFonts w:ascii="Arial" w:hAnsi="Arial" w:cs="Arial"/>
+        </w:rPr>
+        <w:t>.</w:t>
+      </w:r>
+    </w:p>
+    <w:p>
+      <w:pPr>
+        <w:widowControl/>
+        <w:rPr>
+          <w:rFonts w:ascii="Times New Roman" w:hAnsi="Times New Roman"/>
+          <w:snapToGrid/>
+          <w:sz w:val="20"/>
+        </w:rPr>
+      </w:pPr>
       <w:r>
         <w:rPr>
           <w:noProof/>
         </w:rPr>
+        <w:pict>
+          <v:shape id="_x0000_s1041" type="#_x0000_t202" style="position:absolute;margin-left:0;margin-top:211.2pt;width:451.3pt;height:.05pt;z-index:251666944;mso-position-horizontal-relative:text;mso-position-vertical-relative:text" stroked="f">
+            <v:textbox style="mso-fit-shape-to-text:t" inset="0,0,0,0">
+              <w:txbxContent>
+                <w:p>
+                  <w:pPr>
+                    <w:pStyle w:val="Bijschrift0"/>
+                    <w:rPr>
+                      <w:noProof/>
+                      <w:sz w:val="24"/>
+                      <w:szCs w:val="20"/>
+                    </w:rPr>
+                  </w:pPr>
+                  <w:r>
+                    <w:t xml:space="preserve">Figuur </w:t>
+                  </w:r>
+                  <w:fldSimple w:instr=" SEQ Figuur \* ARABIC ">
+                    <w:r>
+                      <w:rPr>
+                        <w:noProof/>
+                      </w:rPr>
+                      <w:t>3</w:t>
+                    </w:r>
+                  </w:fldSimple>
+                  <w:r>
+                    <w:t>: De gehelen state machine van de CVM-5</w:t>
+                  </w:r>
+                </w:p>
+              </w:txbxContent>
+            </v:textbox>
+            <w10:wrap type="topAndBottom"/>
+          </v:shape>
+        </w:pict>
+      </w:r>
+      <w:r>
+        <w:rPr>
+          <w:noProof/>
+          <w:snapToGrid/>
+        </w:rPr>
         <w:drawing>
-          <wp:anchor distT="0" distB="0" distL="114300" distR="114300" simplePos="0" relativeHeight="251594752" behindDoc="0" locked="0" layoutInCell="1" allowOverlap="1">
+          <wp:anchor distT="0" distB="0" distL="114300" distR="114300" simplePos="0" relativeHeight="251661312" behindDoc="0" locked="0" layoutInCell="1" allowOverlap="1">
             <wp:simplePos x="0" y="0"/>
             <wp:positionH relativeFrom="column">
               <wp:posOffset>0</wp:posOffset>
             </wp:positionH>
             <wp:positionV relativeFrom="paragraph">
-              <wp:posOffset>175895</wp:posOffset>
+              <wp:posOffset>1219835</wp:posOffset>
             </wp:positionV>
-            <wp:extent cx="5731510" cy="3077210"/>
+            <wp:extent cx="5731510" cy="1405255"/>
             <wp:effectExtent l="0" t="0" r="0" b="0"/>
             <wp:wrapTopAndBottom/>
-            <wp:docPr id="8" name="Afbeelding 8"/>
+            <wp:docPr id="3" name="Afbeelding 3"/>
             <wp:cNvGraphicFramePr>
               <a:graphicFrameLocks xmlns:a="http://schemas.openxmlformats.org/drawingml/2006/main" noChangeAspect="1"/>
             </wp:cNvGraphicFramePr>
@@ -7075,154 +7466,7 @@
               <a:graphicData uri="http://schemas.openxmlformats.org/drawingml/2006/picture">
                 <pic:pic xmlns:pic="http://schemas.openxmlformats.org/drawingml/2006/picture">
                   <pic:nvPicPr>
-                    <pic:cNvPr id="8" name="Windowprocedure Cola Vending Machine 5 GUI Edition 1 of 3.png"/>
-                    <pic:cNvPicPr/>
-                  </pic:nvPicPr>
-                  <pic:blipFill>
-                    <a:blip r:embed="rId13" cstate="print">
-                      <a:extLst>
-                        <a:ext uri="{28A0092B-C50C-407E-A947-70E740481C1C}">
-                          <a14:useLocalDpi xmlns:a14="http://schemas.microsoft.com/office/drawing/2010/main" val="0"/>
-                        </a:ext>
-                      </a:extLst>
-                    </a:blip>
-                    <a:stretch>
-                      <a:fillRect/>
-                    </a:stretch>
-                  </pic:blipFill>
-                  <pic:spPr>
-                    <a:xfrm>
-                      <a:off x="0" y="0"/>
-                      <a:ext cx="5731510" cy="3077210"/>
-                    </a:xfrm>
-                    <a:prstGeom prst="rect">
-                      <a:avLst/>
-                    </a:prstGeom>
-                  </pic:spPr>
-                </pic:pic>
-              </a:graphicData>
-            </a:graphic>
-            <wp14:sizeRelH relativeFrom="page">
-              <wp14:pctWidth>0</wp14:pctWidth>
-            </wp14:sizeRelH>
-            <wp14:sizeRelV relativeFrom="page">
-              <wp14:pctHeight>0</wp14:pctHeight>
-            </wp14:sizeRelV>
-          </wp:anchor>
-        </w:drawing>
-      </w:r>
-      <w:r>
-        <w:rPr>
-          <w:noProof/>
-        </w:rPr>
-        <w:pict>
-          <v:shape id="_x0000_s1031" type="#_x0000_t202" style="position:absolute;left:0;text-align:left;margin-left:0;margin-top:255.4pt;width:451.3pt;height:20.35pt;z-index:251670016;mso-position-horizontal-relative:text;mso-position-vertical-relative:text" stroked="f">
-            <v:textbox style="mso-fit-shape-to-text:t" inset="0,0,0,0">
-              <w:txbxContent>
-                <w:p>
-                  <w:pPr>
-                    <w:pStyle w:val="Bijschrift0"/>
-                    <w:rPr>
-                      <w:b/>
-                      <w:noProof/>
-                      <w:color w:val="auto"/>
-                      <w:sz w:val="24"/>
-                      <w:szCs w:val="20"/>
-                    </w:rPr>
-                  </w:pPr>
-                  <w:r>
-                    <w:t xml:space="preserve">Figuur </w:t>
-                  </w:r>
-                  <w:r>
-                    <w:fldChar w:fldCharType="begin"/>
-                  </w:r>
-                  <w:r>
-                    <w:instrText xml:space="preserve"> SEQ Figuur \* ARABIC </w:instrText>
-                  </w:r>
-                  <w:r>
-                    <w:fldChar w:fldCharType="separate"/>
-                  </w:r>
-                  <w:r>
-                    <w:rPr>
-                      <w:noProof/>
-                    </w:rPr>
-                    <w:t>3</w:t>
-                  </w:r>
-                  <w:r>
-                    <w:rPr>
-                      <w:noProof/>
-                    </w:rPr>
-                    <w:fldChar w:fldCharType="end"/>
-                  </w:r>
-                  <w:r>
-                    <w:t xml:space="preserve"> deel 1 van de 3</w:t>
-                  </w:r>
-                </w:p>
-              </w:txbxContent>
-            </v:textbox>
-            <w10:wrap type="topAndBottom"/>
-          </v:shape>
-        </w:pict>
-      </w:r>
-      <w:r>
-        <w:rPr>
-          <w:rFonts w:ascii="Arial" w:hAnsi="Arial" w:cs="Arial"/>
-        </w:rPr>
-        <w:t>State chart</w:t>
-      </w:r>
-      <w:bookmarkEnd w:id="18"/>
-    </w:p>
-    <w:p>
-      <w:r>
-        <w:rPr>
-          <w:noProof/>
-        </w:rPr>
-        <w:lastRenderedPageBreak/>
-        <w:pict>
-          <v:shape id="_x0000_s1033" type="#_x0000_t202" style="position:absolute;margin-left:0;margin-top:238.7pt;width:451.3pt;height:20.35pt;z-index:251676160;mso-position-horizontal-relative:text;mso-position-vertical-relative:text" stroked="f">
-            <v:textbox style="mso-fit-shape-to-text:t" inset="0,0,0,0">
-              <w:txbxContent>
-                <w:p>
-                  <w:pPr>
-                    <w:pStyle w:val="Bijschrift0"/>
-                  </w:pPr>
-                  <w:r>
-                    <w:t>Figuur 4 deel 2 van de 3</w:t>
-                  </w:r>
-                </w:p>
-              </w:txbxContent>
-            </v:textbox>
-            <w10:wrap type="topAndBottom"/>
-          </v:shape>
-        </w:pict>
-      </w:r>
-      <w:r>
-        <w:rPr>
-          <w:rFonts w:ascii="Arial" w:hAnsi="Arial" w:cs="Arial"/>
-          <w:noProof/>
-          <w:snapToGrid/>
-        </w:rPr>
-        <w:drawing>
-          <wp:anchor distT="0" distB="0" distL="114300" distR="114300" simplePos="0" relativeHeight="251609088" behindDoc="0" locked="0" layoutInCell="1" allowOverlap="1">
-            <wp:simplePos x="0" y="0"/>
-            <wp:positionH relativeFrom="column">
-              <wp:posOffset>0</wp:posOffset>
-            </wp:positionH>
-            <wp:positionV relativeFrom="paragraph">
-              <wp:posOffset>-114300</wp:posOffset>
-            </wp:positionV>
-            <wp:extent cx="5731510" cy="3503295"/>
-            <wp:effectExtent l="0" t="0" r="0" b="0"/>
-            <wp:wrapTopAndBottom/>
-            <wp:docPr id="9" name="Afbeelding 9"/>
-            <wp:cNvGraphicFramePr>
-              <a:graphicFrameLocks xmlns:a="http://schemas.openxmlformats.org/drawingml/2006/main" noChangeAspect="1"/>
-            </wp:cNvGraphicFramePr>
-            <a:graphic xmlns:a="http://schemas.openxmlformats.org/drawingml/2006/main">
-              <a:graphicData uri="http://schemas.openxmlformats.org/drawingml/2006/picture">
-                <pic:pic xmlns:pic="http://schemas.openxmlformats.org/drawingml/2006/picture">
-                  <pic:nvPicPr>
-                    <pic:cNvPr id="9" name="Windowprocedure Cola Vending Machine 5 GUI Edition 2 of 3.png"/>
+                    <pic:cNvPr id="3" name="Windowprocedure-Cola-Vending-Machine-5-GUI-Edition.emf"/>
                     <pic:cNvPicPr/>
                   </pic:nvPicPr>
                   <pic:blipFill>
@@ -7240,7 +7484,7 @@
                   <pic:spPr>
                     <a:xfrm>
                       <a:off x="0" y="0"/>
-                      <a:ext cx="5731510" cy="3503295"/>
+                      <a:ext cx="5731510" cy="1405255"/>
                     </a:xfrm>
                     <a:prstGeom prst="rect">
                       <a:avLst/>
@@ -7249,10 +7493,10 @@
                 </pic:pic>
               </a:graphicData>
             </a:graphic>
-            <wp14:sizeRelH relativeFrom="page">
+            <wp14:sizeRelH relativeFrom="margin">
               <wp14:pctWidth>0</wp14:pctWidth>
             </wp14:sizeRelH>
-            <wp14:sizeRelV relativeFrom="page">
+            <wp14:sizeRelV relativeFrom="margin">
               <wp14:pctHeight>0</wp14:pctHeight>
             </wp14:sizeRelV>
           </wp:anchor>
@@ -7261,117 +7505,65 @@
       <w:r>
         <w:rPr>
           <w:noProof/>
+          <w:snapToGrid/>
         </w:rPr>
         <w:pict>
-          <v:shape id="_x0000_s1032" type="#_x0000_t202" style="position:absolute;margin-left:0;margin-top:566.1pt;width:451.3pt;height:20.35pt;z-index:251674112;mso-position-horizontal-relative:text;mso-position-vertical-relative:text" stroked="f">
-            <v:textbox style="mso-fit-shape-to-text:t" inset="0,0,0,0">
+          <v:shape id="_x0000_s1040" type="#_x0000_t202" style="position:absolute;margin-left:11.95pt;margin-top:66.6pt;width:451.3pt;height:20.7pt;z-index:251665920;visibility:visible;mso-wrap-distance-left:9pt;mso-wrap-distance-top:3.6pt;mso-wrap-distance-right:9pt;mso-wrap-distance-bottom:3.6pt;mso-position-horizontal-relative:text;mso-position-vertical-relative:text;mso-width-relative:margin;mso-height-relative:margin;v-text-anchor:top" strokecolor="white [3212]">
+            <v:textbox style="mso-next-textbox:#_x0000_s1040">
               <w:txbxContent>
                 <w:p>
                   <w:pPr>
-                    <w:pStyle w:val="Bijschrift0"/>
-                    <w:rPr>
-                      <w:rFonts w:ascii="Arial" w:hAnsi="Arial" w:cs="Arial"/>
-                      <w:noProof/>
-                      <w:sz w:val="24"/>
-                      <w:szCs w:val="20"/>
-                    </w:rPr>
+                    <w:pStyle w:val="Ondertitel"/>
+                    <w:jc w:val="center"/>
                   </w:pPr>
                   <w:r>
-                    <w:t xml:space="preserve">Figuur </w:t>
-                  </w:r>
-                  <w:r>
-                    <w:fldChar w:fldCharType="begin"/>
-                  </w:r>
-                  <w:r>
-                    <w:instrText xml:space="preserve"> SEQ Figuur \* ARABIC </w:instrText>
-                  </w:r>
-                  <w:r>
-                    <w:fldChar w:fldCharType="separate"/>
-                  </w:r>
-                  <w:r>
-                    <w:rPr>
-                      <w:noProof/>
-                    </w:rPr>
-                    <w:t>4</w:t>
-                  </w:r>
-                  <w:r>
-                    <w:rPr>
-                      <w:noProof/>
-                    </w:rPr>
-                    <w:fldChar w:fldCharType="end"/>
-                  </w:r>
-                  <w:r>
-                    <w:t xml:space="preserve"> deel 3 van de 3</w:t>
+                    <w:t>State diagram van CVM-5</w:t>
                   </w:r>
                 </w:p>
               </w:txbxContent>
             </v:textbox>
-            <w10:wrap type="topAndBottom"/>
+            <w10:wrap type="square"/>
           </v:shape>
         </w:pict>
       </w:r>
       <w:r>
         <w:rPr>
-          <w:noProof/>
-        </w:rPr>
-        <w:drawing>
-          <wp:anchor distT="0" distB="0" distL="114300" distR="114300" simplePos="0" relativeHeight="251619328" behindDoc="0" locked="0" layoutInCell="1" allowOverlap="1">
-            <wp:simplePos x="0" y="0"/>
-            <wp:positionH relativeFrom="column">
-              <wp:posOffset>0</wp:posOffset>
-            </wp:positionH>
-            <wp:positionV relativeFrom="paragraph">
-              <wp:posOffset>3620135</wp:posOffset>
-            </wp:positionV>
-            <wp:extent cx="5731510" cy="3649980"/>
-            <wp:effectExtent l="0" t="0" r="0" b="0"/>
-            <wp:wrapTopAndBottom/>
-            <wp:docPr id="10" name="Afbeelding 10"/>
-            <wp:cNvGraphicFramePr>
-              <a:graphicFrameLocks xmlns:a="http://schemas.openxmlformats.org/drawingml/2006/main" noChangeAspect="1"/>
-            </wp:cNvGraphicFramePr>
-            <a:graphic xmlns:a="http://schemas.openxmlformats.org/drawingml/2006/main">
-              <a:graphicData uri="http://schemas.openxmlformats.org/drawingml/2006/picture">
-                <pic:pic xmlns:pic="http://schemas.openxmlformats.org/drawingml/2006/picture">
-                  <pic:nvPicPr>
-                    <pic:cNvPr id="10" name="Windowprocedure Cola Vending Machine 5 GUI Edition 3 of 3.png"/>
-                    <pic:cNvPicPr/>
-                  </pic:nvPicPr>
-                  <pic:blipFill>
-                    <a:blip r:embed="rId15" cstate="print">
-                      <a:extLst>
-                        <a:ext uri="{28A0092B-C50C-407E-A947-70E740481C1C}">
-                          <a14:useLocalDpi xmlns:a14="http://schemas.microsoft.com/office/drawing/2010/main" val="0"/>
-                        </a:ext>
-                      </a:extLst>
-                    </a:blip>
-                    <a:stretch>
-                      <a:fillRect/>
-                    </a:stretch>
-                  </pic:blipFill>
-                  <pic:spPr>
-                    <a:xfrm>
-                      <a:off x="0" y="0"/>
-                      <a:ext cx="5731510" cy="3649980"/>
-                    </a:xfrm>
-                    <a:prstGeom prst="rect">
-                      <a:avLst/>
-                    </a:prstGeom>
-                  </pic:spPr>
-                </pic:pic>
-              </a:graphicData>
-            </a:graphic>
-          </wp:anchor>
-        </w:drawing>
+          <w:rFonts w:ascii="Arial" w:hAnsi="Arial" w:cs="Arial"/>
+        </w:rPr>
+        <w:t xml:space="preserve">In de state diagram zijn de </w:t>
+      </w:r>
+      <w:r>
+        <w:rPr>
+          <w:rFonts w:ascii="Arial" w:hAnsi="Arial" w:cs="Arial"/>
+        </w:rPr>
+        <w:t>“</w:t>
+      </w:r>
+      <w:r>
+        <w:rPr>
+          <w:rFonts w:ascii="Arial" w:hAnsi="Arial" w:cs="Arial"/>
+        </w:rPr>
+        <w:t>CM_</w:t>
+      </w:r>
+      <w:r>
+        <w:rPr>
+          <w:rFonts w:ascii="Arial" w:hAnsi="Arial" w:cs="Arial"/>
+        </w:rPr>
+        <w:t>”, e</w:t>
+      </w:r>
+      <w:r>
+        <w:rPr>
+          <w:rFonts w:ascii="Arial" w:hAnsi="Arial" w:cs="Arial"/>
+        </w:rPr>
+        <w:t>vents die van de Windowprocedure komen, dit heeft te maken met winapi.</w:t>
+      </w:r>
+      <w:r>
+        <w:br w:type="page"/>
       </w:r>
     </w:p>
     <w:p>
       <w:pPr>
         <w:pStyle w:val="Geenafstand"/>
       </w:pPr>
-      <w:r>
-        <w:br w:type="page"/>
-      </w:r>
     </w:p>
     <w:p>
       <w:pPr>
@@ -7383,12 +7575,11 @@
           <w:rFonts w:ascii="Arial" w:hAnsi="Arial" w:cs="Arial"/>
         </w:rPr>
       </w:pPr>
-      <w:bookmarkStart w:id="19" w:name="_Toc30759042"/>
-      <w:r>
-        <w:rPr>
-          <w:rFonts w:ascii="Arial" w:hAnsi="Arial" w:cs="Arial"/>
-        </w:rPr>
-        <w:lastRenderedPageBreak/>
+      <w:bookmarkStart w:id="19" w:name="_Toc30952352"/>
+      <w:r>
+        <w:rPr>
+          <w:rFonts w:ascii="Arial" w:hAnsi="Arial" w:cs="Arial"/>
+        </w:rPr>
         <w:t>Realisate en testen</w:t>
       </w:r>
       <w:bookmarkEnd w:id="19"/>
@@ -7450,7 +7641,7 @@
           <w:rFonts w:ascii="Arial" w:hAnsi="Arial" w:cs="Arial"/>
         </w:rPr>
       </w:pPr>
-      <w:bookmarkStart w:id="20" w:name="_Toc30759043"/>
+      <w:bookmarkStart w:id="20" w:name="_Toc30952353"/>
       <w:r>
         <w:rPr>
           <w:rFonts w:ascii="Arial" w:hAnsi="Arial" w:cs="Arial"/>
@@ -7511,11 +7702,25 @@
           <w:rFonts w:ascii="Arial" w:hAnsi="Arial" w:cs="Arial"/>
         </w:rPr>
       </w:pPr>
-      <w:r>
-        <w:rPr>
-          <w:rFonts w:ascii="Arial" w:hAnsi="Arial" w:cs="Arial"/>
-        </w:rPr>
-        <w:t>Hier bij is er rekening gehouden met niet</w:t>
+    </w:p>
+    <w:p>
+      <w:pPr>
+        <w:widowControl/>
+        <w:rPr>
+          <w:rFonts w:ascii="Arial" w:hAnsi="Arial" w:cs="Arial"/>
+        </w:rPr>
+      </w:pPr>
+      <w:r>
+        <w:rPr>
+          <w:rFonts w:ascii="Arial" w:hAnsi="Arial" w:cs="Arial"/>
+        </w:rPr>
+        <w:t>Er is hier</w:t>
+      </w:r>
+      <w:r>
+        <w:rPr>
+          <w:rFonts w:ascii="Arial" w:hAnsi="Arial" w:cs="Arial"/>
+        </w:rPr>
+        <w:t>bij is er rekening gehouden met niet</w:t>
       </w:r>
       <w:r>
         <w:rPr>
@@ -7545,7 +7750,13 @@
         <w:rPr>
           <w:rFonts w:ascii="Arial" w:hAnsi="Arial" w:cs="Arial"/>
         </w:rPr>
-        <w:t xml:space="preserve"> coderen,</w:t>
+        <w:t xml:space="preserve"> coden</w:t>
+      </w:r>
+      <w:r>
+        <w:rPr>
+          <w:rFonts w:ascii="Arial" w:hAnsi="Arial" w:cs="Arial"/>
+        </w:rPr>
+        <w:t>,</w:t>
       </w:r>
       <w:r>
         <w:rPr>
@@ -7585,6 +7796,14 @@
           <w:rFonts w:ascii="Arial" w:hAnsi="Arial" w:cs="Arial"/>
         </w:rPr>
       </w:pPr>
+    </w:p>
+    <w:p>
+      <w:pPr>
+        <w:widowControl/>
+        <w:rPr>
+          <w:rFonts w:ascii="Arial" w:hAnsi="Arial" w:cs="Arial"/>
+        </w:rPr>
+      </w:pPr>
       <w:r>
         <w:rPr>
           <w:rFonts w:ascii="Arial" w:hAnsi="Arial" w:cs="Arial"/>
@@ -7679,11 +7898,34 @@
           <w:rFonts w:ascii="Arial" w:hAnsi="Arial" w:cs="Arial"/>
         </w:rPr>
       </w:pPr>
-      <w:r>
-        <w:rPr>
-          <w:rFonts w:ascii="Arial" w:hAnsi="Arial" w:cs="Arial"/>
-        </w:rPr>
-        <w:t xml:space="preserve">Het UML diagrammen zij gemaakt in plantUML, hiervoor is gebruik gemaakt van een plugin van </w:t>
+    </w:p>
+    <w:p>
+      <w:pPr>
+        <w:widowControl/>
+        <w:rPr>
+          <w:rFonts w:ascii="Arial" w:hAnsi="Arial" w:cs="Arial"/>
+        </w:rPr>
+      </w:pPr>
+      <w:r>
+        <w:rPr>
+          <w:rFonts w:ascii="Arial" w:hAnsi="Arial" w:cs="Arial"/>
+        </w:rPr>
+        <w:t xml:space="preserve">Het UML diagrammen zij gemaakt in plantUML, hiervoor is gebruik gemaakt van een </w:t>
+      </w:r>
+      <w:hyperlink r:id="rId15" w:history="1">
+        <w:r>
+          <w:rPr>
+            <w:rStyle w:val="Hyperlink"/>
+            <w:rFonts w:ascii="Arial" w:hAnsi="Arial" w:cs="Arial"/>
+          </w:rPr>
+          <w:t>plugin</w:t>
+        </w:r>
+      </w:hyperlink>
+      <w:r>
+        <w:rPr>
+          <w:rFonts w:ascii="Arial" w:hAnsi="Arial" w:cs="Arial"/>
+        </w:rPr>
+        <w:t xml:space="preserve"> van </w:t>
       </w:r>
       <w:r>
         <w:rPr>
@@ -7697,6 +7939,14 @@
         </w:rPr>
         <w:t>.</w:t>
       </w:r>
+    </w:p>
+    <w:p>
+      <w:pPr>
+        <w:widowControl/>
+        <w:rPr>
+          <w:rFonts w:ascii="Arial" w:hAnsi="Arial" w:cs="Arial"/>
+        </w:rPr>
+      </w:pPr>
     </w:p>
     <w:p>
       <w:pPr>
@@ -7739,6 +7989,54 @@
         </w:rPr>
         <w:t>.</w:t>
       </w:r>
+      <w:r>
+        <w:rPr>
+          <w:rFonts w:ascii="Arial" w:hAnsi="Arial" w:cs="Arial"/>
+        </w:rPr>
+        <w:t xml:space="preserve"> </w:t>
+      </w:r>
+    </w:p>
+    <w:p>
+      <w:pPr>
+        <w:widowControl/>
+        <w:rPr>
+          <w:rFonts w:ascii="Arial" w:hAnsi="Arial" w:cs="Arial"/>
+        </w:rPr>
+      </w:pPr>
+    </w:p>
+    <w:p>
+      <w:pPr>
+        <w:widowControl/>
+        <w:rPr>
+          <w:rFonts w:ascii="Arial" w:hAnsi="Arial" w:cs="Arial"/>
+        </w:rPr>
+      </w:pPr>
+      <w:r>
+        <w:rPr>
+          <w:rFonts w:ascii="Arial" w:hAnsi="Arial" w:cs="Arial"/>
+        </w:rPr>
+        <w:t xml:space="preserve">Versiebeheer is gedaan in git met behulp van GitHub. Dit is gedaan omdat alles dan open source is en iedereen er zo van kan leren. Ook maakt dit het makkelijk om op meerderen apparaten te werken, zowel Linux als Windows(en </w:t>
+      </w:r>
+      <w:r>
+        <w:rPr>
+          <w:rFonts w:ascii="Arial" w:hAnsi="Arial" w:cs="Arial"/>
+        </w:rPr>
+        <w:t xml:space="preserve">mogelijk </w:t>
+      </w:r>
+      <w:r>
+        <w:rPr>
+          <w:rFonts w:ascii="Arial" w:hAnsi="Arial" w:cs="Arial"/>
+        </w:rPr>
+        <w:t>MacOS).</w:t>
+      </w:r>
+    </w:p>
+    <w:p>
+      <w:pPr>
+        <w:widowControl/>
+        <w:rPr>
+          <w:rFonts w:ascii="Arial" w:hAnsi="Arial" w:cs="Arial"/>
+        </w:rPr>
+      </w:pPr>
     </w:p>
     <w:p>
       <w:pPr>
@@ -7828,7 +8126,26 @@
         <w:rPr>
           <w:rFonts w:ascii="Arial" w:hAnsi="Arial" w:cs="Arial"/>
         </w:rPr>
-        <w:t>html</w:t>
+        <w:t>Doxygen files</w:t>
+      </w:r>
+    </w:p>
+    <w:p>
+      <w:pPr>
+        <w:pStyle w:val="Lijstalinea"/>
+        <w:widowControl/>
+        <w:numPr>
+          <w:ilvl w:val="1"/>
+          <w:numId w:val="43"/>
+        </w:numPr>
+        <w:rPr>
+          <w:rFonts w:ascii="Arial" w:hAnsi="Arial" w:cs="Arial"/>
+        </w:rPr>
+      </w:pPr>
+      <w:r>
+        <w:rPr>
+          <w:rFonts w:ascii="Arial" w:hAnsi="Arial" w:cs="Arial"/>
+        </w:rPr>
+        <w:t>Productdocument</w:t>
       </w:r>
     </w:p>
     <w:p>
@@ -7847,7 +8164,26 @@
         <w:rPr>
           <w:rFonts w:ascii="Arial" w:hAnsi="Arial" w:cs="Arial"/>
         </w:rPr>
-        <w:t>Doxyfile</w:t>
+        <w:t>Productdocument</w:t>
+      </w:r>
+    </w:p>
+    <w:p>
+      <w:pPr>
+        <w:pStyle w:val="Lijstalinea"/>
+        <w:widowControl/>
+        <w:numPr>
+          <w:ilvl w:val="1"/>
+          <w:numId w:val="43"/>
+        </w:numPr>
+        <w:rPr>
+          <w:rFonts w:ascii="Arial" w:hAnsi="Arial" w:cs="Arial"/>
+        </w:rPr>
+      </w:pPr>
+      <w:r>
+        <w:rPr>
+          <w:rFonts w:ascii="Arial" w:hAnsi="Arial" w:cs="Arial"/>
+        </w:rPr>
+        <w:t>PUML</w:t>
       </w:r>
     </w:p>
     <w:p>
@@ -7866,7 +8202,7 @@
         <w:rPr>
           <w:rFonts w:ascii="Arial" w:hAnsi="Arial" w:cs="Arial"/>
         </w:rPr>
-        <w:t>Icon.png</w:t>
+        <w:t>PlantUML files</w:t>
       </w:r>
     </w:p>
     <w:p>
@@ -7885,7 +8221,7 @@
         <w:rPr>
           <w:rFonts w:ascii="Arial" w:hAnsi="Arial" w:cs="Arial"/>
         </w:rPr>
-        <w:t>Productdocument</w:t>
+        <w:t>Source</w:t>
       </w:r>
     </w:p>
     <w:p>
@@ -7904,101 +8240,6 @@
         <w:rPr>
           <w:rFonts w:ascii="Arial" w:hAnsi="Arial" w:cs="Arial"/>
         </w:rPr>
-        <w:t>IMG</w:t>
-      </w:r>
-    </w:p>
-    <w:p>
-      <w:pPr>
-        <w:pStyle w:val="Lijstalinea"/>
-        <w:widowControl/>
-        <w:numPr>
-          <w:ilvl w:val="2"/>
-          <w:numId w:val="43"/>
-        </w:numPr>
-        <w:rPr>
-          <w:rFonts w:ascii="Arial" w:hAnsi="Arial" w:cs="Arial"/>
-        </w:rPr>
-      </w:pPr>
-      <w:r>
-        <w:rPr>
-          <w:rFonts w:ascii="Arial" w:hAnsi="Arial" w:cs="Arial"/>
-        </w:rPr>
-        <w:t>Productdocument</w:t>
-      </w:r>
-    </w:p>
-    <w:p>
-      <w:pPr>
-        <w:pStyle w:val="Lijstalinea"/>
-        <w:widowControl/>
-        <w:numPr>
-          <w:ilvl w:val="1"/>
-          <w:numId w:val="43"/>
-        </w:numPr>
-        <w:rPr>
-          <w:rFonts w:ascii="Arial" w:hAnsi="Arial" w:cs="Arial"/>
-        </w:rPr>
-      </w:pPr>
-      <w:r>
-        <w:rPr>
-          <w:rFonts w:ascii="Arial" w:hAnsi="Arial" w:cs="Arial"/>
-        </w:rPr>
-        <w:t>PUML</w:t>
-      </w:r>
-    </w:p>
-    <w:p>
-      <w:pPr>
-        <w:pStyle w:val="Lijstalinea"/>
-        <w:widowControl/>
-        <w:numPr>
-          <w:ilvl w:val="2"/>
-          <w:numId w:val="43"/>
-        </w:numPr>
-        <w:rPr>
-          <w:rFonts w:ascii="Arial" w:hAnsi="Arial" w:cs="Arial"/>
-        </w:rPr>
-      </w:pPr>
-      <w:r>
-        <w:rPr>
-          <w:rFonts w:ascii="Arial" w:hAnsi="Arial" w:cs="Arial"/>
-        </w:rPr>
-        <w:t>PlantUML files</w:t>
-      </w:r>
-    </w:p>
-    <w:p>
-      <w:pPr>
-        <w:pStyle w:val="Lijstalinea"/>
-        <w:widowControl/>
-        <w:numPr>
-          <w:ilvl w:val="1"/>
-          <w:numId w:val="43"/>
-        </w:numPr>
-        <w:rPr>
-          <w:rFonts w:ascii="Arial" w:hAnsi="Arial" w:cs="Arial"/>
-        </w:rPr>
-      </w:pPr>
-      <w:r>
-        <w:rPr>
-          <w:rFonts w:ascii="Arial" w:hAnsi="Arial" w:cs="Arial"/>
-        </w:rPr>
-        <w:t>Source</w:t>
-      </w:r>
-    </w:p>
-    <w:p>
-      <w:pPr>
-        <w:pStyle w:val="Lijstalinea"/>
-        <w:widowControl/>
-        <w:numPr>
-          <w:ilvl w:val="2"/>
-          <w:numId w:val="43"/>
-        </w:numPr>
-        <w:rPr>
-          <w:rFonts w:ascii="Arial" w:hAnsi="Arial" w:cs="Arial"/>
-        </w:rPr>
-      </w:pPr>
-      <w:r>
-        <w:rPr>
-          <w:rFonts w:ascii="Arial" w:hAnsi="Arial" w:cs="Arial"/>
-        </w:rPr>
         <w:t>ColaVendingmachine</w:t>
       </w:r>
     </w:p>
@@ -8025,121 +8266,17 @@
       <w:pPr>
         <w:pStyle w:val="Lijstalinea"/>
         <w:widowControl/>
-        <w:numPr>
-          <w:ilvl w:val="2"/>
-          <w:numId w:val="43"/>
-        </w:numPr>
-        <w:rPr>
-          <w:rFonts w:ascii="Arial" w:hAnsi="Arial" w:cs="Arial"/>
-        </w:rPr>
-      </w:pPr>
-      <w:r>
-        <w:rPr>
-          <w:rFonts w:ascii="Arial" w:hAnsi="Arial" w:cs="Arial"/>
-        </w:rPr>
-        <w:t>Debug</w:t>
-      </w:r>
+        <w:ind w:left="1353"/>
+        <w:rPr>
+          <w:rFonts w:ascii="Arial" w:hAnsi="Arial" w:cs="Arial"/>
+        </w:rPr>
+      </w:pPr>
     </w:p>
     <w:p>
       <w:pPr>
         <w:pStyle w:val="Lijstalinea"/>
         <w:widowControl/>
-        <w:numPr>
-          <w:ilvl w:val="2"/>
-          <w:numId w:val="43"/>
-        </w:numPr>
-        <w:rPr>
-          <w:rFonts w:ascii="Arial" w:hAnsi="Arial" w:cs="Arial"/>
-        </w:rPr>
-      </w:pPr>
-      <w:r>
-        <w:rPr>
-          <w:rFonts w:ascii="Arial" w:hAnsi="Arial" w:cs="Arial"/>
-        </w:rPr>
-        <w:t>x64</w:t>
-      </w:r>
-    </w:p>
-    <w:p>
-      <w:pPr>
-        <w:pStyle w:val="Lijstalinea"/>
-        <w:widowControl/>
-        <w:numPr>
-          <w:ilvl w:val="2"/>
-          <w:numId w:val="43"/>
-        </w:numPr>
-        <w:rPr>
-          <w:rFonts w:ascii="Arial" w:hAnsi="Arial" w:cs="Arial"/>
-        </w:rPr>
-      </w:pPr>
-      <w:r>
-        <w:rPr>
-          <w:rFonts w:ascii="Arial" w:hAnsi="Arial" w:cs="Arial"/>
-        </w:rPr>
-        <w:t>ColaVendingMachineGui.sln</w:t>
-      </w:r>
-    </w:p>
-    <w:p>
-      <w:pPr>
-        <w:pStyle w:val="Lijstalinea"/>
-        <w:widowControl/>
-        <w:numPr>
-          <w:ilvl w:val="2"/>
-          <w:numId w:val="43"/>
-        </w:numPr>
-        <w:rPr>
-          <w:rFonts w:ascii="Arial" w:hAnsi="Arial" w:cs="Arial"/>
-        </w:rPr>
-      </w:pPr>
-    </w:p>
-    <w:p>
-      <w:pPr>
-        <w:widowControl/>
-        <w:rPr>
-          <w:rFonts w:ascii="Arial" w:hAnsi="Arial" w:cs="Arial"/>
-        </w:rPr>
-      </w:pPr>
-      <w:r>
-        <w:rPr>
-          <w:rFonts w:ascii="Arial" w:hAnsi="Arial" w:cs="Arial"/>
-        </w:rPr>
-        <w:t>Versiebeheer is gedaan in git met behulp van GitHub. Dit is gedaan omdat alles dan open source is en iedereen er zo van kan leren. Ook maakt dit het makkelijk om op meerderen apparaten te werken, zowel Linux als Windows(en MacOS).</w:t>
-      </w:r>
-    </w:p>
-    <w:p>
-      <w:pPr>
-        <w:widowControl/>
-        <w:rPr>
-          <w:rFonts w:ascii="Arial" w:hAnsi="Arial" w:cs="Arial"/>
-        </w:rPr>
-      </w:pPr>
-    </w:p>
-    <w:p>
-      <w:pPr>
-        <w:widowControl/>
-        <w:rPr>
-          <w:rFonts w:ascii="Arial" w:hAnsi="Arial" w:cs="Arial"/>
-        </w:rPr>
-      </w:pPr>
-    </w:p>
-    <w:p>
-      <w:pPr>
-        <w:widowControl/>
-        <w:rPr>
-          <w:rFonts w:ascii="Arial" w:hAnsi="Arial" w:cs="Arial"/>
-        </w:rPr>
-      </w:pPr>
-    </w:p>
-    <w:p>
-      <w:pPr>
-        <w:widowControl/>
-        <w:rPr>
-          <w:rFonts w:ascii="Arial" w:hAnsi="Arial" w:cs="Arial"/>
-        </w:rPr>
-      </w:pPr>
-    </w:p>
-    <w:p>
-      <w:pPr>
-        <w:widowControl/>
+        <w:ind w:left="1353"/>
         <w:rPr>
           <w:rFonts w:ascii="Arial" w:hAnsi="Arial" w:cs="Arial"/>
         </w:rPr>
@@ -8164,11 +8301,12 @@
           <w:rFonts w:ascii="Arial" w:hAnsi="Arial" w:cs="Arial"/>
         </w:rPr>
       </w:pPr>
-      <w:bookmarkStart w:id="21" w:name="_Toc30759044"/>
-      <w:r>
-        <w:rPr>
-          <w:rFonts w:ascii="Arial" w:hAnsi="Arial" w:cs="Arial"/>
-        </w:rPr>
+      <w:bookmarkStart w:id="21" w:name="_Toc30952354"/>
+      <w:r>
+        <w:rPr>
+          <w:rFonts w:ascii="Arial" w:hAnsi="Arial" w:cs="Arial"/>
+        </w:rPr>
+        <w:lastRenderedPageBreak/>
         <w:t>Acceptatiet</w:t>
       </w:r>
       <w:r>
@@ -8377,6 +8515,13 @@
                 <w:rFonts w:ascii="Arial" w:hAnsi="Arial" w:cs="Arial"/>
                 <w:sz w:val="18"/>
               </w:rPr>
+              <w:t xml:space="preserve">Het indrukken van de </w:t>
+            </w:r>
+            <w:r>
+              <w:rPr>
+                <w:rFonts w:ascii="Arial" w:hAnsi="Arial" w:cs="Arial"/>
+                <w:sz w:val="18"/>
+              </w:rPr>
               <w:t>Munten knop</w:t>
             </w:r>
           </w:p>
@@ -8475,6 +8620,13 @@
                 <w:rFonts w:ascii="Arial" w:hAnsi="Arial" w:cs="Arial"/>
                 <w:sz w:val="18"/>
               </w:rPr>
+              <w:t xml:space="preserve">Het indrukken van een </w:t>
+            </w:r>
+            <w:r>
+              <w:rPr>
+                <w:rFonts w:ascii="Arial" w:hAnsi="Arial" w:cs="Arial"/>
+                <w:sz w:val="18"/>
+              </w:rPr>
               <w:t>Pincode nummer knop</w:t>
             </w:r>
           </w:p>
@@ -8573,6 +8725,13 @@
                 <w:rFonts w:ascii="Arial" w:hAnsi="Arial" w:cs="Arial"/>
                 <w:sz w:val="18"/>
               </w:rPr>
+              <w:t xml:space="preserve">Het indrukken van de </w:t>
+            </w:r>
+            <w:r>
+              <w:rPr>
+                <w:rFonts w:ascii="Arial" w:hAnsi="Arial" w:cs="Arial"/>
+                <w:sz w:val="18"/>
+              </w:rPr>
               <w:t>Pincode verwijder knop</w:t>
             </w:r>
           </w:p>
@@ -8671,6 +8830,13 @@
                 <w:rFonts w:ascii="Arial" w:hAnsi="Arial" w:cs="Arial"/>
                 <w:sz w:val="18"/>
               </w:rPr>
+              <w:t xml:space="preserve">Het indrukken van de </w:t>
+            </w:r>
+            <w:r>
+              <w:rPr>
+                <w:rFonts w:ascii="Arial" w:hAnsi="Arial" w:cs="Arial"/>
+                <w:sz w:val="18"/>
+              </w:rPr>
               <w:t>Pincode ok knop</w:t>
             </w:r>
           </w:p>
@@ -8769,6 +8935,13 @@
                 <w:rFonts w:ascii="Arial" w:hAnsi="Arial" w:cs="Arial"/>
                 <w:sz w:val="18"/>
               </w:rPr>
+              <w:t xml:space="preserve">Het indrukken van de </w:t>
+            </w:r>
+            <w:r>
+              <w:rPr>
+                <w:rFonts w:ascii="Arial" w:hAnsi="Arial" w:cs="Arial"/>
+                <w:sz w:val="18"/>
+              </w:rPr>
               <w:t>Drink selecteer knop</w:t>
             </w:r>
           </w:p>
@@ -8867,6 +9040,13 @@
                 <w:rFonts w:ascii="Arial" w:hAnsi="Arial" w:cs="Arial"/>
                 <w:sz w:val="18"/>
               </w:rPr>
+              <w:t xml:space="preserve">Het indrukken van de </w:t>
+            </w:r>
+            <w:r>
+              <w:rPr>
+                <w:rFonts w:ascii="Arial" w:hAnsi="Arial" w:cs="Arial"/>
+                <w:sz w:val="18"/>
+              </w:rPr>
               <w:t>Wisselgeld knop</w:t>
             </w:r>
           </w:p>
@@ -8965,7 +9145,28 @@
                 <w:rFonts w:ascii="Arial" w:hAnsi="Arial" w:cs="Arial"/>
                 <w:sz w:val="18"/>
               </w:rPr>
-              <w:t>Pinpas in machine knop</w:t>
+              <w:t>Pinpas in</w:t>
+            </w:r>
+            <w:r>
+              <w:rPr>
+                <w:rFonts w:ascii="Arial" w:hAnsi="Arial" w:cs="Arial"/>
+                <w:sz w:val="18"/>
+              </w:rPr>
+              <w:t xml:space="preserve"> de</w:t>
+            </w:r>
+            <w:r>
+              <w:rPr>
+                <w:rFonts w:ascii="Arial" w:hAnsi="Arial" w:cs="Arial"/>
+                <w:sz w:val="18"/>
+              </w:rPr>
+              <w:t xml:space="preserve"> machine </w:t>
+            </w:r>
+            <w:r>
+              <w:rPr>
+                <w:rFonts w:ascii="Arial" w:hAnsi="Arial" w:cs="Arial"/>
+                <w:sz w:val="18"/>
+              </w:rPr>
+              <w:t>doen.</w:t>
             </w:r>
           </w:p>
           <w:p>
@@ -9049,7 +9250,31 @@
         <w:rPr>
           <w:rFonts w:ascii="Arial" w:hAnsi="Arial" w:cs="Arial"/>
         </w:rPr>
-        <w:t>Deze testen hebben uitgewezen dat de mogelijkheid dat er nog bugs in het project zit zeer gering is. Mogelijk dat bij uitbreiding er juist wel meer bugs komen maar op moment van oplevering zitten er geen fouten in.</w:t>
+        <w:t>Deze testen hebben uitgewezen dat de mogelijkheid dat er nog bugs in het project zit</w:t>
+      </w:r>
+      <w:r>
+        <w:rPr>
+          <w:rFonts w:ascii="Arial" w:hAnsi="Arial" w:cs="Arial"/>
+        </w:rPr>
+        <w:t>ten</w:t>
+      </w:r>
+      <w:r>
+        <w:rPr>
+          <w:rFonts w:ascii="Arial" w:hAnsi="Arial" w:cs="Arial"/>
+        </w:rPr>
+        <w:t xml:space="preserve"> zeer gering is. Mogelijk dat bij uitbreiding er juist wel meer bugs komen maar op moment van oplevering zitten er</w:t>
+      </w:r>
+      <w:r>
+        <w:rPr>
+          <w:rFonts w:ascii="Arial" w:hAnsi="Arial" w:cs="Arial"/>
+        </w:rPr>
+        <w:t xml:space="preserve"> naar alle waarschijnlijkheid</w:t>
+      </w:r>
+      <w:r>
+        <w:rPr>
+          <w:rFonts w:ascii="Arial" w:hAnsi="Arial" w:cs="Arial"/>
+        </w:rPr>
+        <w:t xml:space="preserve"> geen fouten in.</w:t>
       </w:r>
     </w:p>
     <w:p>
@@ -9078,7 +9303,7 @@
           <w:rFonts w:ascii="Arial" w:hAnsi="Arial" w:cs="Arial"/>
         </w:rPr>
       </w:pPr>
-      <w:bookmarkStart w:id="22" w:name="_Toc30759045"/>
+      <w:bookmarkStart w:id="22" w:name="_Toc30952355"/>
       <w:r>
         <w:rPr>
           <w:rFonts w:ascii="Arial" w:hAnsi="Arial" w:cs="Arial"/>
@@ -9198,7 +9423,7 @@
           <w:rFonts w:ascii="Arial" w:hAnsi="Arial" w:cs="Arial"/>
         </w:rPr>
       </w:pPr>
-      <w:bookmarkStart w:id="23" w:name="_Toc30759046"/>
+      <w:bookmarkStart w:id="23" w:name="_Toc30952356"/>
       <w:r>
         <w:rPr>
           <w:rFonts w:ascii="Arial" w:hAnsi="Arial" w:cs="Arial"/>
@@ -9650,7 +9875,7 @@
           <w:rFonts w:ascii="Arial" w:hAnsi="Arial" w:cs="Arial"/>
         </w:rPr>
       </w:pPr>
-      <w:bookmarkStart w:id="24" w:name="_Toc30759047"/>
+      <w:bookmarkStart w:id="24" w:name="_Toc30952357"/>
       <w:r>
         <w:rPr>
           <w:rFonts w:ascii="Arial" w:hAnsi="Arial" w:cs="Arial"/>
@@ -9675,36 +9900,16 @@
         <w:rPr>
           <w:rFonts w:ascii="Arial" w:hAnsi="Arial" w:cs="Arial"/>
         </w:rPr>
-        <w:t>Als aanbeveling: gebruik</w:t>
-      </w:r>
-      <w:r>
-        <w:rPr>
-          <w:rFonts w:ascii="Arial" w:hAnsi="Arial" w:cs="Arial"/>
-        </w:rPr>
-        <w:t xml:space="preserve"> een andere </w:t>
-      </w:r>
-      <w:r>
-        <w:rPr>
-          <w:rFonts w:ascii="Arial" w:hAnsi="Arial" w:cs="Arial"/>
-        </w:rPr>
-        <w:t>API</w:t>
-      </w:r>
-      <w:r>
-        <w:rPr>
-          <w:rFonts w:ascii="Arial" w:hAnsi="Arial" w:cs="Arial"/>
-        </w:rPr>
-        <w:t xml:space="preserve"> gebruiken</w:t>
-      </w:r>
-      <w:r>
-        <w:rPr>
-          <w:rFonts w:ascii="Arial" w:hAnsi="Arial" w:cs="Arial"/>
-        </w:rPr>
-        <w:t>, de gebruikte API is zwaar verouderd en is daardoor gevoeliger voor bugs ook is het moeilijker de source code te onderhouden. Met de volgende update is de CVM-5 geschreven in of QT of GTK beiden hebben als voordeel dat ze OS independent zijn.</w:t>
+        <w:t xml:space="preserve">Als aanbeveling: </w:t>
       </w:r>
     </w:p>
     <w:p>
       <w:pPr>
         <w:pStyle w:val="Koptekst"/>
+        <w:numPr>
+          <w:ilvl w:val="0"/>
+          <w:numId w:val="50"/>
+        </w:numPr>
         <w:tabs>
           <w:tab w:val="clear" w:pos="4536"/>
           <w:tab w:val="clear" w:pos="9072"/>
@@ -9717,16 +9922,87 @@
         <w:rPr>
           <w:rFonts w:ascii="Arial" w:hAnsi="Arial" w:cs="Arial"/>
         </w:rPr>
-        <w:t>Ook zou een uitbreiding betreffende de te leverend dranken en mogelijk snacks een optie zijn.</w:t>
-      </w:r>
-    </w:p>
-    <w:p>
-      <w:pPr>
+        <w:t>G</w:t>
+      </w:r>
+      <w:r>
+        <w:rPr>
+          <w:rFonts w:ascii="Arial" w:hAnsi="Arial" w:cs="Arial"/>
+        </w:rPr>
+        <w:t>ebruik</w:t>
+      </w:r>
+      <w:r>
+        <w:rPr>
+          <w:rFonts w:ascii="Arial" w:hAnsi="Arial" w:cs="Arial"/>
+        </w:rPr>
+        <w:t xml:space="preserve"> een andere </w:t>
+      </w:r>
+      <w:r>
+        <w:rPr>
+          <w:rFonts w:ascii="Arial" w:hAnsi="Arial" w:cs="Arial"/>
+        </w:rPr>
+        <w:t>API, de gebruikte API is verouderd en is daardoor gevoeliger voor bugs</w:t>
+      </w:r>
+      <w:r>
+        <w:rPr>
+          <w:rFonts w:ascii="Arial" w:hAnsi="Arial" w:cs="Arial"/>
+        </w:rPr>
+        <w:t>. O</w:t>
+      </w:r>
+      <w:r>
+        <w:rPr>
+          <w:rFonts w:ascii="Arial" w:hAnsi="Arial" w:cs="Arial"/>
+        </w:rPr>
+        <w:t>ok is het moeilijker de source code te onderhouden. Met de volgende update is</w:t>
+      </w:r>
+      <w:r>
+        <w:rPr>
+          <w:rFonts w:ascii="Arial" w:hAnsi="Arial" w:cs="Arial"/>
+        </w:rPr>
+        <w:t xml:space="preserve"> het aan te raden</w:t>
+      </w:r>
+      <w:r>
+        <w:rPr>
+          <w:rFonts w:ascii="Arial" w:hAnsi="Arial" w:cs="Arial"/>
+        </w:rPr>
+        <w:t xml:space="preserve"> de CVM-5 in of QT of GTK </w:t>
+      </w:r>
+      <w:r>
+        <w:rPr>
+          <w:rFonts w:ascii="Arial" w:hAnsi="Arial" w:cs="Arial"/>
+        </w:rPr>
+        <w:t xml:space="preserve">te schrijven. </w:t>
+      </w:r>
+      <w:r>
+        <w:rPr>
+          <w:rFonts w:ascii="Arial" w:hAnsi="Arial" w:cs="Arial"/>
+        </w:rPr>
+        <w:t>beiden hebben als voordeel dat ze OS independent zijn.</w:t>
+      </w:r>
+    </w:p>
+    <w:p>
+      <w:pPr>
+        <w:pStyle w:val="Lijstalinea"/>
         <w:widowControl/>
-        <w:rPr>
-          <w:rFonts w:ascii="Arial" w:hAnsi="Arial" w:cs="Arial"/>
-        </w:rPr>
-      </w:pPr>
+        <w:numPr>
+          <w:ilvl w:val="0"/>
+          <w:numId w:val="50"/>
+        </w:numPr>
+        <w:rPr>
+          <w:rFonts w:ascii="Arial" w:hAnsi="Arial" w:cs="Arial"/>
+        </w:rPr>
+      </w:pPr>
+      <w:r>
+        <w:rPr>
+          <w:rFonts w:ascii="Arial" w:hAnsi="Arial" w:cs="Arial"/>
+        </w:rPr>
+        <w:t>Lever ook snack en warme drank uit de machine, dit is een relatie</w:t>
+      </w:r>
+      <w:r>
+        <w:rPr>
+          <w:rFonts w:ascii="Arial" w:hAnsi="Arial" w:cs="Arial"/>
+        </w:rPr>
+        <w:t>f kleine aanpassing wat heb bereik van de machine vergroot.</w:t>
+      </w:r>
       <w:r>
         <w:rPr>
           <w:rFonts w:ascii="Arial" w:hAnsi="Arial" w:cs="Arial"/>
@@ -9744,7 +10020,7 @@
           <w:rFonts w:ascii="Arial" w:hAnsi="Arial" w:cs="Arial"/>
         </w:rPr>
       </w:pPr>
-      <w:bookmarkStart w:id="25" w:name="_Toc30759048"/>
+      <w:bookmarkStart w:id="25" w:name="_Toc30952358"/>
       <w:r>
         <w:rPr>
           <w:rFonts w:ascii="Arial" w:hAnsi="Arial" w:cs="Arial"/>
@@ -9754,6 +10030,23 @@
       </w:r>
       <w:bookmarkEnd w:id="25"/>
     </w:p>
+    <w:p/>
+    <w:p>
+      <w:pPr>
+        <w:pStyle w:val="Kop2"/>
+        <w:rPr>
+          <w:rFonts w:ascii="Arial" w:hAnsi="Arial" w:cs="Arial"/>
+        </w:rPr>
+      </w:pPr>
+      <w:bookmarkStart w:id="26" w:name="_Toc30952359"/>
+      <w:r>
+        <w:rPr>
+          <w:rFonts w:ascii="Arial" w:hAnsi="Arial" w:cs="Arial"/>
+        </w:rPr>
+        <w:t>Gebruiksaanwijzing</w:t>
+      </w:r>
+      <w:bookmarkEnd w:id="26"/>
+    </w:p>
     <w:p>
       <w:pPr>
         <w:rPr>
@@ -9794,7 +10087,7 @@
           <w:snapToGrid/>
         </w:rPr>
         <w:drawing>
-          <wp:anchor distT="0" distB="0" distL="114300" distR="114300" simplePos="0" relativeHeight="251747328" behindDoc="0" locked="0" layoutInCell="1" allowOverlap="1">
+          <wp:anchor distT="0" distB="0" distL="114300" distR="114300" simplePos="0" relativeHeight="251660800" behindDoc="0" locked="0" layoutInCell="1" allowOverlap="1">
             <wp:simplePos x="0" y="0"/>
             <wp:positionH relativeFrom="column">
               <wp:posOffset>0</wp:posOffset>
@@ -9875,7 +10168,7 @@
           <w:snapToGrid/>
         </w:rPr>
         <w:drawing>
-          <wp:anchor distT="0" distB="0" distL="114300" distR="114300" simplePos="0" relativeHeight="251628544" behindDoc="0" locked="0" layoutInCell="1" allowOverlap="1">
+          <wp:anchor distT="0" distB="0" distL="114300" distR="114300" simplePos="0" relativeHeight="251648512" behindDoc="0" locked="0" layoutInCell="1" allowOverlap="1">
             <wp:simplePos x="0" y="0"/>
             <wp:positionH relativeFrom="column">
               <wp:posOffset>3352800</wp:posOffset>
@@ -10019,7 +10312,7 @@
           <w:snapToGrid/>
         </w:rPr>
         <w:drawing>
-          <wp:anchor distT="0" distB="0" distL="114300" distR="114300" simplePos="0" relativeHeight="251679744" behindDoc="0" locked="0" layoutInCell="1" allowOverlap="1">
+          <wp:anchor distT="0" distB="0" distL="114300" distR="114300" simplePos="0" relativeHeight="251656704" behindDoc="0" locked="0" layoutInCell="1" allowOverlap="1">
             <wp:simplePos x="0" y="0"/>
             <wp:positionH relativeFrom="column">
               <wp:posOffset>4686300</wp:posOffset>
@@ -10108,7 +10401,7 @@
           <w:snapToGrid/>
         </w:rPr>
         <w:drawing>
-          <wp:anchor distT="0" distB="0" distL="114300" distR="114300" simplePos="0" relativeHeight="251724800" behindDoc="0" locked="0" layoutInCell="1" allowOverlap="1">
+          <wp:anchor distT="0" distB="0" distL="114300" distR="114300" simplePos="0" relativeHeight="251658752" behindDoc="0" locked="0" layoutInCell="1" allowOverlap="1">
             <wp:simplePos x="0" y="0"/>
             <wp:positionH relativeFrom="column">
               <wp:posOffset>3989070</wp:posOffset>
@@ -10192,7 +10485,7 @@
         </w:rPr>
         <w:lastRenderedPageBreak/>
         <w:drawing>
-          <wp:anchor distT="0" distB="0" distL="114300" distR="114300" simplePos="0" relativeHeight="251636736" behindDoc="0" locked="0" layoutInCell="1" allowOverlap="1">
+          <wp:anchor distT="0" distB="0" distL="114300" distR="114300" simplePos="0" relativeHeight="251649536" behindDoc="0" locked="0" layoutInCell="1" allowOverlap="1">
             <wp:simplePos x="0" y="0"/>
             <wp:positionH relativeFrom="column">
               <wp:posOffset>3218815</wp:posOffset>
@@ -10406,7 +10699,7 @@
           <w:snapToGrid/>
         </w:rPr>
         <w:drawing>
-          <wp:anchor distT="0" distB="0" distL="114300" distR="114300" simplePos="0" relativeHeight="251741184" behindDoc="0" locked="0" layoutInCell="1" allowOverlap="1">
+          <wp:anchor distT="0" distB="0" distL="114300" distR="114300" simplePos="0" relativeHeight="251659776" behindDoc="0" locked="0" layoutInCell="1" allowOverlap="1">
             <wp:simplePos x="0" y="0"/>
             <wp:positionH relativeFrom="column">
               <wp:posOffset>2038350</wp:posOffset>
@@ -10515,7 +10808,7 @@
           <w:snapToGrid/>
         </w:rPr>
         <w:drawing>
-          <wp:anchor distT="0" distB="0" distL="114300" distR="114300" simplePos="0" relativeHeight="251699200" behindDoc="0" locked="0" layoutInCell="1" allowOverlap="1">
+          <wp:anchor distT="0" distB="0" distL="114300" distR="114300" simplePos="0" relativeHeight="251657728" behindDoc="0" locked="0" layoutInCell="1" allowOverlap="1">
             <wp:simplePos x="0" y="0"/>
             <wp:positionH relativeFrom="column">
               <wp:posOffset>4838700</wp:posOffset>
@@ -10570,7 +10863,7 @@
           <w:snapToGrid/>
         </w:rPr>
         <w:drawing>
-          <wp:anchor distT="0" distB="0" distL="114300" distR="114300" simplePos="0" relativeHeight="251667456" behindDoc="0" locked="0" layoutInCell="1" allowOverlap="1">
+          <wp:anchor distT="0" distB="0" distL="114300" distR="114300" simplePos="0" relativeHeight="251655680" behindDoc="0" locked="0" layoutInCell="1" allowOverlap="1">
             <wp:simplePos x="0" y="0"/>
             <wp:positionH relativeFrom="column">
               <wp:posOffset>2226945</wp:posOffset>
@@ -10625,7 +10918,7 @@
           <w:snapToGrid/>
         </w:rPr>
         <w:drawing>
-          <wp:anchor distT="0" distB="0" distL="114300" distR="114300" simplePos="0" relativeHeight="251655168" behindDoc="0" locked="0" layoutInCell="1" allowOverlap="1">
+          <wp:anchor distT="0" distB="0" distL="114300" distR="114300" simplePos="0" relativeHeight="251651584" behindDoc="0" locked="0" layoutInCell="1" allowOverlap="1">
             <wp:simplePos x="0" y="0"/>
             <wp:positionH relativeFrom="column">
               <wp:posOffset>4705350</wp:posOffset>
@@ -11025,7 +11318,7 @@
         <w:rFonts w:ascii="Arial" w:hAnsi="Arial" w:cs="Arial"/>
         <w:noProof/>
       </w:rPr>
-      <w:t>12</w:t>
+      <w:t>4</w:t>
     </w:r>
     <w:r>
       <w:rPr>
@@ -11034,12 +11327,12 @@
       </w:rPr>
       <w:fldChar w:fldCharType="end"/>
     </w:r>
-    <w:bookmarkStart w:id="26" w:name="_Toc108538167"/>
-    <w:bookmarkStart w:id="27" w:name="_Ref108544087"/>
-    <w:bookmarkStart w:id="28" w:name="_Ref108544191"/>
-    <w:bookmarkEnd w:id="26"/>
+    <w:bookmarkStart w:id="27" w:name="_Toc108538167"/>
+    <w:bookmarkStart w:id="28" w:name="_Ref108544087"/>
+    <w:bookmarkStart w:id="29" w:name="_Ref108544191"/>
     <w:bookmarkEnd w:id="27"/>
     <w:bookmarkEnd w:id="28"/>
+    <w:bookmarkEnd w:id="29"/>
   </w:p>
 </w:ftr>
 </file>
@@ -11094,7 +11387,7 @@
         <w:rFonts w:ascii="Arial" w:hAnsi="Arial" w:cs="Arial"/>
         <w:noProof/>
       </w:rPr>
-      <w:t>11</w:t>
+      <w:t>3</w:t>
     </w:r>
     <w:r>
       <w:rPr>
@@ -14253,6 +14546,119 @@
     </w:lvl>
   </w:abstractNum>
   <w:abstractNum w:abstractNumId="32" w15:restartNumberingAfterBreak="0">
+    <w:nsid w:val="54D12EBE"/>
+    <w:multiLevelType w:val="hybridMultilevel"/>
+    <w:tmpl w:val="CAD00A62"/>
+    <w:lvl w:ilvl="0" w:tplc="04130001">
+      <w:start w:val="1"/>
+      <w:numFmt w:val="bullet"/>
+      <w:lvlText w:val=""/>
+      <w:lvlJc w:val="left"/>
+      <w:pPr>
+        <w:ind w:left="720" w:hanging="360"/>
+      </w:pPr>
+      <w:rPr>
+        <w:rFonts w:ascii="Symbol" w:hAnsi="Symbol" w:hint="default"/>
+      </w:rPr>
+    </w:lvl>
+    <w:lvl w:ilvl="1" w:tplc="04130003" w:tentative="1">
+      <w:start w:val="1"/>
+      <w:numFmt w:val="bullet"/>
+      <w:lvlText w:val="o"/>
+      <w:lvlJc w:val="left"/>
+      <w:pPr>
+        <w:ind w:left="1440" w:hanging="360"/>
+      </w:pPr>
+      <w:rPr>
+        <w:rFonts w:ascii="Courier New" w:hAnsi="Courier New" w:cs="Courier New" w:hint="default"/>
+      </w:rPr>
+    </w:lvl>
+    <w:lvl w:ilvl="2" w:tplc="04130005" w:tentative="1">
+      <w:start w:val="1"/>
+      <w:numFmt w:val="bullet"/>
+      <w:lvlText w:val=""/>
+      <w:lvlJc w:val="left"/>
+      <w:pPr>
+        <w:ind w:left="2160" w:hanging="360"/>
+      </w:pPr>
+      <w:rPr>
+        <w:rFonts w:ascii="Wingdings" w:hAnsi="Wingdings" w:hint="default"/>
+      </w:rPr>
+    </w:lvl>
+    <w:lvl w:ilvl="3" w:tplc="04130001" w:tentative="1">
+      <w:start w:val="1"/>
+      <w:numFmt w:val="bullet"/>
+      <w:lvlText w:val=""/>
+      <w:lvlJc w:val="left"/>
+      <w:pPr>
+        <w:ind w:left="2880" w:hanging="360"/>
+      </w:pPr>
+      <w:rPr>
+        <w:rFonts w:ascii="Symbol" w:hAnsi="Symbol" w:hint="default"/>
+      </w:rPr>
+    </w:lvl>
+    <w:lvl w:ilvl="4" w:tplc="04130003" w:tentative="1">
+      <w:start w:val="1"/>
+      <w:numFmt w:val="bullet"/>
+      <w:lvlText w:val="o"/>
+      <w:lvlJc w:val="left"/>
+      <w:pPr>
+        <w:ind w:left="3600" w:hanging="360"/>
+      </w:pPr>
+      <w:rPr>
+        <w:rFonts w:ascii="Courier New" w:hAnsi="Courier New" w:cs="Courier New" w:hint="default"/>
+      </w:rPr>
+    </w:lvl>
+    <w:lvl w:ilvl="5" w:tplc="04130005" w:tentative="1">
+      <w:start w:val="1"/>
+      <w:numFmt w:val="bullet"/>
+      <w:lvlText w:val=""/>
+      <w:lvlJc w:val="left"/>
+      <w:pPr>
+        <w:ind w:left="4320" w:hanging="360"/>
+      </w:pPr>
+      <w:rPr>
+        <w:rFonts w:ascii="Wingdings" w:hAnsi="Wingdings" w:hint="default"/>
+      </w:rPr>
+    </w:lvl>
+    <w:lvl w:ilvl="6" w:tplc="04130001" w:tentative="1">
+      <w:start w:val="1"/>
+      <w:numFmt w:val="bullet"/>
+      <w:lvlText w:val=""/>
+      <w:lvlJc w:val="left"/>
+      <w:pPr>
+        <w:ind w:left="5040" w:hanging="360"/>
+      </w:pPr>
+      <w:rPr>
+        <w:rFonts w:ascii="Symbol" w:hAnsi="Symbol" w:hint="default"/>
+      </w:rPr>
+    </w:lvl>
+    <w:lvl w:ilvl="7" w:tplc="04130003" w:tentative="1">
+      <w:start w:val="1"/>
+      <w:numFmt w:val="bullet"/>
+      <w:lvlText w:val="o"/>
+      <w:lvlJc w:val="left"/>
+      <w:pPr>
+        <w:ind w:left="5760" w:hanging="360"/>
+      </w:pPr>
+      <w:rPr>
+        <w:rFonts w:ascii="Courier New" w:hAnsi="Courier New" w:cs="Courier New" w:hint="default"/>
+      </w:rPr>
+    </w:lvl>
+    <w:lvl w:ilvl="8" w:tplc="04130005" w:tentative="1">
+      <w:start w:val="1"/>
+      <w:numFmt w:val="bullet"/>
+      <w:lvlText w:val=""/>
+      <w:lvlJc w:val="left"/>
+      <w:pPr>
+        <w:ind w:left="6480" w:hanging="360"/>
+      </w:pPr>
+      <w:rPr>
+        <w:rFonts w:ascii="Wingdings" w:hAnsi="Wingdings" w:hint="default"/>
+      </w:rPr>
+    </w:lvl>
+  </w:abstractNum>
+  <w:abstractNum w:abstractNumId="33" w15:restartNumberingAfterBreak="0">
     <w:nsid w:val="552E1061"/>
     <w:multiLevelType w:val="hybridMultilevel"/>
     <w:tmpl w:val="FAF8A0C0"/>
@@ -14338,7 +14744,7 @@
       </w:pPr>
     </w:lvl>
   </w:abstractNum>
-  <w:abstractNum w:abstractNumId="33" w15:restartNumberingAfterBreak="0">
+  <w:abstractNum w:abstractNumId="34" w15:restartNumberingAfterBreak="0">
     <w:nsid w:val="5D780A48"/>
     <w:multiLevelType w:val="hybridMultilevel"/>
     <w:tmpl w:val="0CAEE2EE"/>
@@ -14451,7 +14857,7 @@
       </w:rPr>
     </w:lvl>
   </w:abstractNum>
-  <w:abstractNum w:abstractNumId="34" w15:restartNumberingAfterBreak="0">
+  <w:abstractNum w:abstractNumId="35" w15:restartNumberingAfterBreak="0">
     <w:nsid w:val="5DC51E7E"/>
     <w:multiLevelType w:val="hybridMultilevel"/>
     <w:tmpl w:val="B0924FEE"/>
@@ -14564,7 +14970,7 @@
       </w:rPr>
     </w:lvl>
   </w:abstractNum>
-  <w:abstractNum w:abstractNumId="35" w15:restartNumberingAfterBreak="0">
+  <w:abstractNum w:abstractNumId="36" w15:restartNumberingAfterBreak="0">
     <w:nsid w:val="62D427F2"/>
     <w:multiLevelType w:val="multilevel"/>
     <w:tmpl w:val="0413001F"/>
@@ -14650,7 +15056,7 @@
       </w:pPr>
     </w:lvl>
   </w:abstractNum>
-  <w:abstractNum w:abstractNumId="36" w15:restartNumberingAfterBreak="0">
+  <w:abstractNum w:abstractNumId="37" w15:restartNumberingAfterBreak="0">
     <w:nsid w:val="64136DB7"/>
     <w:multiLevelType w:val="hybridMultilevel"/>
     <w:tmpl w:val="8A881870"/>
@@ -14736,7 +15142,7 @@
       </w:pPr>
     </w:lvl>
   </w:abstractNum>
-  <w:abstractNum w:abstractNumId="37" w15:restartNumberingAfterBreak="0">
+  <w:abstractNum w:abstractNumId="38" w15:restartNumberingAfterBreak="0">
     <w:nsid w:val="666C114C"/>
     <w:multiLevelType w:val="hybridMultilevel"/>
     <w:tmpl w:val="6A98CE26"/>
@@ -14849,7 +15255,7 @@
       </w:rPr>
     </w:lvl>
   </w:abstractNum>
-  <w:abstractNum w:abstractNumId="38" w15:restartNumberingAfterBreak="0">
+  <w:abstractNum w:abstractNumId="39" w15:restartNumberingAfterBreak="0">
     <w:nsid w:val="6D5E0A7C"/>
     <w:multiLevelType w:val="hybridMultilevel"/>
     <w:tmpl w:val="69C4234A"/>
@@ -14962,7 +15368,7 @@
       </w:rPr>
     </w:lvl>
   </w:abstractNum>
-  <w:abstractNum w:abstractNumId="39" w15:restartNumberingAfterBreak="0">
+  <w:abstractNum w:abstractNumId="40" w15:restartNumberingAfterBreak="0">
     <w:nsid w:val="774852E1"/>
     <w:multiLevelType w:val="hybridMultilevel"/>
     <w:tmpl w:val="87E60E2C"/>
@@ -15075,10 +15481,10 @@
       </w:rPr>
     </w:lvl>
   </w:abstractNum>
-  <w:abstractNum w:abstractNumId="40" w15:restartNumberingAfterBreak="0">
+  <w:abstractNum w:abstractNumId="41" w15:restartNumberingAfterBreak="0">
     <w:nsid w:val="789F4B63"/>
     <w:multiLevelType w:val="multilevel"/>
-    <w:tmpl w:val="CAB88582"/>
+    <w:tmpl w:val="1C8EBA66"/>
     <w:lvl w:ilvl="0">
       <w:start w:val="1"/>
       <w:numFmt w:val="decimal"/>
@@ -15100,10 +15506,13 @@
       <w:lvlJc w:val="left"/>
       <w:pPr>
         <w:tabs>
-          <w:tab w:val="num" w:pos="2580"/>
+          <w:tab w:val="num" w:pos="737"/>
         </w:tabs>
-        <w:ind w:left="2580" w:hanging="737"/>
-      </w:pPr>
+        <w:ind w:left="737" w:hanging="737"/>
+      </w:pPr>
+      <w:rPr>
+        <w:rFonts w:ascii="Arial" w:hAnsi="Arial" w:cs="Arial" w:hint="default"/>
+      </w:rPr>
     </w:lvl>
     <w:lvl w:ilvl="2">
       <w:start w:val="1"/>
@@ -15191,7 +15600,7 @@
       </w:pPr>
     </w:lvl>
   </w:abstractNum>
-  <w:abstractNum w:abstractNumId="41" w15:restartNumberingAfterBreak="0">
+  <w:abstractNum w:abstractNumId="42" w15:restartNumberingAfterBreak="0">
     <w:nsid w:val="790637CC"/>
     <w:multiLevelType w:val="hybridMultilevel"/>
     <w:tmpl w:val="BE3449EC"/>
@@ -15305,7 +15714,7 @@
     </w:lvl>
   </w:abstractNum>
   <w:num w:numId="1">
-    <w:abstractNumId w:val="40"/>
+    <w:abstractNumId w:val="41"/>
   </w:num>
   <w:num w:numId="2">
     <w:abstractNumId w:val="30"/>
@@ -15338,13 +15747,13 @@
     <w:abstractNumId w:val="8"/>
   </w:num>
   <w:num w:numId="12">
-    <w:abstractNumId w:val="40"/>
+    <w:abstractNumId w:val="41"/>
   </w:num>
   <w:num w:numId="13">
-    <w:abstractNumId w:val="40"/>
+    <w:abstractNumId w:val="41"/>
   </w:num>
   <w:num w:numId="14">
-    <w:abstractNumId w:val="34"/>
+    <w:abstractNumId w:val="35"/>
   </w:num>
   <w:num w:numId="15">
     <w:abstractNumId w:val="10"/>
@@ -15353,10 +15762,10 @@
     <w:abstractNumId w:val="6"/>
   </w:num>
   <w:num w:numId="17">
-    <w:abstractNumId w:val="38"/>
+    <w:abstractNumId w:val="39"/>
   </w:num>
   <w:num w:numId="18">
-    <w:abstractNumId w:val="39"/>
+    <w:abstractNumId w:val="40"/>
   </w:num>
   <w:num w:numId="19">
     <w:abstractNumId w:val="28"/>
@@ -15377,34 +15786,34 @@
     <w:abstractNumId w:val="16"/>
   </w:num>
   <w:num w:numId="25">
-    <w:abstractNumId w:val="40"/>
+    <w:abstractNumId w:val="41"/>
   </w:num>
   <w:num w:numId="26">
-    <w:abstractNumId w:val="40"/>
+    <w:abstractNumId w:val="41"/>
   </w:num>
   <w:num w:numId="27">
-    <w:abstractNumId w:val="40"/>
+    <w:abstractNumId w:val="41"/>
   </w:num>
   <w:num w:numId="28">
-    <w:abstractNumId w:val="40"/>
+    <w:abstractNumId w:val="41"/>
   </w:num>
   <w:num w:numId="29">
-    <w:abstractNumId w:val="41"/>
+    <w:abstractNumId w:val="42"/>
   </w:num>
   <w:num w:numId="30">
-    <w:abstractNumId w:val="32"/>
+    <w:abstractNumId w:val="33"/>
   </w:num>
   <w:num w:numId="31">
     <w:abstractNumId w:val="22"/>
   </w:num>
   <w:num w:numId="32">
-    <w:abstractNumId w:val="40"/>
+    <w:abstractNumId w:val="41"/>
   </w:num>
   <w:num w:numId="33">
     <w:abstractNumId w:val="27"/>
   </w:num>
   <w:num w:numId="34">
-    <w:abstractNumId w:val="36"/>
+    <w:abstractNumId w:val="37"/>
   </w:num>
   <w:num w:numId="35">
     <w:abstractNumId w:val="17"/>
@@ -15416,7 +15825,7 @@
     <w:abstractNumId w:val="23"/>
   </w:num>
   <w:num w:numId="38">
-    <w:abstractNumId w:val="35"/>
+    <w:abstractNumId w:val="36"/>
   </w:num>
   <w:num w:numId="39">
     <w:abstractNumId w:val="19"/>
@@ -15434,7 +15843,7 @@
     <w:abstractNumId w:val="31"/>
   </w:num>
   <w:num w:numId="44">
-    <w:abstractNumId w:val="33"/>
+    <w:abstractNumId w:val="34"/>
   </w:num>
   <w:num w:numId="45">
     <w:abstractNumId w:val="5"/>
@@ -15446,10 +15855,13 @@
     <w:abstractNumId w:val="21"/>
   </w:num>
   <w:num w:numId="48">
-    <w:abstractNumId w:val="37"/>
+    <w:abstractNumId w:val="38"/>
   </w:num>
   <w:num w:numId="49">
     <w:abstractNumId w:val="26"/>
+  </w:num>
+  <w:num w:numId="50">
+    <w:abstractNumId w:val="32"/>
   </w:num>
   <w:numIdMacAtCleanup w:val="9"/>
 </w:numbering>
@@ -17112,6 +17524,43 @@
       <w:sz w:val="24"/>
     </w:rPr>
   </w:style>
+  <w:style w:type="paragraph" w:styleId="Ondertitel">
+    <w:name w:val="Subtitle"/>
+    <w:basedOn w:val="Standaard"/>
+    <w:next w:val="Standaard"/>
+    <w:link w:val="OndertitelChar"/>
+    <w:uiPriority w:val="11"/>
+    <w:qFormat/>
+    <w:rsid w:val="00574D29"/>
+    <w:pPr>
+      <w:numPr>
+        <w:ilvl w:val="1"/>
+      </w:numPr>
+      <w:spacing w:after="160"/>
+    </w:pPr>
+    <w:rPr>
+      <w:rFonts w:asciiTheme="minorHAnsi" w:eastAsiaTheme="minorEastAsia" w:hAnsiTheme="minorHAnsi" w:cstheme="minorBidi"/>
+      <w:color w:val="5A5A5A" w:themeColor="text1" w:themeTint="A5"/>
+      <w:spacing w:val="15"/>
+      <w:sz w:val="22"/>
+      <w:szCs w:val="22"/>
+    </w:rPr>
+  </w:style>
+  <w:style w:type="character" w:customStyle="1" w:styleId="OndertitelChar">
+    <w:name w:val="Ondertitel Char"/>
+    <w:basedOn w:val="Standaardalinea-lettertype"/>
+    <w:link w:val="Ondertitel"/>
+    <w:uiPriority w:val="11"/>
+    <w:rsid w:val="00574D29"/>
+    <w:rPr>
+      <w:rFonts w:asciiTheme="minorHAnsi" w:eastAsiaTheme="minorEastAsia" w:hAnsiTheme="minorHAnsi" w:cstheme="minorBidi"/>
+      <w:snapToGrid w:val="0"/>
+      <w:color w:val="5A5A5A" w:themeColor="text1" w:themeTint="A5"/>
+      <w:spacing w:val="15"/>
+      <w:sz w:val="22"/>
+      <w:szCs w:val="22"/>
+    </w:rPr>
+  </w:style>
 </w:styles>
 </file>
 
@@ -17403,7 +17852,7 @@
 </file>
 
 <file path=customXml/itemProps1.xml><?xml version="1.0" encoding="utf-8"?>
-<ds:datastoreItem xmlns:ds="http://schemas.openxmlformats.org/officeDocument/2006/customXml" ds:itemID="{B245B6AA-74B3-4A2D-B71D-F14ED91A99AF}">
+<ds:datastoreItem xmlns:ds="http://schemas.openxmlformats.org/officeDocument/2006/customXml" ds:itemID="{BD14A1F9-0155-47A4-856A-E678EBE7A804}">
   <ds:schemaRefs>
     <ds:schemaRef ds:uri="http://schemas.openxmlformats.org/officeDocument/2006/bibliography"/>
   </ds:schemaRefs>

</xml_diff>